<commit_message>
[SQL] samenvatting Deel 1
</commit_message>
<xml_diff>
--- a/Java Programming/JAVA - Deel 1 Samenvatting.docx
+++ b/Java Programming/JAVA - Deel 1 Samenvatting.docx
@@ -4289,15 +4289,13 @@
         <w:rPr>
           <w:rFonts w:ascii="FontAwesome" w:hAnsi="FontAwesome"/>
           <w:color w:val="C00000"/>
-          <w:lang w:eastAsia="nl-BE"/>
-        </w:rPr>
-        <w:t></w:t>
-      </w:r>
-      <w:r>
-        <w:rPr>
-          <w:rFonts w:ascii="FontAwesome" w:hAnsi="FontAwesome"/>
-          <w:color w:val="C00000"/>
-          <w:lang w:eastAsia="nl-BE"/>
+          <w:lang w:val="en-US"/>
+        </w:rPr>
+        <w:t></w:t>
+      </w:r>
+      <w:r>
+        <w:rPr>
+          <w:lang w:val="en-US"/>
         </w:rPr>
         <w:t xml:space="preserve"> </w:t>
       </w:r>
@@ -6360,18 +6358,18 @@
         <w:rPr>
           <w:rFonts w:ascii="FontAwesome" w:hAnsi="FontAwesome"/>
           <w:color w:val="C00000"/>
-          <w:lang w:eastAsia="nl-BE"/>
-        </w:rPr>
-        <w:t></w:t>
-      </w:r>
-      <w:r>
-        <w:rPr>
-          <w:rFonts w:ascii="FontAwesome" w:hAnsi="FontAwesome"/>
-          <w:color w:val="C00000"/>
-          <w:lang w:eastAsia="nl-BE"/>
+          <w:lang w:val="en-US"/>
+        </w:rPr>
+        <w:t></w:t>
+      </w:r>
+      <w:r>
+        <w:rPr>
+          <w:lang w:val="en-US"/>
         </w:rPr>
         <w:t xml:space="preserve"> </w:t>
       </w:r>
+      <w:bookmarkStart w:id="0" w:name="_GoBack"/>
+      <w:bookmarkEnd w:id="0"/>
       <w:r>
         <w:t xml:space="preserve">Je kan een lus voortijdig afbreken door in de codeblok </w:t>
       </w:r>
@@ -6639,10 +6637,7 @@
       </w:r>
     </w:p>
     <w:p/>
-    <w:p>
-      <w:bookmarkStart w:id="0" w:name="_GoBack"/>
-      <w:bookmarkEnd w:id="0"/>
-    </w:p>
+    <w:p/>
     <w:p/>
     <w:sectPr>
       <w:footerReference w:type="default" r:id="rId7"/>
@@ -6730,7 +6725,7 @@
         <w:rFonts w:ascii="Courier New" w:hAnsi="Courier New" w:cs="Courier New"/>
         <w:noProof/>
       </w:rPr>
-      <w:t>4</w:t>
+      <w:t>6</w:t>
     </w:r>
     <w:r>
       <w:rPr>
@@ -9916,6 +9911,7 @@
     <w:lsdException w:name="HTML Sample" w:semiHidden="1" w:unhideWhenUsed="1"/>
     <w:lsdException w:name="HTML Typewriter" w:semiHidden="1" w:unhideWhenUsed="1"/>
     <w:lsdException w:name="HTML Variable" w:semiHidden="1" w:unhideWhenUsed="1"/>
+    <w:lsdException w:name="Normal Table" w:semiHidden="1" w:unhideWhenUsed="1"/>
     <w:lsdException w:name="annotation subject" w:semiHidden="1" w:unhideWhenUsed="1"/>
     <w:lsdException w:name="No List" w:semiHidden="1" w:unhideWhenUsed="1"/>
     <w:lsdException w:name="Outline List 1" w:semiHidden="1" w:unhideWhenUsed="1"/>
@@ -9959,8 +9955,10 @@
     <w:lsdException w:name="Table Elegant" w:semiHidden="1" w:unhideWhenUsed="1"/>
     <w:lsdException w:name="Table Professional" w:semiHidden="1" w:unhideWhenUsed="1"/>
     <w:lsdException w:name="Table Subtle 1" w:semiHidden="1" w:unhideWhenUsed="1"/>
+    <w:lsdException w:name="Table Subtle 2" w:semiHidden="1" w:unhideWhenUsed="1"/>
     <w:lsdException w:name="Table Web 1" w:semiHidden="1" w:unhideWhenUsed="1"/>
     <w:lsdException w:name="Table Web 2" w:semiHidden="1" w:unhideWhenUsed="1"/>
+    <w:lsdException w:name="Table Web 3" w:semiHidden="1" w:unhideWhenUsed="1"/>
     <w:lsdException w:name="Balloon Text" w:semiHidden="1" w:unhideWhenUsed="1"/>
     <w:lsdException w:name="Table Grid" w:uiPriority="39"/>
     <w:lsdException w:name="Table Theme" w:semiHidden="1" w:unhideWhenUsed="1"/>

</xml_diff>

<commit_message>
[JAVA] Week 5 - Klassen - commitlog when Xan joins :trollface:
</commit_message>
<xml_diff>
--- a/Java Programming/JAVA - Deel 1 Samenvatting.docx
+++ b/Java Programming/JAVA - Deel 1 Samenvatting.docx
@@ -1,10 +1,10 @@
 
 <file path=word/document.xml><?xml version="1.0" encoding="utf-8"?>
-<w:document xmlns:wpc="http://schemas.microsoft.com/office/word/2010/wordprocessingCanvas" xmlns:cx="http://schemas.microsoft.com/office/drawing/2014/chartex" xmlns:cx1="http://schemas.microsoft.com/office/drawing/2015/9/8/chartex" xmlns:cx2="http://schemas.microsoft.com/office/drawing/2015/10/21/chartex" xmlns:cx3="http://schemas.microsoft.com/office/drawing/2016/5/9/chartex" xmlns:cx4="http://schemas.microsoft.com/office/drawing/2016/5/10/chartex" xmlns:cx5="http://schemas.microsoft.com/office/drawing/2016/5/11/chartex" xmlns:cx6="http://schemas.microsoft.com/office/drawing/2016/5/12/chartex" xmlns:cx7="http://schemas.microsoft.com/office/drawing/2016/5/13/chartex" xmlns:cx8="http://schemas.microsoft.com/office/drawing/2016/5/14/chartex" xmlns:mc="http://schemas.openxmlformats.org/markup-compatibility/2006" xmlns:aink="http://schemas.microsoft.com/office/drawing/2016/ink" xmlns:am3d="http://schemas.microsoft.com/office/drawing/2017/model3d" xmlns:o="urn:schemas-microsoft-com:office:office" xmlns:r="http://schemas.openxmlformats.org/officeDocument/2006/relationships" xmlns:m="http://schemas.openxmlformats.org/officeDocument/2006/math" xmlns:v="urn:schemas-microsoft-com:vml" xmlns:wp14="http://schemas.microsoft.com/office/word/2010/wordprocessingDrawing" xmlns:wp="http://schemas.openxmlformats.org/drawingml/2006/wordprocessingDrawing" xmlns:w10="urn:schemas-microsoft-com:office:word" xmlns:w="http://schemas.openxmlformats.org/wordprocessingml/2006/main" xmlns:w14="http://schemas.microsoft.com/office/word/2010/wordml" xmlns:w15="http://schemas.microsoft.com/office/word/2012/wordml" xmlns:w16cid="http://schemas.microsoft.com/office/word/2016/wordml/cid" xmlns:w16se="http://schemas.microsoft.com/office/word/2015/wordml/symex" xmlns:wpg="http://schemas.microsoft.com/office/word/2010/wordprocessingGroup" xmlns:wpi="http://schemas.microsoft.com/office/word/2010/wordprocessingInk" xmlns:wne="http://schemas.microsoft.com/office/word/2006/wordml" xmlns:wps="http://schemas.microsoft.com/office/word/2010/wordprocessingShape" mc:Ignorable="w14 w15 w16se w16cid wp14">
+<w:document xmlns:wpc="http://schemas.microsoft.com/office/word/2010/wordprocessingCanvas" xmlns:cx="http://schemas.microsoft.com/office/drawing/2014/chartex" xmlns:cx1="http://schemas.microsoft.com/office/drawing/2015/9/8/chartex" xmlns:mc="http://schemas.openxmlformats.org/markup-compatibility/2006" xmlns:o="urn:schemas-microsoft-com:office:office" xmlns:r="http://schemas.openxmlformats.org/officeDocument/2006/relationships" xmlns:m="http://schemas.openxmlformats.org/officeDocument/2006/math" xmlns:v="urn:schemas-microsoft-com:vml" xmlns:wp14="http://schemas.microsoft.com/office/word/2010/wordprocessingDrawing" xmlns:wp="http://schemas.openxmlformats.org/drawingml/2006/wordprocessingDrawing" xmlns:w10="urn:schemas-microsoft-com:office:word" xmlns:w="http://schemas.openxmlformats.org/wordprocessingml/2006/main" xmlns:w14="http://schemas.microsoft.com/office/word/2010/wordml" xmlns:w15="http://schemas.microsoft.com/office/word/2012/wordml" xmlns:w16se="http://schemas.microsoft.com/office/word/2015/wordml/symex" xmlns:wpg="http://schemas.microsoft.com/office/word/2010/wordprocessingGroup" xmlns:wpi="http://schemas.microsoft.com/office/word/2010/wordprocessingInk" xmlns:wne="http://schemas.microsoft.com/office/word/2006/wordml" xmlns:wps="http://schemas.microsoft.com/office/word/2010/wordprocessingShape" mc:Ignorable="w14 w15 w16se wp14">
   <w:body>
     <w:p>
       <w:pPr>
-        <w:pStyle w:val="Titel"/>
+        <w:pStyle w:val="Title"/>
         <w:rPr>
           <w:lang w:val="en-US"/>
         </w:rPr>
@@ -25,7 +25,7 @@
     </w:p>
     <w:p>
       <w:pPr>
-        <w:pStyle w:val="Kop1"/>
+        <w:pStyle w:val="Heading1"/>
         <w:numPr>
           <w:ilvl w:val="0"/>
           <w:numId w:val="5"/>
@@ -38,7 +38,7 @@
     <w:p/>
     <w:p>
       <w:pPr>
-        <w:pStyle w:val="Kop2"/>
+        <w:pStyle w:val="Heading2"/>
       </w:pPr>
       <w:r>
         <w:t>Algemene begrippen</w:t>
@@ -46,7 +46,7 @@
     </w:p>
     <w:tbl>
       <w:tblPr>
-        <w:tblStyle w:val="Tabelraster"/>
+        <w:tblStyle w:val="TableGrid"/>
         <w:tblW w:w="0" w:type="auto"/>
         <w:tblBorders>
           <w:top w:val="none" w:sz="0" w:space="0" w:color="auto"/>
@@ -1021,7 +1021,7 @@
     </w:p>
     <w:p>
       <w:pPr>
-        <w:pStyle w:val="Lijstalinea"/>
+        <w:pStyle w:val="ListParagraph"/>
         <w:numPr>
           <w:ilvl w:val="0"/>
           <w:numId w:val="7"/>
@@ -1039,7 +1039,7 @@
     </w:p>
     <w:p>
       <w:pPr>
-        <w:pStyle w:val="Lijstalinea"/>
+        <w:pStyle w:val="ListParagraph"/>
         <w:numPr>
           <w:ilvl w:val="0"/>
           <w:numId w:val="7"/>
@@ -1057,7 +1057,7 @@
     </w:p>
     <w:p>
       <w:pPr>
-        <w:pStyle w:val="Lijstalinea"/>
+        <w:pStyle w:val="ListParagraph"/>
         <w:numPr>
           <w:ilvl w:val="0"/>
           <w:numId w:val="7"/>
@@ -1075,12 +1075,12 @@
     </w:p>
     <w:p>
       <w:pPr>
-        <w:pStyle w:val="Lijstalinea"/>
-      </w:pPr>
-    </w:p>
-    <w:p>
-      <w:pPr>
-        <w:pStyle w:val="Lijstalinea"/>
+        <w:pStyle w:val="ListParagraph"/>
+      </w:pPr>
+    </w:p>
+    <w:p>
+      <w:pPr>
+        <w:pStyle w:val="ListParagraph"/>
         <w:numPr>
           <w:ilvl w:val="0"/>
           <w:numId w:val="8"/>
@@ -1098,7 +1098,7 @@
     </w:p>
     <w:p>
       <w:pPr>
-        <w:pStyle w:val="Lijstalinea"/>
+        <w:pStyle w:val="ListParagraph"/>
         <w:numPr>
           <w:ilvl w:val="0"/>
           <w:numId w:val="8"/>
@@ -1146,7 +1146,7 @@
     </w:p>
     <w:p>
       <w:pPr>
-        <w:pStyle w:val="Lijstalinea"/>
+        <w:pStyle w:val="ListParagraph"/>
         <w:numPr>
           <w:ilvl w:val="0"/>
           <w:numId w:val="10"/>
@@ -1164,7 +1164,7 @@
     </w:p>
     <w:p>
       <w:pPr>
-        <w:pStyle w:val="Lijstalinea"/>
+        <w:pStyle w:val="ListParagraph"/>
         <w:numPr>
           <w:ilvl w:val="0"/>
           <w:numId w:val="10"/>
@@ -1188,12 +1188,12 @@
     </w:p>
     <w:p>
       <w:pPr>
-        <w:pStyle w:val="Lijstalinea"/>
-      </w:pPr>
-    </w:p>
-    <w:p>
-      <w:pPr>
-        <w:pStyle w:val="Lijstalinea"/>
+        <w:pStyle w:val="ListParagraph"/>
+      </w:pPr>
+    </w:p>
+    <w:p>
+      <w:pPr>
+        <w:pStyle w:val="ListParagraph"/>
         <w:numPr>
           <w:ilvl w:val="0"/>
           <w:numId w:val="9"/>
@@ -1211,7 +1211,7 @@
     </w:p>
     <w:p>
       <w:pPr>
-        <w:pStyle w:val="Lijstalinea"/>
+        <w:pStyle w:val="ListParagraph"/>
         <w:numPr>
           <w:ilvl w:val="0"/>
           <w:numId w:val="9"/>
@@ -1400,7 +1400,7 @@
               </wp:anchor>
             </w:drawing>
           </mc:Choice>
-          <mc:Fallback>
+          <mc:Fallback xmlns:w16cid="http://schemas.microsoft.com/office/word/2016/wordml/cid" xmlns:am3d="http://schemas.microsoft.com/office/drawing/2017/model3d" xmlns:aink="http://schemas.microsoft.com/office/drawing/2016/ink" xmlns:cx8="http://schemas.microsoft.com/office/drawing/2016/5/14/chartex" xmlns:cx7="http://schemas.microsoft.com/office/drawing/2016/5/13/chartex" xmlns:cx6="http://schemas.microsoft.com/office/drawing/2016/5/12/chartex" xmlns:cx5="http://schemas.microsoft.com/office/drawing/2016/5/11/chartex" xmlns:cx4="http://schemas.microsoft.com/office/drawing/2016/5/10/chartex" xmlns:cx3="http://schemas.microsoft.com/office/drawing/2016/5/9/chartex" xmlns:cx2="http://schemas.microsoft.com/office/drawing/2015/10/21/chartex">
             <w:pict>
               <v:shapetype w14:anchorId="07560249" id="_x0000_t13" coordsize="21600,21600" o:spt="13" adj="16200,5400" path="m@0,l@0@1,0@1,0@2@0@2@0,21600,21600,10800xe">
                 <v:stroke joinstyle="miter"/>
@@ -1537,7 +1537,7 @@
     <w:p/>
     <w:p>
       <w:pPr>
-        <w:pStyle w:val="Kop2"/>
+        <w:pStyle w:val="Heading2"/>
       </w:pPr>
       <w:r>
         <w:t>Java programma</w:t>
@@ -1559,7 +1559,7 @@
     </w:p>
     <w:p>
       <w:pPr>
-        <w:pStyle w:val="Lijstalinea"/>
+        <w:pStyle w:val="ListParagraph"/>
         <w:numPr>
           <w:ilvl w:val="0"/>
           <w:numId w:val="10"/>
@@ -1577,7 +1577,7 @@
     </w:p>
     <w:p>
       <w:pPr>
-        <w:pStyle w:val="Lijstalinea"/>
+        <w:pStyle w:val="ListParagraph"/>
         <w:numPr>
           <w:ilvl w:val="0"/>
           <w:numId w:val="10"/>
@@ -1595,7 +1595,7 @@
     </w:p>
     <w:p>
       <w:pPr>
-        <w:pStyle w:val="Lijstalinea"/>
+        <w:pStyle w:val="ListParagraph"/>
         <w:numPr>
           <w:ilvl w:val="0"/>
           <w:numId w:val="10"/>
@@ -1613,12 +1613,12 @@
     </w:p>
     <w:p>
       <w:pPr>
-        <w:pStyle w:val="Lijstalinea"/>
-      </w:pPr>
-    </w:p>
-    <w:p>
-      <w:pPr>
-        <w:pStyle w:val="Lijstalinea"/>
+        <w:pStyle w:val="ListParagraph"/>
+      </w:pPr>
+    </w:p>
+    <w:p>
+      <w:pPr>
+        <w:pStyle w:val="ListParagraph"/>
         <w:numPr>
           <w:ilvl w:val="0"/>
           <w:numId w:val="12"/>
@@ -1636,7 +1636,7 @@
     </w:p>
     <w:p>
       <w:pPr>
-        <w:pStyle w:val="Lijstalinea"/>
+        <w:pStyle w:val="ListParagraph"/>
         <w:numPr>
           <w:ilvl w:val="0"/>
           <w:numId w:val="12"/>
@@ -1654,7 +1654,7 @@
     </w:p>
     <w:p>
       <w:pPr>
-        <w:pStyle w:val="Kop3"/>
+        <w:pStyle w:val="Heading3"/>
       </w:pPr>
       <w:r>
         <w:t>Kenmerken</w:t>
@@ -1662,7 +1662,7 @@
     </w:p>
     <w:tbl>
       <w:tblPr>
-        <w:tblStyle w:val="Tabelraster"/>
+        <w:tblStyle w:val="TableGrid"/>
         <w:tblW w:w="0" w:type="auto"/>
         <w:tblBorders>
           <w:top w:val="none" w:sz="0" w:space="0" w:color="auto"/>
@@ -2499,7 +2499,7 @@
               </wp:anchor>
             </w:drawing>
           </mc:Choice>
-          <mc:Fallback>
+          <mc:Fallback xmlns:w16cid="http://schemas.microsoft.com/office/word/2016/wordml/cid" xmlns:am3d="http://schemas.microsoft.com/office/drawing/2017/model3d" xmlns:aink="http://schemas.microsoft.com/office/drawing/2016/ink" xmlns:cx8="http://schemas.microsoft.com/office/drawing/2016/5/14/chartex" xmlns:cx7="http://schemas.microsoft.com/office/drawing/2016/5/13/chartex" xmlns:cx6="http://schemas.microsoft.com/office/drawing/2016/5/12/chartex" xmlns:cx5="http://schemas.microsoft.com/office/drawing/2016/5/11/chartex" xmlns:cx4="http://schemas.microsoft.com/office/drawing/2016/5/10/chartex" xmlns:cx3="http://schemas.microsoft.com/office/drawing/2016/5/9/chartex" xmlns:cx2="http://schemas.microsoft.com/office/drawing/2015/10/21/chartex">
             <w:pict>
               <v:shape w14:anchorId="451F5435" id="Right Arrow 8" o:spid="_x0000_s1026" type="#_x0000_t13" style="position:absolute;margin-left:113.25pt;margin-top:2.25pt;width:60.75pt;height:13.5pt;z-index:251670528;visibility:visible;mso-wrap-style:square;mso-wrap-distance-left:9pt;mso-wrap-distance-top:0;mso-wrap-distance-right:9pt;mso-wrap-distance-bottom:0;mso-position-horizontal:absolute;mso-position-horizontal-relative:text;mso-position-vertical:absolute;mso-position-vertical-relative:text;v-text-anchor:middle" o:gfxdata="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" adj="19200" fillcolor="#5b9bd5 [3204]" strokecolor="#1f4d78 [1604]" strokeweight="1pt"/>
             </w:pict>
@@ -2568,7 +2568,7 @@
               </wp:anchor>
             </w:drawing>
           </mc:Choice>
-          <mc:Fallback>
+          <mc:Fallback xmlns:w16cid="http://schemas.microsoft.com/office/word/2016/wordml/cid" xmlns:am3d="http://schemas.microsoft.com/office/drawing/2017/model3d" xmlns:aink="http://schemas.microsoft.com/office/drawing/2016/ink" xmlns:cx8="http://schemas.microsoft.com/office/drawing/2016/5/14/chartex" xmlns:cx7="http://schemas.microsoft.com/office/drawing/2016/5/13/chartex" xmlns:cx6="http://schemas.microsoft.com/office/drawing/2016/5/12/chartex" xmlns:cx5="http://schemas.microsoft.com/office/drawing/2016/5/11/chartex" xmlns:cx4="http://schemas.microsoft.com/office/drawing/2016/5/10/chartex" xmlns:cx3="http://schemas.microsoft.com/office/drawing/2016/5/9/chartex" xmlns:cx2="http://schemas.microsoft.com/office/drawing/2015/10/21/chartex">
             <w:pict>
               <v:shape w14:anchorId="622C7F63" id="Right Arrow 9" o:spid="_x0000_s1026" type="#_x0000_t13" style="position:absolute;margin-left:301.5pt;margin-top:2.2pt;width:60.75pt;height:13.5pt;z-index:251672576;visibility:visible;mso-wrap-style:square;mso-wrap-distance-left:9pt;mso-wrap-distance-top:0;mso-wrap-distance-right:9pt;mso-wrap-distance-bottom:0;mso-position-horizontal:absolute;mso-position-horizontal-relative:text;mso-position-vertical:absolute;mso-position-vertical-relative:text;v-text-anchor:middle" o:gfxdata="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" adj="19200" fillcolor="#5b9bd5 [3204]" strokecolor="#1f4d78 [1604]" strokeweight="1pt"/>
             </w:pict>
@@ -2710,7 +2710,7 @@
     </w:p>
     <w:p>
       <w:pPr>
-        <w:pStyle w:val="Kop1"/>
+        <w:pStyle w:val="Heading1"/>
         <w:numPr>
           <w:ilvl w:val="0"/>
           <w:numId w:val="5"/>
@@ -2738,7 +2738,7 @@
     </w:p>
     <w:p>
       <w:pPr>
-        <w:pStyle w:val="Kop2"/>
+        <w:pStyle w:val="Heading2"/>
       </w:pPr>
       <w:r>
         <w:t>Algemene begrippen</w:t>
@@ -2746,7 +2746,7 @@
     </w:p>
     <w:tbl>
       <w:tblPr>
-        <w:tblStyle w:val="Tabelraster"/>
+        <w:tblStyle w:val="TableGrid"/>
         <w:tblW w:w="0" w:type="auto"/>
         <w:tblBorders>
           <w:top w:val="none" w:sz="0" w:space="0" w:color="auto"/>
@@ -2937,12 +2937,12 @@
     </w:tbl>
     <w:p>
       <w:pPr>
-        <w:pStyle w:val="Kop3"/>
-      </w:pPr>
-    </w:p>
-    <w:p>
-      <w:pPr>
-        <w:pStyle w:val="Kop5"/>
+        <w:pStyle w:val="Heading3"/>
+      </w:pPr>
+    </w:p>
+    <w:p>
+      <w:pPr>
+        <w:pStyle w:val="Heading5"/>
       </w:pPr>
       <w:r>
         <w:t>Regels voor naamgeving variabelen (*)</w:t>
@@ -2950,7 +2950,7 @@
     </w:p>
     <w:tbl>
       <w:tblPr>
-        <w:tblStyle w:val="Tabelraster"/>
+        <w:tblStyle w:val="TableGrid"/>
         <w:tblW w:w="0" w:type="auto"/>
         <w:tblBorders>
           <w:top w:val="none" w:sz="0" w:space="0" w:color="auto"/>
@@ -3016,7 +3016,7 @@
     </w:tbl>
     <w:p>
       <w:pPr>
-        <w:pStyle w:val="Kop2"/>
+        <w:pStyle w:val="Heading2"/>
         <w:rPr>
           <w:lang w:eastAsia="nl-BE"/>
         </w:rPr>
@@ -3024,7 +3024,7 @@
     </w:p>
     <w:p>
       <w:pPr>
-        <w:pStyle w:val="Kop2"/>
+        <w:pStyle w:val="Heading2"/>
         <w:rPr>
           <w:lang w:eastAsia="nl-BE"/>
         </w:rPr>
@@ -3038,7 +3038,7 @@
     </w:p>
     <w:tbl>
       <w:tblPr>
-        <w:tblStyle w:val="Tabelraster"/>
+        <w:tblStyle w:val="TableGrid"/>
         <w:tblW w:w="0" w:type="auto"/>
         <w:tblLook w:val="04A0" w:firstRow="1" w:lastRow="0" w:firstColumn="1" w:lastColumn="0" w:noHBand="0" w:noVBand="1"/>
       </w:tblPr>
@@ -4289,9 +4289,9 @@
         <w:rPr>
           <w:rFonts w:ascii="FontAwesome" w:hAnsi="FontAwesome"/>
           <w:color w:val="C00000"/>
-          <w:lang w:eastAsia="nl-BE"/>
-        </w:rPr>
-        <w:t></w:t>
+          <w:lang w:val="en-US"/>
+        </w:rPr>
+        <w:t></w:t>
       </w:r>
       <w:r>
         <w:rPr>
@@ -4554,7 +4554,7 @@
     </w:p>
     <w:p>
       <w:pPr>
-        <w:pStyle w:val="Kop2"/>
+        <w:pStyle w:val="Heading2"/>
       </w:pPr>
       <w:r>
         <w:lastRenderedPageBreak/>
@@ -4563,7 +4563,7 @@
     </w:p>
     <w:tbl>
       <w:tblPr>
-        <w:tblStyle w:val="Tabelraster"/>
+        <w:tblStyle w:val="TableGrid"/>
         <w:tblW w:w="0" w:type="auto"/>
         <w:tblBorders>
           <w:top w:val="none" w:sz="0" w:space="0" w:color="auto"/>
@@ -4866,12 +4866,12 @@
     </w:tbl>
     <w:p>
       <w:pPr>
-        <w:pStyle w:val="Kop2"/>
-      </w:pPr>
-    </w:p>
-    <w:p>
-      <w:pPr>
-        <w:pStyle w:val="Kop2"/>
+        <w:pStyle w:val="Heading2"/>
+      </w:pPr>
+    </w:p>
+    <w:p>
+      <w:pPr>
+        <w:pStyle w:val="Heading2"/>
       </w:pPr>
       <w:r>
         <w:t>Increment en decrement</w:t>
@@ -4879,7 +4879,7 @@
     </w:p>
     <w:tbl>
       <w:tblPr>
-        <w:tblStyle w:val="Tabelraster"/>
+        <w:tblStyle w:val="TableGrid"/>
         <w:tblW w:w="0" w:type="auto"/>
         <w:tblBorders>
           <w:top w:val="none" w:sz="0" w:space="0" w:color="auto"/>
@@ -4942,97 +4942,6 @@
           <w:p>
             <w:pPr>
               <w:pStyle w:val="Syntax"/>
-            </w:pPr>
-            <w:r>
-              <w:rPr>
-                <w:b/>
-                <w:color w:val="002060"/>
-              </w:rPr>
-              <w:t>int</w:t>
-            </w:r>
-            <w:r>
-              <w:rPr>
-                <w:color w:val="002060"/>
-              </w:rPr>
-              <w:t xml:space="preserve"> </w:t>
-            </w:r>
-            <w:r>
-              <w:t>getal;</w:t>
-            </w:r>
-          </w:p>
-          <w:p>
-            <w:pPr>
-              <w:pStyle w:val="Syntax"/>
-            </w:pPr>
-            <w:r>
-              <w:rPr>
-                <w:b/>
-                <w:color w:val="002060"/>
-              </w:rPr>
-              <w:t>int</w:t>
-            </w:r>
-            <w:r>
-              <w:rPr>
-                <w:color w:val="002060"/>
-              </w:rPr>
-              <w:t xml:space="preserve"> </w:t>
-            </w:r>
-            <w:r>
-              <w:t xml:space="preserve">i = </w:t>
-            </w:r>
-            <w:r>
-              <w:rPr>
-                <w:color w:val="2F5496" w:themeColor="accent5" w:themeShade="BF"/>
-              </w:rPr>
-              <w:t>10</w:t>
-            </w:r>
-            <w:r>
-              <w:t>;</w:t>
-            </w:r>
-          </w:p>
-          <w:p>
-            <w:pPr>
-              <w:pStyle w:val="Syntax"/>
-            </w:pPr>
-            <w:r>
-              <w:t>getal = ++i;</w:t>
-            </w:r>
-          </w:p>
-          <w:p>
-            <w:pPr>
-              <w:pStyle w:val="Syntax"/>
-            </w:pPr>
-          </w:p>
-          <w:p>
-            <w:pPr>
-              <w:pStyle w:val="Syntax"/>
-            </w:pPr>
-            <w:r>
-              <w:t>//inhoud getal:</w:t>
-            </w:r>
-            <w:r>
-              <w:t xml:space="preserve"> 11 </w:t>
-            </w:r>
-          </w:p>
-          <w:p>
-            <w:pPr>
-              <w:pStyle w:val="Syntax"/>
-            </w:pPr>
-            <w:r>
-              <w:t xml:space="preserve">//inhoud i: </w:t>
-            </w:r>
-            <w:r>
-              <w:t>11</w:t>
-            </w:r>
-          </w:p>
-        </w:tc>
-        <w:tc>
-          <w:tcPr>
-            <w:tcW w:w="2552" w:type="dxa"/>
-          </w:tcPr>
-          <w:p>
-            <w:pPr>
-              <w:pStyle w:val="Syntax"/>
               <w:rPr>
                 <w:lang w:val="en-US"/>
               </w:rPr>
@@ -5104,14 +5013,143 @@
           <w:p>
             <w:pPr>
               <w:pStyle w:val="Syntax"/>
-            </w:pPr>
-            <w:r>
+              <w:rPr>
+                <w:lang w:val="en-US"/>
+              </w:rPr>
+            </w:pPr>
+            <w:r>
+              <w:rPr>
+                <w:lang w:val="en-US"/>
+              </w:rPr>
+              <w:t>getal = ++i;</w:t>
+            </w:r>
+          </w:p>
+          <w:p>
+            <w:pPr>
+              <w:pStyle w:val="Syntax"/>
+              <w:rPr>
+                <w:lang w:val="en-US"/>
+              </w:rPr>
+            </w:pPr>
+          </w:p>
+          <w:p>
+            <w:pPr>
+              <w:pStyle w:val="Syntax"/>
+            </w:pPr>
+            <w:r>
+              <w:t>//inhoud getal:</w:t>
+            </w:r>
+            <w:r>
+              <w:t xml:space="preserve"> 11 </w:t>
+            </w:r>
+          </w:p>
+          <w:p>
+            <w:pPr>
+              <w:pStyle w:val="Syntax"/>
+            </w:pPr>
+            <w:r>
+              <w:t xml:space="preserve">//inhoud i: </w:t>
+            </w:r>
+            <w:r>
+              <w:t>11</w:t>
+            </w:r>
+          </w:p>
+        </w:tc>
+        <w:tc>
+          <w:tcPr>
+            <w:tcW w:w="2552" w:type="dxa"/>
+          </w:tcPr>
+          <w:p>
+            <w:pPr>
+              <w:pStyle w:val="Syntax"/>
+              <w:rPr>
+                <w:lang w:val="en-US"/>
+              </w:rPr>
+            </w:pPr>
+            <w:r>
+              <w:rPr>
+                <w:b/>
+                <w:color w:val="002060"/>
+                <w:lang w:val="en-US"/>
+              </w:rPr>
+              <w:t>int</w:t>
+            </w:r>
+            <w:r>
+              <w:rPr>
+                <w:color w:val="002060"/>
+                <w:lang w:val="en-US"/>
+              </w:rPr>
+              <w:t xml:space="preserve"> </w:t>
+            </w:r>
+            <w:r>
+              <w:rPr>
+                <w:lang w:val="en-US"/>
+              </w:rPr>
+              <w:t>getal;</w:t>
+            </w:r>
+          </w:p>
+          <w:p>
+            <w:pPr>
+              <w:pStyle w:val="Syntax"/>
+              <w:rPr>
+                <w:lang w:val="en-US"/>
+              </w:rPr>
+            </w:pPr>
+            <w:r>
+              <w:rPr>
+                <w:b/>
+                <w:color w:val="002060"/>
+                <w:lang w:val="en-US"/>
+              </w:rPr>
+              <w:t>int</w:t>
+            </w:r>
+            <w:r>
+              <w:rPr>
+                <w:color w:val="002060"/>
+                <w:lang w:val="en-US"/>
+              </w:rPr>
+              <w:t xml:space="preserve"> </w:t>
+            </w:r>
+            <w:r>
+              <w:rPr>
+                <w:lang w:val="en-US"/>
+              </w:rPr>
+              <w:t xml:space="preserve">i = </w:t>
+            </w:r>
+            <w:r>
+              <w:rPr>
+                <w:color w:val="2F5496" w:themeColor="accent5" w:themeShade="BF"/>
+                <w:lang w:val="en-US"/>
+              </w:rPr>
+              <w:t>10</w:t>
+            </w:r>
+            <w:r>
+              <w:rPr>
+                <w:lang w:val="en-US"/>
+              </w:rPr>
+              <w:t>;</w:t>
+            </w:r>
+          </w:p>
+          <w:p>
+            <w:pPr>
+              <w:pStyle w:val="Syntax"/>
+              <w:rPr>
+                <w:lang w:val="en-US"/>
+              </w:rPr>
+            </w:pPr>
+            <w:r>
+              <w:rPr>
+                <w:lang w:val="en-US"/>
+              </w:rPr>
               <w:t>getal = i++;</w:t>
             </w:r>
           </w:p>
           <w:p>
             <w:pPr>
               <w:pStyle w:val="Syntax"/>
+              <w:rPr>
+                <w:lang w:val="en-US"/>
+              </w:rPr>
             </w:pPr>
           </w:p>
           <w:p>
@@ -5221,14 +5259,23 @@
           <w:p>
             <w:pPr>
               <w:pStyle w:val="Syntax"/>
-            </w:pPr>
-            <w:r>
+              <w:rPr>
+                <w:lang w:val="en-US"/>
+              </w:rPr>
+            </w:pPr>
+            <w:r>
+              <w:rPr>
+                <w:lang w:val="en-US"/>
+              </w:rPr>
               <w:t>getal = --i;</w:t>
             </w:r>
           </w:p>
           <w:p>
             <w:pPr>
               <w:pStyle w:val="Syntax"/>
+              <w:rPr>
+                <w:lang w:val="en-US"/>
+              </w:rPr>
             </w:pPr>
           </w:p>
           <w:p>
@@ -5326,14 +5373,23 @@
           <w:p>
             <w:pPr>
               <w:pStyle w:val="Syntax"/>
-            </w:pPr>
-            <w:r>
+              <w:rPr>
+                <w:lang w:val="en-US"/>
+              </w:rPr>
+            </w:pPr>
+            <w:r>
+              <w:rPr>
+                <w:lang w:val="en-US"/>
+              </w:rPr>
               <w:t>getal = i--;</w:t>
             </w:r>
           </w:p>
           <w:p>
             <w:pPr>
               <w:pStyle w:val="Syntax"/>
+              <w:rPr>
+                <w:lang w:val="en-US"/>
+              </w:rPr>
             </w:pPr>
           </w:p>
           <w:p>
@@ -5359,7 +5415,7 @@
     <w:p/>
     <w:p>
       <w:pPr>
-        <w:pStyle w:val="Kop1"/>
+        <w:pStyle w:val="Heading1"/>
         <w:numPr>
           <w:ilvl w:val="0"/>
           <w:numId w:val="5"/>
@@ -5690,7 +5746,7 @@
     </w:p>
     <w:p>
       <w:pPr>
-        <w:pStyle w:val="Kop2"/>
+        <w:pStyle w:val="Heading2"/>
       </w:pPr>
       <w:r>
         <w:t>Constructies (programmaverloop statements)</w:t>
@@ -5698,7 +5754,7 @@
     </w:p>
     <w:p>
       <w:pPr>
-        <w:pStyle w:val="Kop3"/>
+        <w:pStyle w:val="Heading3"/>
       </w:pPr>
       <w:r>
         <w:t>Conditie</w:t>
@@ -6306,7 +6362,7 @@
     </w:p>
     <w:p>
       <w:pPr>
-        <w:pStyle w:val="Kop3"/>
+        <w:pStyle w:val="Heading3"/>
       </w:pPr>
       <w:r>
         <w:t>Iteratie</w:t>
@@ -6356,20 +6412,20 @@
       </w:r>
     </w:p>
     <w:p>
+      <w:r>
+        <w:rPr>
+          <w:rFonts w:ascii="FontAwesome" w:hAnsi="FontAwesome"/>
+          <w:color w:val="C00000"/>
+          <w:lang w:val="en-US"/>
+        </w:rPr>
+        <w:t></w:t>
+      </w:r>
       <w:r>
         <w:rPr>
           <w:rFonts w:ascii="FontAwesome" w:hAnsi="FontAwesome"/>
           <w:color w:val="C00000"/>
           <w:lang w:eastAsia="nl-BE"/>
         </w:rPr>
-        <w:t></w:t>
-      </w:r>
-      <w:r>
-        <w:rPr>
-          <w:rFonts w:ascii="FontAwesome" w:hAnsi="FontAwesome"/>
-          <w:color w:val="C00000"/>
-          <w:lang w:eastAsia="nl-BE"/>
-        </w:rPr>
         <w:t xml:space="preserve"> </w:t>
       </w:r>
       <w:r>
@@ -6387,7 +6443,7 @@
     </w:p>
     <w:p>
       <w:pPr>
-        <w:pStyle w:val="Normaalweb"/>
+        <w:pStyle w:val="NormalWeb"/>
         <w:spacing w:before="0" w:beforeAutospacing="0" w:after="240" w:afterAutospacing="0"/>
         <w:rPr>
           <w:rFonts w:ascii="Segoe UI" w:hAnsi="Segoe UI" w:cs="Segoe UI"/>
@@ -6446,7 +6502,7 @@
     </w:p>
     <w:p>
       <w:pPr>
-        <w:pStyle w:val="Kop5"/>
+        <w:pStyle w:val="Heading5"/>
       </w:pPr>
       <w:r>
         <w:t>Verloop binnen een for loop</w:t>
@@ -6454,7 +6510,7 @@
     </w:p>
     <w:tbl>
       <w:tblPr>
-        <w:tblStyle w:val="Tabelraster"/>
+        <w:tblStyle w:val="TableGrid"/>
         <w:tblW w:w="0" w:type="auto"/>
         <w:tblBorders>
           <w:top w:val="none" w:sz="0" w:space="0" w:color="auto"/>
@@ -6614,7 +6670,7 @@
     </w:p>
     <w:p>
       <w:pPr>
-        <w:pStyle w:val="Kop3"/>
+        <w:pStyle w:val="Heading3"/>
       </w:pPr>
       <w:r>
         <w:t>Sequentie</w:t>
@@ -6628,22 +6684,2977 @@
     <w:p/>
     <w:p>
       <w:pPr>
-        <w:pStyle w:val="Kop1"/>
+        <w:pStyle w:val="Heading1"/>
         <w:numPr>
           <w:ilvl w:val="0"/>
           <w:numId w:val="5"/>
         </w:numPr>
       </w:pPr>
       <w:r>
-        <w:t>Objectgeoriënteerd programmeren</w:t>
+        <w:t>Object georiënteerd</w:t>
+      </w:r>
+      <w:r>
+        <w:t xml:space="preserve"> programmeren</w:t>
       </w:r>
     </w:p>
     <w:p/>
     <w:p>
+      <w:r>
+        <w:t xml:space="preserve">Een </w:t>
+      </w:r>
+      <w:r>
+        <w:rPr>
+          <w:b/>
+        </w:rPr>
+        <w:t>object</w:t>
+      </w:r>
+      <w:r>
+        <w:t xml:space="preserve"> heeft </w:t>
+      </w:r>
+      <w:r>
+        <w:rPr>
+          <w:b/>
+        </w:rPr>
+        <w:t>attributen</w:t>
+      </w:r>
+      <w:r>
+        <w:t>/</w:t>
+      </w:r>
+      <w:r>
+        <w:rPr>
+          <w:b/>
+        </w:rPr>
+        <w:t>eigenschappen</w:t>
+      </w:r>
+      <w:r>
+        <w:t>/</w:t>
+      </w:r>
+      <w:r>
+        <w:rPr>
+          <w:b/>
+        </w:rPr>
+        <w:t>variabelen</w:t>
+      </w:r>
+      <w:r>
+        <w:t xml:space="preserve"> en </w:t>
+      </w:r>
+      <w:r>
+        <w:rPr>
+          <w:b/>
+        </w:rPr>
+        <w:t>methoden</w:t>
+      </w:r>
+      <w:r>
+        <w:t>. Een programma bestaat meestal uit verschillende objecten die onderling boodschappen naar elkaar sturen, deze boodschappen noemen methoden.</w:t>
+      </w:r>
+    </w:p>
+    <w:p>
+      <w:r>
+        <w:rPr>
+          <w:rFonts w:ascii="FontAwesome" w:hAnsi="FontAwesome"/>
+          <w:b/>
+          <w:color w:val="ED7D31" w:themeColor="accent2"/>
+          <w:lang w:val="en-US"/>
+        </w:rPr>
+        <w:t></w:t>
+      </w:r>
+      <w:r>
+        <w:rPr>
+          <w:rFonts w:ascii="FontAwesome" w:hAnsi="FontAwesome"/>
+          <w:b/>
+        </w:rPr>
+        <w:t xml:space="preserve"> </w:t>
+      </w:r>
+      <w:r>
+        <w:rPr>
+          <w:b/>
+        </w:rPr>
+        <w:t>Definitie</w:t>
+      </w:r>
+      <w:r>
+        <w:t xml:space="preserve">: </w:t>
+      </w:r>
+      <w:r>
+        <w:t xml:space="preserve">Een </w:t>
+      </w:r>
+      <w:r>
+        <w:rPr>
+          <w:b/>
+        </w:rPr>
+        <w:t>object</w:t>
+      </w:r>
+      <w:r>
+        <w:t xml:space="preserve"> is een groepering van eigenschappen (attributen) en gerelateerde codeblokken (methoden).</w:t>
+      </w:r>
+    </w:p>
+    <w:p>
+      <w:pPr>
+        <w:pStyle w:val="Syntax"/>
+      </w:pPr>
+      <w:r>
+        <w:t>richting = auto.draaien(hoek);</w:t>
+      </w:r>
+    </w:p>
+    <w:p>
+      <w:pPr>
+        <w:pStyle w:val="Syntax"/>
+      </w:pPr>
+      <w:r>
+        <w:t>resultaat = bestemmeling.methode(parameter);</w:t>
+      </w:r>
+    </w:p>
+    <w:p>
+      <w:r>
+        <w:t xml:space="preserve">Een </w:t>
+      </w:r>
+      <w:r>
+        <w:rPr>
+          <w:b/>
+        </w:rPr>
+        <w:t>klasse</w:t>
+      </w:r>
+      <w:r>
+        <w:t xml:space="preserve"> is een blauwdruk die de eigenschappen en methoden van objecten van dezelfde soort bepaalt.</w:t>
+      </w:r>
+    </w:p>
+    <w:p>
+      <w:r>
+        <w:t xml:space="preserve">Een </w:t>
+      </w:r>
+      <w:r>
+        <w:rPr>
+          <w:b/>
+        </w:rPr>
+        <w:t>object</w:t>
+      </w:r>
+      <w:r>
+        <w:t xml:space="preserve"> is een unieke instantie van een klasse. Bij de </w:t>
+      </w:r>
+      <w:r>
+        <w:rPr>
+          <w:rFonts w:ascii="Courier New" w:hAnsi="Courier New" w:cs="Courier New"/>
+        </w:rPr>
+        <w:t>new</w:t>
+      </w:r>
+      <w:r>
+        <w:t xml:space="preserve"> operator en de naam van de klasse wordt een geheugen gereserveerd voor het object, het resultaat is een verwijzing (reference) naar het object.</w:t>
+      </w:r>
+    </w:p>
+    <w:p>
+      <w:pPr>
+        <w:pStyle w:val="Syntax"/>
+      </w:pPr>
+      <w:r>
+        <w:t>Klassenaam variabelenaam = new Klassenaam(parameters);</w:t>
+      </w:r>
+    </w:p>
+    <w:p>
+      <w:pPr>
+        <w:pStyle w:val="Syntax"/>
+      </w:pPr>
+      <w:r>
+        <w:t>Random generator = new Random();</w:t>
+      </w:r>
+    </w:p>
+    <w:p>
+      <w:pPr>
+        <w:pStyle w:val="Syntax"/>
+      </w:pPr>
+      <w:r>
+        <w:t>Random generator; //declaratie</w:t>
+      </w:r>
+      <w:r>
+        <w:br/>
+        <w:t>generator = new Random(); //initialisatie</w:t>
+      </w:r>
+    </w:p>
+    <w:p>
+      <w:r>
+        <w:t xml:space="preserve">In dit vb. is </w:t>
+      </w:r>
+      <w:r>
+        <w:rPr>
+          <w:rFonts w:ascii="Courier New" w:hAnsi="Courier New" w:cs="Courier New"/>
+        </w:rPr>
+        <w:t>generator</w:t>
+      </w:r>
+      <w:r>
+        <w:t xml:space="preserve"> een verwijzing naar een Random object, een object kan ook meerdere referenties hebben.</w:t>
+      </w:r>
+    </w:p>
+    <w:p>
+      <w:pPr>
+        <w:pStyle w:val="Syntax"/>
+      </w:pPr>
+      <w:r>
+        <w:t>Random generator2;</w:t>
+      </w:r>
+    </w:p>
+    <w:p>
+      <w:pPr>
+        <w:pStyle w:val="Syntax"/>
+      </w:pPr>
+      <w:r>
+        <w:t>generator2 = generator;</w:t>
+      </w:r>
+    </w:p>
+    <w:p>
+      <w:pPr>
+        <w:pStyle w:val="Heading2"/>
+      </w:pPr>
+      <w:r>
+        <w:lastRenderedPageBreak/>
+        <w:t>Pakket/package</w:t>
+      </w:r>
+    </w:p>
+    <w:p>
+      <w:r>
+        <w:t xml:space="preserve">Elke </w:t>
+      </w:r>
+      <w:r>
+        <w:rPr>
+          <w:b/>
+        </w:rPr>
+        <w:t>klasse</w:t>
+      </w:r>
+      <w:r>
+        <w:t xml:space="preserve"> behoort tot een </w:t>
+      </w:r>
+      <w:r>
+        <w:rPr>
+          <w:b/>
+        </w:rPr>
+        <w:t>package</w:t>
+      </w:r>
+      <w:r>
+        <w:t>.</w:t>
+      </w:r>
+    </w:p>
+    <w:p>
+      <w:r>
+        <w:rPr>
+          <w:rFonts w:ascii="Courier New" w:hAnsi="Courier New" w:cs="Courier New"/>
+        </w:rPr>
+        <w:t>Random</w:t>
+      </w:r>
+      <w:r>
+        <w:t xml:space="preserve"> behoort tot </w:t>
+      </w:r>
+      <w:r>
+        <w:rPr>
+          <w:rFonts w:ascii="Courier New" w:hAnsi="Courier New" w:cs="Courier New"/>
+        </w:rPr>
+        <w:t>java.util</w:t>
+      </w:r>
+      <w:r>
+        <w:t xml:space="preserve"> (</w:t>
+      </w:r>
+      <w:r>
+        <w:rPr>
+          <w:rFonts w:ascii="Courier New" w:hAnsi="Courier New" w:cs="Courier New"/>
+        </w:rPr>
+        <w:t>java.util.Random</w:t>
+      </w:r>
+      <w:r>
+        <w:t xml:space="preserve">). Om </w:t>
+      </w:r>
+      <w:r>
+        <w:rPr>
+          <w:rFonts w:ascii="Courier New" w:hAnsi="Courier New" w:cs="Courier New"/>
+        </w:rPr>
+        <w:t>Random</w:t>
+      </w:r>
+      <w:r>
+        <w:t xml:space="preserve"> met de korte naam (</w:t>
+      </w:r>
+      <w:r>
+        <w:rPr>
+          <w:rFonts w:ascii="Courier New" w:hAnsi="Courier New" w:cs="Courier New"/>
+        </w:rPr>
+        <w:t>Random</w:t>
+      </w:r>
+      <w:r>
+        <w:t xml:space="preserve"> </w:t>
+      </w:r>
+      <w:r>
+        <w:t>i.p.v.</w:t>
+      </w:r>
+      <w:r>
+        <w:t xml:space="preserve"> </w:t>
+      </w:r>
+      <w:r>
+        <w:rPr>
+          <w:rFonts w:ascii="Courier New" w:hAnsi="Courier New" w:cs="Courier New"/>
+        </w:rPr>
+        <w:t>java.util.Random</w:t>
+      </w:r>
+      <w:r>
+        <w:t>) te gebruiken heb je een import statement nodig.</w:t>
+      </w:r>
+    </w:p>
+    <w:p>
+      <w:pPr>
+        <w:pStyle w:val="Syntax"/>
+      </w:pPr>
+      <w:r>
+        <w:t>import java.util.Random //Random klasse</w:t>
+      </w:r>
+      <w:r>
+        <w:br/>
+        <w:t>import java.util.* //alle klassen uit de package java.util</w:t>
+      </w:r>
+    </w:p>
+    <w:p>
+      <w:r>
+        <w:t>De compiler zoekt naar de juiste klasse via:</w:t>
+      </w:r>
+    </w:p>
+    <w:p>
+      <w:pPr>
+        <w:pStyle w:val="ListParagraph"/>
+        <w:numPr>
+          <w:ilvl w:val="0"/>
+          <w:numId w:val="25"/>
+        </w:numPr>
+      </w:pPr>
+      <w:r>
+        <w:t>expliciete imports</w:t>
+      </w:r>
+    </w:p>
+    <w:p>
+      <w:pPr>
+        <w:pStyle w:val="ListParagraph"/>
+        <w:numPr>
+          <w:ilvl w:val="0"/>
+          <w:numId w:val="25"/>
+        </w:numPr>
+      </w:pPr>
+      <w:r>
+        <w:t>klassen huidige package</w:t>
+      </w:r>
+    </w:p>
+    <w:p>
+      <w:pPr>
+        <w:pStyle w:val="ListParagraph"/>
+        <w:numPr>
+          <w:ilvl w:val="0"/>
+          <w:numId w:val="25"/>
+        </w:numPr>
+      </w:pPr>
+      <w:r>
+        <w:t>klassen uit geïmporteerde pakketten</w:t>
+      </w:r>
+    </w:p>
+    <w:p>
+      <w:r>
+        <w:t>Automatische imports voor:</w:t>
+      </w:r>
+    </w:p>
+    <w:p>
+      <w:pPr>
+        <w:pStyle w:val="ListParagraph"/>
+        <w:numPr>
+          <w:ilvl w:val="0"/>
+          <w:numId w:val="28"/>
+        </w:numPr>
+      </w:pPr>
+      <w:r>
+        <w:t>default package (klasse zonder pakket)</w:t>
+      </w:r>
+    </w:p>
+    <w:p>
+      <w:pPr>
+        <w:pStyle w:val="ListParagraph"/>
+        <w:numPr>
+          <w:ilvl w:val="0"/>
+          <w:numId w:val="28"/>
+        </w:numPr>
+      </w:pPr>
+      <w:r>
+        <w:t>huidige package (klassen in hetzelfde pakket)</w:t>
+      </w:r>
+    </w:p>
+    <w:p>
+      <w:pPr>
+        <w:pStyle w:val="ListParagraph"/>
+        <w:numPr>
+          <w:ilvl w:val="0"/>
+          <w:numId w:val="28"/>
+        </w:numPr>
+      </w:pPr>
+      <w:r>
+        <w:t xml:space="preserve">package </w:t>
+      </w:r>
+      <w:r>
+        <w:rPr>
+          <w:rFonts w:ascii="Courier New" w:hAnsi="Courier New" w:cs="Courier New"/>
+        </w:rPr>
+        <w:t>java.lang</w:t>
+      </w:r>
+      <w:r>
+        <w:t xml:space="preserve"> (basisklassen van Java)</w:t>
+      </w:r>
+    </w:p>
+    <w:p/>
+    <w:p>
+      <w:pPr>
+        <w:pStyle w:val="Heading2"/>
+      </w:pPr>
+      <w:r>
+        <w:t>Random</w:t>
+      </w:r>
+    </w:p>
+    <w:p>
+      <w:r>
+        <w:t>Klasse om willekeurige getallen te genereren met 2 constructors:</w:t>
+      </w:r>
+    </w:p>
+    <w:p>
+      <w:pPr>
+        <w:pStyle w:val="Syntax"/>
+      </w:pPr>
+      <w:r>
+        <w:t>Random() //telkens andere getallen</w:t>
+      </w:r>
+      <w:r>
+        <w:br/>
+        <w:t>Random(long seed) //telkens dezelfde opeenvolging van getallen (seed)</w:t>
+      </w:r>
+    </w:p>
+    <w:p>
+      <w:pPr>
+        <w:rPr>
+          <w:rFonts w:ascii="Cambria" w:hAnsi="Cambria"/>
+        </w:rPr>
+      </w:pPr>
+      <w:r>
+        <w:rPr>
+          <w:rFonts w:ascii="FontAwesome" w:hAnsi="FontAwesome"/>
+          <w:color w:val="C00000"/>
+          <w:lang w:val="en-US"/>
+        </w:rPr>
+        <w:t></w:t>
+      </w:r>
+      <w:r>
+        <w:rPr>
+          <w:rFonts w:ascii="FontAwesome" w:hAnsi="FontAwesome"/>
+          <w:color w:val="C00000"/>
+        </w:rPr>
+        <w:t xml:space="preserve"> </w:t>
+      </w:r>
+      <w:r>
+        <w:t>G</w:t>
+      </w:r>
+      <w:r>
+        <w:t>ebruik de Random constructor slechts éénmaal in je programma!</w:t>
+      </w:r>
+    </w:p>
+    <w:p>
+      <w:pPr>
+        <w:pStyle w:val="Syntax"/>
+      </w:pPr>
+      <w:r>
+        <w:t>.nextInt(</w:t>
+      </w:r>
+      <w:r>
+        <w:rPr>
+          <w:color w:val="0070C0"/>
+        </w:rPr>
+        <w:t>int n</w:t>
+      </w:r>
+      <w:r>
+        <w:t>) //willekeurig geheel getal van 0 tot waarde van n</w:t>
+      </w:r>
+      <w:r>
+        <w:br/>
+        <w:t>.nextDouble() //willekeurig getal van 0 tot 1</w:t>
+      </w:r>
+      <w:r>
+        <w:br/>
+        <w:t>.nextBoolean() //willekeurige boolean (true of false)</w:t>
+      </w:r>
+    </w:p>
+    <w:p>
+      <w:pPr>
+        <w:pStyle w:val="Heading2"/>
+      </w:pPr>
+      <w:r>
+        <w:br/>
+      </w:r>
+      <w:r>
+        <w:t>Objecten gebruiken</w:t>
+      </w:r>
+    </w:p>
+    <w:p>
+      <w:r>
+        <w:t xml:space="preserve">Van een </w:t>
+      </w:r>
+      <w:r>
+        <w:rPr>
+          <w:b/>
+        </w:rPr>
+        <w:t>object</w:t>
+      </w:r>
+      <w:r>
+        <w:t xml:space="preserve"> kan je alleen de </w:t>
+      </w:r>
+      <w:r>
+        <w:rPr>
+          <w:b/>
+        </w:rPr>
+        <w:t>publieke</w:t>
+      </w:r>
+      <w:r>
+        <w:t xml:space="preserve"> </w:t>
+      </w:r>
+      <w:r>
+        <w:rPr>
+          <w:b/>
+        </w:rPr>
+        <w:t>attributen</w:t>
+      </w:r>
+      <w:r>
+        <w:t xml:space="preserve">(variabelen) en </w:t>
+      </w:r>
+      <w:r>
+        <w:rPr>
+          <w:b/>
+        </w:rPr>
+        <w:t>methoden</w:t>
+      </w:r>
+      <w:r>
+        <w:t xml:space="preserve"> gebruiken.</w:t>
+      </w:r>
+    </w:p>
+    <w:p>
+      <w:pPr>
+        <w:pStyle w:val="Syntax"/>
+      </w:pPr>
+      <w:r>
+        <w:t xml:space="preserve">Random random = </w:t>
+      </w:r>
+      <w:r>
+        <w:rPr>
+          <w:b/>
+          <w:color w:val="1F3864" w:themeColor="accent5" w:themeShade="80"/>
+        </w:rPr>
+        <w:t>new</w:t>
+      </w:r>
+      <w:r>
+        <w:rPr>
+          <w:color w:val="1F3864" w:themeColor="accent5" w:themeShade="80"/>
+        </w:rPr>
+        <w:t xml:space="preserve"> </w:t>
+      </w:r>
+      <w:r>
+        <w:t>Random();</w:t>
+      </w:r>
+    </w:p>
+    <w:p>
+      <w:pPr>
+        <w:pStyle w:val="Syntax"/>
+      </w:pPr>
+      <w:r>
+        <w:t>int dobbelsteen = random.nextInt(</w:t>
+      </w:r>
+      <w:r>
+        <w:rPr>
+          <w:color w:val="0070C0"/>
+        </w:rPr>
+        <w:t>6</w:t>
+      </w:r>
+      <w:r>
+        <w:t xml:space="preserve">) + </w:t>
+      </w:r>
+      <w:r>
+        <w:rPr>
+          <w:color w:val="0070C0"/>
+        </w:rPr>
+        <w:t>1</w:t>
+      </w:r>
+      <w:r>
+        <w:t>; //om 0 te vermijden (1 tem 6)</w:t>
+      </w:r>
+      <w:r>
+        <w:br/>
+        <w:t>boolean muntstuk = random.nextBoolean();</w:t>
+      </w:r>
+      <w:r>
+        <w:br/>
+        <w:t>int muntstuk = random.nextInt(); //waarden 0 en 1</w:t>
+      </w:r>
+    </w:p>
+    <w:p>
+      <w:pPr>
+        <w:pStyle w:val="Heading2"/>
+      </w:pPr>
+      <w:r>
+        <w:br/>
+        <w:t>Geheugen</w:t>
+      </w:r>
+    </w:p>
+    <w:p>
+      <w:r>
+        <w:rPr>
+          <w:b/>
+        </w:rPr>
+        <w:t>Garbage</w:t>
+      </w:r>
+      <w:r>
+        <w:t xml:space="preserve"> </w:t>
+      </w:r>
+      <w:r>
+        <w:rPr>
+          <w:b/>
+        </w:rPr>
+        <w:t>collection</w:t>
+      </w:r>
+      <w:r>
+        <w:t xml:space="preserve"> zorgt voor het opruimen van objecten waar geen enkele referentie meer naar is. Dit als de referentie niet meer bestaat (out of scope) of als de waarde </w:t>
+      </w:r>
+      <w:r>
+        <w:rPr>
+          <w:rFonts w:ascii="Courier New" w:hAnsi="Courier New" w:cs="Courier New"/>
+        </w:rPr>
+        <w:t>null</w:t>
+      </w:r>
+      <w:r>
+        <w:t xml:space="preserve"> aan de referentiewaarde wordt toegekend. </w:t>
+      </w:r>
+    </w:p>
+    <w:p>
+      <w:r>
+        <w:rPr>
+          <w:rFonts w:ascii="FontAwesome" w:hAnsi="FontAwesome"/>
+          <w:b/>
+          <w:color w:val="ED7D31" w:themeColor="accent2"/>
+          <w:lang w:val="en-US"/>
+        </w:rPr>
+        <w:t></w:t>
+      </w:r>
+      <w:r>
+        <w:rPr>
+          <w:rFonts w:ascii="FontAwesome" w:hAnsi="FontAwesome"/>
+          <w:b/>
+        </w:rPr>
+        <w:t xml:space="preserve"> </w:t>
+      </w:r>
+      <w:r>
+        <w:t>Dit gebeurt automatisch maar nooit onmiddellijk (afzonderlijke thread met lage prioriteit).</w:t>
+      </w:r>
+    </w:p>
+    <w:p>
+      <w:pPr>
+        <w:pStyle w:val="Heading2"/>
+      </w:pPr>
+      <w:r>
+        <w:lastRenderedPageBreak/>
+        <w:t>String</w:t>
+      </w:r>
+    </w:p>
+    <w:p>
+      <w:r>
+        <w:rPr>
+          <w:b/>
+        </w:rPr>
+        <w:t>String</w:t>
+      </w:r>
+      <w:r>
+        <w:t xml:space="preserve"> is een </w:t>
+      </w:r>
+      <w:r>
+        <w:rPr>
+          <w:b/>
+        </w:rPr>
+        <w:t>klasse</w:t>
+      </w:r>
+      <w:r>
+        <w:t xml:space="preserve"> (object behorende tot java.lang) en is immutable wat wil zeggen dat de inhoud niet meer gewijzigd kan worden na creatie. Elke verandering resulteert in de creatie van een nieuw String object. Bestaande String literals worden slechts éénmaal in het geheugen geplaatst.</w:t>
+      </w:r>
+    </w:p>
+    <w:p>
+      <w:r>
+        <w:t xml:space="preserve">Strings kunnen via een </w:t>
+      </w:r>
+      <w:r>
+        <w:rPr>
+          <w:rFonts w:ascii="Courier New" w:hAnsi="Courier New" w:cs="Courier New"/>
+        </w:rPr>
+        <w:t>Scanner</w:t>
+      </w:r>
+      <w:r>
+        <w:t xml:space="preserve"> object ingelezen worden via </w:t>
+      </w:r>
+      <w:r>
+        <w:rPr>
+          <w:rFonts w:ascii="Courier New" w:hAnsi="Courier New" w:cs="Courier New"/>
+        </w:rPr>
+        <w:t>.next()</w:t>
+      </w:r>
+      <w:r>
+        <w:t xml:space="preserve"> (tot spatie of enter) of via </w:t>
+      </w:r>
+      <w:r>
+        <w:rPr>
+          <w:rFonts w:ascii="Courier New" w:hAnsi="Courier New" w:cs="Courier New"/>
+        </w:rPr>
+        <w:t>.nextLine()</w:t>
+      </w:r>
+      <w:r>
+        <w:t xml:space="preserve"> (tot enter).</w:t>
+      </w:r>
+    </w:p>
+    <w:p>
+      <w:pPr>
+        <w:pStyle w:val="Syntax"/>
+        <w:rPr>
+          <w:lang w:val="en-US"/>
+        </w:rPr>
+      </w:pPr>
+      <w:r>
+        <w:rPr>
+          <w:lang w:val="en-US"/>
+        </w:rPr>
+        <w:t xml:space="preserve">String tekst = </w:t>
+      </w:r>
+      <w:r>
+        <w:rPr>
+          <w:b/>
+          <w:color w:val="1F3864" w:themeColor="accent5" w:themeShade="80"/>
+          <w:lang w:val="en-US"/>
+        </w:rPr>
+        <w:t>new</w:t>
+      </w:r>
+      <w:r>
+        <w:rPr>
+          <w:color w:val="1F3864" w:themeColor="accent5" w:themeShade="80"/>
+          <w:lang w:val="en-US"/>
+        </w:rPr>
+        <w:t xml:space="preserve"> </w:t>
+      </w:r>
+      <w:r>
+        <w:rPr>
+          <w:lang w:val="en-US"/>
+        </w:rPr>
+        <w:t>String(</w:t>
+      </w:r>
+      <w:r>
+        <w:rPr>
+          <w:b/>
+          <w:color w:val="00B050"/>
+          <w:lang w:val="en-US"/>
+        </w:rPr>
+        <w:t>“Hello Shizzle”</w:t>
+      </w:r>
+      <w:r>
+        <w:rPr>
+          <w:lang w:val="en-US"/>
+        </w:rPr>
+        <w:t>);</w:t>
+      </w:r>
+      <w:r>
+        <w:rPr>
+          <w:lang w:val="en-US"/>
+        </w:rPr>
+        <w:br/>
+        <w:t xml:space="preserve">String tekst = </w:t>
+      </w:r>
+      <w:r>
+        <w:rPr>
+          <w:b/>
+          <w:color w:val="00B050"/>
+          <w:lang w:val="en-US"/>
+        </w:rPr>
+        <w:t>“Hello Shizzle”</w:t>
+      </w:r>
+      <w:r>
+        <w:rPr>
+          <w:color w:val="auto"/>
+          <w:lang w:val="en-US"/>
+        </w:rPr>
+        <w:t>;</w:t>
+      </w:r>
+    </w:p>
+    <w:p>
+      <w:pPr>
+        <w:rPr>
+          <w:rFonts w:ascii="Cambria" w:hAnsi="Cambria"/>
+        </w:rPr>
+      </w:pPr>
+      <w:r>
+        <w:rPr>
+          <w:rFonts w:ascii="FontAwesome" w:hAnsi="FontAwesome"/>
+          <w:color w:val="C00000"/>
+          <w:lang w:val="en-US"/>
+        </w:rPr>
+        <w:t></w:t>
+      </w:r>
+      <w:r>
+        <w:rPr>
+          <w:rFonts w:ascii="FontAwesome" w:hAnsi="FontAwesome"/>
+          <w:color w:val="C00000"/>
+        </w:rPr>
+        <w:t xml:space="preserve"> </w:t>
+      </w:r>
+      <w:r>
+        <w:t>Vergelijk strings nooit met ==</w:t>
+      </w:r>
+      <w:r>
+        <w:br/>
+      </w:r>
+    </w:p>
+    <w:p>
+      <w:pPr>
+        <w:pStyle w:val="Heading2"/>
+      </w:pPr>
+      <w:r>
+        <w:t>StringBuilder</w:t>
+      </w:r>
+    </w:p>
+    <w:p>
+      <w:r>
+        <w:rPr>
+          <w:b/>
+        </w:rPr>
+        <w:t>StringBuilder</w:t>
+      </w:r>
+      <w:r>
+        <w:t xml:space="preserve"> is een alternatief voor String dat wel </w:t>
+      </w:r>
+      <w:r>
+        <w:rPr>
+          <w:b/>
+        </w:rPr>
+        <w:t>mutable</w:t>
+      </w:r>
+      <w:r>
+        <w:t xml:space="preserve"> (aanpasbaar) is: chars toevoegen, tussenvoegen, verwijderen, ... zonder telkens een nieuw object te moeten maken. Daardoor is dit veel sneller en zuiniger met geheugenruimte als er veel manipulaties aan een String moeten gebeuren. Enkel te creëren met constructor.</w:t>
+      </w:r>
+    </w:p>
+    <w:p>
+      <w:pPr>
+        <w:pStyle w:val="Syntax"/>
+        <w:rPr>
+          <w:lang w:val="en-US"/>
+        </w:rPr>
+      </w:pPr>
+      <w:r>
+        <w:rPr>
+          <w:lang w:val="en-US"/>
+        </w:rPr>
+        <w:t xml:space="preserve">StringBuilder emptyBuilder = </w:t>
+      </w:r>
+      <w:r>
+        <w:rPr>
+          <w:b/>
+          <w:color w:val="1F3864" w:themeColor="accent5" w:themeShade="80"/>
+          <w:lang w:val="en-US"/>
+        </w:rPr>
+        <w:t>new</w:t>
+      </w:r>
+      <w:r>
+        <w:rPr>
+          <w:color w:val="1F3864" w:themeColor="accent5" w:themeShade="80"/>
+          <w:lang w:val="en-US"/>
+        </w:rPr>
+        <w:t xml:space="preserve"> </w:t>
+      </w:r>
+      <w:r>
+        <w:rPr>
+          <w:lang w:val="en-US"/>
+        </w:rPr>
+        <w:t>StringBuilder();</w:t>
+      </w:r>
+      <w:r>
+        <w:rPr>
+          <w:lang w:val="en-US"/>
+        </w:rPr>
+        <w:br/>
+        <w:t xml:space="preserve">StringBuilder emptyBuilder = </w:t>
+      </w:r>
+      <w:r>
+        <w:rPr>
+          <w:b/>
+          <w:color w:val="1F3864" w:themeColor="accent5" w:themeShade="80"/>
+          <w:lang w:val="en-US"/>
+        </w:rPr>
+        <w:t>new</w:t>
+      </w:r>
+      <w:r>
+        <w:rPr>
+          <w:color w:val="1F3864" w:themeColor="accent5" w:themeShade="80"/>
+          <w:lang w:val="en-US"/>
+        </w:rPr>
+        <w:t xml:space="preserve"> </w:t>
+      </w:r>
+      <w:r>
+        <w:rPr>
+          <w:lang w:val="en-US"/>
+        </w:rPr>
+        <w:t>StringBuilder(</w:t>
+      </w:r>
+      <w:r>
+        <w:rPr>
+          <w:b/>
+          <w:color w:val="00B050"/>
+          <w:lang w:val="en-US"/>
+        </w:rPr>
+        <w:t>“For Shizzle”</w:t>
+      </w:r>
+      <w:r>
+        <w:rPr>
+          <w:lang w:val="en-US"/>
+        </w:rPr>
+        <w:t>);</w:t>
+      </w:r>
+    </w:p>
+    <w:p>
+      <w:pPr>
+        <w:pStyle w:val="Heading2"/>
+      </w:pPr>
+      <w:r>
+        <w:br/>
+        <w:t>Gegevens formatteren</w:t>
+      </w:r>
+    </w:p>
+    <w:p>
+      <w:pPr>
+        <w:pStyle w:val="Syntax"/>
+      </w:pPr>
+      <w:r>
+        <w:t>System.</w:t>
+      </w:r>
+      <w:r>
+        <w:rPr>
+          <w:i/>
+          <w:color w:val="7030A0"/>
+        </w:rPr>
+        <w:t>out</w:t>
+      </w:r>
+      <w:r>
+        <w:t>.printf(</w:t>
+      </w:r>
+      <w:r>
+        <w:rPr>
+          <w:b/>
+          <w:color w:val="00B050"/>
+        </w:rPr>
+        <w:t>“%d appels kosten €%.2f.\n”</w:t>
+      </w:r>
+      <w:r>
+        <w:t xml:space="preserve">, </w:t>
+      </w:r>
+      <w:r>
+        <w:rPr>
+          <w:color w:val="0070C0"/>
+        </w:rPr>
+        <w:t>aantal</w:t>
+      </w:r>
+      <w:r>
+        <w:t xml:space="preserve">, </w:t>
+      </w:r>
+      <w:r>
+        <w:rPr>
+          <w:color w:val="0070C0"/>
+        </w:rPr>
+        <w:t>prijs</w:t>
+      </w:r>
+      <w:r>
+        <w:t>);</w:t>
+      </w:r>
+      <w:r>
+        <w:br/>
+        <w:t>//is hetzelfde als</w:t>
+      </w:r>
+      <w:r>
+        <w:br/>
+        <w:t>String str = String.format(</w:t>
+      </w:r>
+      <w:r>
+        <w:rPr>
+          <w:b/>
+          <w:color w:val="00B050"/>
+        </w:rPr>
+        <w:t>“%d appels kosten €%.2f.”</w:t>
+      </w:r>
+      <w:r>
+        <w:t xml:space="preserve">, </w:t>
+      </w:r>
+      <w:r>
+        <w:rPr>
+          <w:color w:val="0070C0"/>
+        </w:rPr>
+        <w:t>aantal</w:t>
+      </w:r>
+      <w:r>
+        <w:t xml:space="preserve">, </w:t>
+      </w:r>
+      <w:r>
+        <w:rPr>
+          <w:color w:val="0070C0"/>
+        </w:rPr>
+        <w:t>prijs</w:t>
+      </w:r>
+      <w:r>
+        <w:t>);</w:t>
+      </w:r>
+    </w:p>
+    <w:tbl>
+      <w:tblPr>
+        <w:tblStyle w:val="TableGrid"/>
+        <w:tblW w:w="0" w:type="auto"/>
+        <w:tblBorders>
+          <w:top w:val="none" w:sz="0" w:space="0" w:color="auto"/>
+          <w:left w:val="none" w:sz="0" w:space="0" w:color="auto"/>
+          <w:bottom w:val="none" w:sz="0" w:space="0" w:color="auto"/>
+          <w:right w:val="none" w:sz="0" w:space="0" w:color="auto"/>
+          <w:insideH w:val="none" w:sz="0" w:space="0" w:color="auto"/>
+          <w:insideV w:val="none" w:sz="0" w:space="0" w:color="auto"/>
+        </w:tblBorders>
+        <w:tblLook w:val="04A0" w:firstRow="1" w:lastRow="0" w:firstColumn="1" w:lastColumn="0" w:noHBand="0" w:noVBand="1"/>
+      </w:tblPr>
+      <w:tblGrid>
+        <w:gridCol w:w="704"/>
+        <w:gridCol w:w="8358"/>
+      </w:tblGrid>
+      <w:tr>
+        <w:tc>
+          <w:tcPr>
+            <w:tcW w:w="704" w:type="dxa"/>
+          </w:tcPr>
+          <w:p>
+            <w:pPr>
+              <w:rPr>
+                <w:rFonts w:ascii="Courier New" w:hAnsi="Courier New" w:cs="Courier New"/>
+                <w:b/>
+                <w:color w:val="00B050"/>
+              </w:rPr>
+            </w:pPr>
+            <w:r>
+              <w:rPr>
+                <w:rFonts w:ascii="Courier New" w:hAnsi="Courier New" w:cs="Courier New"/>
+                <w:b/>
+                <w:color w:val="00B050"/>
+              </w:rPr>
+              <w:t>%d</w:t>
+            </w:r>
+          </w:p>
+        </w:tc>
+        <w:tc>
+          <w:tcPr>
+            <w:tcW w:w="8358" w:type="dxa"/>
+          </w:tcPr>
+          <w:p>
+            <w:r>
+              <w:t xml:space="preserve">voor </w:t>
+            </w:r>
+            <w:r>
+              <w:rPr>
+                <w:rFonts w:ascii="Courier New" w:hAnsi="Courier New" w:cs="Courier New"/>
+                <w:b/>
+              </w:rPr>
+              <w:t>int</w:t>
+            </w:r>
+            <w:r>
+              <w:t xml:space="preserve"> en </w:t>
+            </w:r>
+            <w:r>
+              <w:rPr>
+                <w:rFonts w:ascii="Courier New" w:hAnsi="Courier New" w:cs="Courier New"/>
+                <w:b/>
+              </w:rPr>
+              <w:t>long</w:t>
+            </w:r>
+          </w:p>
+        </w:tc>
+      </w:tr>
+      <w:tr>
+        <w:tc>
+          <w:tcPr>
+            <w:tcW w:w="704" w:type="dxa"/>
+          </w:tcPr>
+          <w:p>
+            <w:pPr>
+              <w:rPr>
+                <w:rFonts w:ascii="Courier New" w:hAnsi="Courier New" w:cs="Courier New"/>
+                <w:b/>
+                <w:color w:val="00B050"/>
+              </w:rPr>
+            </w:pPr>
+            <w:r>
+              <w:rPr>
+                <w:rFonts w:ascii="Courier New" w:hAnsi="Courier New" w:cs="Courier New"/>
+                <w:b/>
+                <w:color w:val="00B050"/>
+              </w:rPr>
+              <w:t>%f</w:t>
+            </w:r>
+          </w:p>
+        </w:tc>
+        <w:tc>
+          <w:tcPr>
+            <w:tcW w:w="8358" w:type="dxa"/>
+          </w:tcPr>
+          <w:p>
+            <w:r>
+              <w:t>voor (</w:t>
+            </w:r>
+            <w:r>
+              <w:rPr>
+                <w:rFonts w:ascii="Courier New" w:hAnsi="Courier New" w:cs="Courier New"/>
+                <w:b/>
+              </w:rPr>
+              <w:t>float</w:t>
+            </w:r>
+            <w:r>
+              <w:t xml:space="preserve">) en </w:t>
+            </w:r>
+            <w:r>
+              <w:rPr>
+                <w:rFonts w:ascii="Courier New" w:hAnsi="Courier New" w:cs="Courier New"/>
+                <w:b/>
+              </w:rPr>
+              <w:t>double</w:t>
+            </w:r>
+          </w:p>
+        </w:tc>
+      </w:tr>
+      <w:tr>
+        <w:tc>
+          <w:tcPr>
+            <w:tcW w:w="704" w:type="dxa"/>
+          </w:tcPr>
+          <w:p>
+            <w:pPr>
+              <w:rPr>
+                <w:rFonts w:ascii="Courier New" w:hAnsi="Courier New" w:cs="Courier New"/>
+                <w:b/>
+                <w:color w:val="00B050"/>
+              </w:rPr>
+            </w:pPr>
+            <w:r>
+              <w:rPr>
+                <w:rFonts w:ascii="Courier New" w:hAnsi="Courier New" w:cs="Courier New"/>
+                <w:b/>
+                <w:color w:val="00B050"/>
+              </w:rPr>
+              <w:t>%s</w:t>
+            </w:r>
+          </w:p>
+        </w:tc>
+        <w:tc>
+          <w:tcPr>
+            <w:tcW w:w="8358" w:type="dxa"/>
+          </w:tcPr>
+          <w:p>
+            <w:r>
+              <w:t xml:space="preserve">voor </w:t>
+            </w:r>
+            <w:r>
+              <w:rPr>
+                <w:rFonts w:ascii="Courier New" w:hAnsi="Courier New" w:cs="Courier New"/>
+                <w:b/>
+              </w:rPr>
+              <w:t>String</w:t>
+            </w:r>
+          </w:p>
+        </w:tc>
+      </w:tr>
+      <w:tr>
+        <w:tc>
+          <w:tcPr>
+            <w:tcW w:w="704" w:type="dxa"/>
+          </w:tcPr>
+          <w:p>
+            <w:pPr>
+              <w:rPr>
+                <w:rFonts w:ascii="Courier New" w:hAnsi="Courier New" w:cs="Courier New"/>
+                <w:b/>
+                <w:color w:val="00B050"/>
+              </w:rPr>
+            </w:pPr>
+            <w:r>
+              <w:rPr>
+                <w:rFonts w:ascii="Courier New" w:hAnsi="Courier New" w:cs="Courier New"/>
+                <w:b/>
+                <w:color w:val="00B050"/>
+              </w:rPr>
+              <w:t>%c</w:t>
+            </w:r>
+          </w:p>
+        </w:tc>
+        <w:tc>
+          <w:tcPr>
+            <w:tcW w:w="8358" w:type="dxa"/>
+          </w:tcPr>
+          <w:p>
+            <w:r>
+              <w:t xml:space="preserve">voor </w:t>
+            </w:r>
+            <w:r>
+              <w:rPr>
+                <w:rFonts w:ascii="Courier New" w:hAnsi="Courier New" w:cs="Courier New"/>
+                <w:b/>
+              </w:rPr>
+              <w:t>char</w:t>
+            </w:r>
+          </w:p>
+        </w:tc>
+      </w:tr>
+      <w:tr>
+        <w:tc>
+          <w:tcPr>
+            <w:tcW w:w="704" w:type="dxa"/>
+          </w:tcPr>
+          <w:p>
+            <w:pPr>
+              <w:rPr>
+                <w:rFonts w:ascii="Courier New" w:hAnsi="Courier New" w:cs="Courier New"/>
+                <w:b/>
+                <w:color w:val="00B050"/>
+              </w:rPr>
+            </w:pPr>
+            <w:r>
+              <w:rPr>
+                <w:rFonts w:ascii="Courier New" w:hAnsi="Courier New" w:cs="Courier New"/>
+                <w:b/>
+                <w:color w:val="00B050"/>
+              </w:rPr>
+              <w:t>%b</w:t>
+            </w:r>
+          </w:p>
+        </w:tc>
+        <w:tc>
+          <w:tcPr>
+            <w:tcW w:w="8358" w:type="dxa"/>
+          </w:tcPr>
+          <w:p>
+            <w:r>
+              <w:t xml:space="preserve">voor </w:t>
+            </w:r>
+            <w:r>
+              <w:rPr>
+                <w:rFonts w:ascii="Courier New" w:hAnsi="Courier New" w:cs="Courier New"/>
+                <w:b/>
+              </w:rPr>
+              <w:t>boolean</w:t>
+            </w:r>
+          </w:p>
+        </w:tc>
+      </w:tr>
+      <w:tr>
+        <w:tc>
+          <w:tcPr>
+            <w:tcW w:w="704" w:type="dxa"/>
+          </w:tcPr>
+          <w:p>
+            <w:pPr>
+              <w:rPr>
+                <w:rFonts w:ascii="Courier New" w:hAnsi="Courier New" w:cs="Courier New"/>
+                <w:b/>
+                <w:color w:val="00B050"/>
+              </w:rPr>
+            </w:pPr>
+            <w:r>
+              <w:rPr>
+                <w:rFonts w:ascii="Courier New" w:hAnsi="Courier New" w:cs="Courier New"/>
+                <w:b/>
+                <w:color w:val="00B050"/>
+              </w:rPr>
+              <w:t>%n</w:t>
+            </w:r>
+          </w:p>
+        </w:tc>
+        <w:tc>
+          <w:tcPr>
+            <w:tcW w:w="8358" w:type="dxa"/>
+          </w:tcPr>
+          <w:p>
+            <w:r>
+              <w:t xml:space="preserve">voor een newline (beter alternatief dan </w:t>
+            </w:r>
+            <w:r>
+              <w:rPr>
+                <w:rFonts w:ascii="Courier New" w:hAnsi="Courier New" w:cs="Courier New"/>
+                <w:b/>
+                <w:color w:val="00B050"/>
+              </w:rPr>
+              <w:t>\n</w:t>
+            </w:r>
+            <w:r>
+              <w:rPr>
+                <w:color w:val="00B050"/>
+              </w:rPr>
+              <w:t xml:space="preserve"> </w:t>
+            </w:r>
+            <w:r>
+              <w:t>– platform onafhankelijk)</w:t>
+            </w:r>
+          </w:p>
+        </w:tc>
+      </w:tr>
+      <w:tr>
+        <w:tc>
+          <w:tcPr>
+            <w:tcW w:w="704" w:type="dxa"/>
+          </w:tcPr>
+          <w:p>
+            <w:pPr>
+              <w:rPr>
+                <w:rFonts w:ascii="Courier New" w:hAnsi="Courier New" w:cs="Courier New"/>
+                <w:b/>
+                <w:color w:val="00B050"/>
+              </w:rPr>
+            </w:pPr>
+          </w:p>
+        </w:tc>
+        <w:tc>
+          <w:tcPr>
+            <w:tcW w:w="8358" w:type="dxa"/>
+          </w:tcPr>
+          <w:p/>
+        </w:tc>
+      </w:tr>
+      <w:tr>
+        <w:tc>
+          <w:tcPr>
+            <w:tcW w:w="704" w:type="dxa"/>
+          </w:tcPr>
+          <w:p>
+            <w:pPr>
+              <w:rPr>
+                <w:rFonts w:ascii="Courier New" w:hAnsi="Courier New" w:cs="Courier New"/>
+                <w:b/>
+                <w:color w:val="00B050"/>
+              </w:rPr>
+            </w:pPr>
+            <w:r>
+              <w:rPr>
+                <w:rFonts w:ascii="Courier New" w:hAnsi="Courier New" w:cs="Courier New"/>
+                <w:b/>
+                <w:color w:val="00B050"/>
+              </w:rPr>
+              <w:t>n</w:t>
+            </w:r>
+          </w:p>
+        </w:tc>
+        <w:tc>
+          <w:tcPr>
+            <w:tcW w:w="8358" w:type="dxa"/>
+          </w:tcPr>
+          <w:p>
+            <w:r>
+              <w:t xml:space="preserve">totaal minimum aantal posities (bv. </w:t>
+            </w:r>
+            <w:r>
+              <w:rPr>
+                <w:rFonts w:ascii="Courier New" w:hAnsi="Courier New" w:cs="Courier New"/>
+                <w:b/>
+                <w:color w:val="00B050"/>
+              </w:rPr>
+              <w:t>%20s</w:t>
+            </w:r>
+            <w:r>
+              <w:t>)</w:t>
+            </w:r>
+          </w:p>
+        </w:tc>
+      </w:tr>
+      <w:tr>
+        <w:tc>
+          <w:tcPr>
+            <w:tcW w:w="704" w:type="dxa"/>
+          </w:tcPr>
+          <w:p>
+            <w:pPr>
+              <w:rPr>
+                <w:rFonts w:ascii="Courier New" w:hAnsi="Courier New" w:cs="Courier New"/>
+                <w:b/>
+                <w:color w:val="00B050"/>
+              </w:rPr>
+            </w:pPr>
+            <w:r>
+              <w:rPr>
+                <w:rFonts w:ascii="Courier New" w:hAnsi="Courier New" w:cs="Courier New"/>
+                <w:b/>
+                <w:color w:val="00B050"/>
+              </w:rPr>
+              <w:t>-</w:t>
+            </w:r>
+          </w:p>
+        </w:tc>
+        <w:tc>
+          <w:tcPr>
+            <w:tcW w:w="8358" w:type="dxa"/>
+          </w:tcPr>
+          <w:p>
+            <w:r>
+              <w:t xml:space="preserve">links uitlijnen (bv. </w:t>
+            </w:r>
+            <w:r>
+              <w:rPr>
+                <w:rFonts w:ascii="Courier New" w:hAnsi="Courier New" w:cs="Courier New"/>
+                <w:b/>
+                <w:color w:val="00B050"/>
+              </w:rPr>
+              <w:t>%-20s</w:t>
+            </w:r>
+            <w:r>
+              <w:t>)</w:t>
+            </w:r>
+          </w:p>
+        </w:tc>
+      </w:tr>
+      <w:tr>
+        <w:tc>
+          <w:tcPr>
+            <w:tcW w:w="704" w:type="dxa"/>
+          </w:tcPr>
+          <w:p>
+            <w:pPr>
+              <w:rPr>
+                <w:rFonts w:ascii="Courier New" w:hAnsi="Courier New" w:cs="Courier New"/>
+                <w:b/>
+                <w:color w:val="00B050"/>
+              </w:rPr>
+            </w:pPr>
+            <w:r>
+              <w:rPr>
+                <w:rFonts w:ascii="Courier New" w:hAnsi="Courier New" w:cs="Courier New"/>
+                <w:b/>
+                <w:color w:val="00B050"/>
+              </w:rPr>
+              <w:t>n</w:t>
+            </w:r>
+            <w:r>
+              <w:rPr>
+                <w:rFonts w:ascii="Courier New" w:hAnsi="Courier New" w:cs="Courier New"/>
+                <w:b/>
+                <w:color w:val="00B050"/>
+              </w:rPr>
+              <w:t>.d</w:t>
+            </w:r>
+          </w:p>
+        </w:tc>
+        <w:tc>
+          <w:tcPr>
+            <w:tcW w:w="8358" w:type="dxa"/>
+          </w:tcPr>
+          <w:p>
+            <w:r>
+              <w:t xml:space="preserve">geeft bij %f het totaal aantal posities en aantal decimalen met afronding (bv. </w:t>
+            </w:r>
+            <w:r>
+              <w:rPr>
+                <w:b/>
+                <w:color w:val="00B050"/>
+              </w:rPr>
+              <w:t>%6.2f</w:t>
+            </w:r>
+            <w:r>
+              <w:t>)</w:t>
+            </w:r>
+          </w:p>
+        </w:tc>
+      </w:tr>
+    </w:tbl>
+    <w:p/>
+    <w:p>
+      <w:r>
+        <w:rPr>
+          <w:rFonts w:ascii="FontAwesome" w:hAnsi="FontAwesome"/>
+          <w:b/>
+          <w:color w:val="ED7D31" w:themeColor="accent2"/>
+          <w:lang w:val="en-US"/>
+        </w:rPr>
+        <w:t></w:t>
+      </w:r>
+      <w:r>
+        <w:rPr>
+          <w:rFonts w:ascii="FontAwesome" w:hAnsi="FontAwesome"/>
+          <w:b/>
+        </w:rPr>
+        <w:t xml:space="preserve"> </w:t>
+      </w:r>
+      <w:r>
+        <w:t>Voor elke formaataanduiding moet er een met het type overeenstemmende variabele of literal aanwezig zijn.</w:t>
+      </w:r>
+    </w:p>
+    <w:p>
+      <w:pPr>
+        <w:pStyle w:val="Syntax"/>
+      </w:pPr>
+      <w:r>
+        <w:t>System.</w:t>
+      </w:r>
+      <w:r>
+        <w:rPr>
+          <w:i/>
+          <w:color w:val="7030A0"/>
+        </w:rPr>
+        <w:t>out</w:t>
+      </w:r>
+      <w:r>
+        <w:t>.printf(</w:t>
+      </w:r>
+      <w:r>
+        <w:rPr>
+          <w:b/>
+          <w:color w:val="00B050"/>
+        </w:rPr>
+        <w:t>“De %dde letter is %d\n”</w:t>
+      </w:r>
+      <w:r>
+        <w:t xml:space="preserve">, </w:t>
+      </w:r>
+      <w:r>
+        <w:rPr>
+          <w:color w:val="0070C0"/>
+        </w:rPr>
+        <w:t>5</w:t>
+      </w:r>
+      <w:r>
+        <w:t xml:space="preserve">, </w:t>
+      </w:r>
+      <w:r>
+        <w:rPr>
+          <w:color w:val="00B050"/>
+        </w:rPr>
+        <w:t>‘e’</w:t>
+      </w:r>
+      <w:r>
+        <w:t>); //de 5de letter is e</w:t>
+      </w:r>
+    </w:p>
+    <w:p/>
+    <w:p/>
+    <w:p/>
+    <w:p>
+      <w:pPr>
+        <w:pStyle w:val="Heading1"/>
+        <w:numPr>
+          <w:ilvl w:val="0"/>
+          <w:numId w:val="5"/>
+        </w:numPr>
+      </w:pPr>
+      <w:r>
+        <w:lastRenderedPageBreak/>
+        <w:t>Klassen</w:t>
+      </w:r>
+    </w:p>
+    <w:p/>
+    <w:p>
+      <w:r>
+        <w:t>Om een programma te kunnen uitvoeren is er altijd één klasse nodig met een main methode.</w:t>
+      </w:r>
+      <w:r>
+        <w:t xml:space="preserve"> </w:t>
+      </w:r>
+    </w:p>
+    <w:p>
+      <w:r>
+        <w:rPr>
+          <w:rFonts w:ascii="FontAwesome" w:hAnsi="FontAwesome"/>
+          <w:b/>
+          <w:color w:val="ED7D31" w:themeColor="accent2"/>
+          <w:lang w:val="en-US"/>
+        </w:rPr>
+        <w:t></w:t>
+      </w:r>
+      <w:r>
+        <w:rPr>
+          <w:rFonts w:ascii="FontAwesome" w:hAnsi="FontAwesome"/>
+          <w:b/>
+        </w:rPr>
+        <w:t xml:space="preserve"> </w:t>
+      </w:r>
+      <w:r>
+        <w:rPr>
+          <w:rFonts w:ascii="FontAwesome" w:hAnsi="FontAwesome"/>
+          <w:b/>
+        </w:rPr>
+        <w:t xml:space="preserve"> </w:t>
+      </w:r>
+      <w:r>
+        <w:t xml:space="preserve">Een klasse dewelke een </w:t>
+      </w:r>
+      <w:r>
+        <w:rPr>
+          <w:rFonts w:ascii="Courier New" w:hAnsi="Courier New" w:cs="Courier New"/>
+        </w:rPr>
+        <w:t>main</w:t>
+      </w:r>
+      <w:r>
+        <w:t xml:space="preserve"> methode bevat moet altijd </w:t>
+      </w:r>
+      <w:r>
+        <w:rPr>
+          <w:rFonts w:ascii="Courier New" w:hAnsi="Courier New" w:cs="Courier New"/>
+        </w:rPr>
+        <w:t>public</w:t>
+      </w:r>
+      <w:r>
+        <w:t xml:space="preserve"> zijn!</w:t>
+      </w:r>
+    </w:p>
+    <w:p>
+      <w:pPr>
+        <w:pStyle w:val="Syntax"/>
+        <w:rPr>
+          <w:lang w:val="en-US"/>
+        </w:rPr>
+      </w:pPr>
+      <w:r>
+        <w:rPr>
+          <w:lang w:val="en-US"/>
+        </w:rPr>
+        <w:t>public static void main(String[] args) {}</w:t>
+      </w:r>
+    </w:p>
+    <w:p>
+      <w:pPr>
+        <w:rPr>
+          <w:lang w:val="en-US"/>
+        </w:rPr>
+      </w:pPr>
+    </w:p>
+    <w:p>
+      <w:pPr>
+        <w:pStyle w:val="Syntax"/>
+        <w:rPr>
+          <w:lang w:val="en-US"/>
+        </w:rPr>
+      </w:pPr>
+      <w:r>
+        <w:rPr>
+          <w:lang w:val="en-US"/>
+        </w:rPr>
+        <w:t>public [abstract | final] class Classname extends Superclass implements Interface {}</w:t>
+      </w:r>
+    </w:p>
+    <w:p>
+      <w:r>
+        <w:t>De structuur van een klasse ziet er als volgt uit:</w:t>
+      </w:r>
+    </w:p>
+    <w:p>
+      <w:pPr>
+        <w:pStyle w:val="Syntax"/>
+        <w:rPr>
+          <w:lang w:val="en-US"/>
+        </w:rPr>
+      </w:pPr>
+      <w:r>
+        <w:rPr>
+          <w:lang w:val="en-US"/>
+        </w:rPr>
+        <w:t>package graphics;</w:t>
+      </w:r>
+    </w:p>
+    <w:p>
+      <w:pPr>
+        <w:pStyle w:val="Syntax"/>
+        <w:rPr>
+          <w:lang w:val="en-US"/>
+        </w:rPr>
+      </w:pPr>
+      <w:r>
+        <w:rPr>
+          <w:lang w:val="en-US"/>
+        </w:rPr>
+        <w:t>public class Rectangle { //klassedeclaratie of class header</w:t>
+      </w:r>
+    </w:p>
+    <w:p>
+      <w:pPr>
+        <w:pStyle w:val="Syntax"/>
+        <w:rPr>
+          <w:lang w:val="en-US"/>
+        </w:rPr>
+      </w:pPr>
+      <w:r>
+        <w:rPr>
+          <w:lang w:val="en-US"/>
+        </w:rPr>
+        <w:t>//klasseomschrijving of class body</w:t>
+      </w:r>
+      <w:r>
+        <w:rPr>
+          <w:lang w:val="en-US"/>
+        </w:rPr>
+        <w:br/>
+      </w:r>
+      <w:r>
+        <w:rPr>
+          <w:lang w:val="en-US"/>
+        </w:rPr>
+        <w:br/>
+      </w:r>
+      <w:r>
+        <w:rPr>
+          <w:lang w:val="en-US"/>
+        </w:rPr>
+        <w:tab/>
+      </w:r>
+      <w:r>
+        <w:rPr>
+          <w:highlight w:val="cyan"/>
+          <w:lang w:val="en-US"/>
+        </w:rPr>
+        <w:t>private int x;</w:t>
+      </w:r>
+      <w:r>
+        <w:rPr>
+          <w:highlight w:val="cyan"/>
+          <w:lang w:val="en-US"/>
+        </w:rPr>
+        <w:tab/>
+      </w:r>
+      <w:r>
+        <w:rPr>
+          <w:highlight w:val="cyan"/>
+          <w:lang w:val="en-US"/>
+        </w:rPr>
+        <w:t>//attributen private omwille van encapsulation</w:t>
+      </w:r>
+      <w:r>
+        <w:rPr>
+          <w:lang w:val="en-US"/>
+        </w:rPr>
+        <w:br/>
+      </w:r>
+      <w:r>
+        <w:rPr>
+          <w:lang w:val="en-US"/>
+        </w:rPr>
+        <w:tab/>
+      </w:r>
+      <w:r>
+        <w:rPr>
+          <w:highlight w:val="cyan"/>
+          <w:lang w:val="en-US"/>
+        </w:rPr>
+        <w:t>private int y;</w:t>
+      </w:r>
+      <w:r>
+        <w:rPr>
+          <w:highlight w:val="cyan"/>
+          <w:lang w:val="en-US"/>
+        </w:rPr>
+        <w:tab/>
+        <w:t>// enkel datatype en naam zijn verplicht</w:t>
+      </w:r>
+      <w:r>
+        <w:rPr>
+          <w:lang w:val="en-US"/>
+        </w:rPr>
+        <w:br/>
+      </w:r>
+      <w:r>
+        <w:rPr>
+          <w:lang w:val="en-US"/>
+        </w:rPr>
+        <w:tab/>
+      </w:r>
+      <w:r>
+        <w:rPr>
+          <w:highlight w:val="cyan"/>
+          <w:lang w:val="en-US"/>
+        </w:rPr>
+        <w:t>private int height;</w:t>
+      </w:r>
+      <w:r>
+        <w:rPr>
+          <w:lang w:val="en-US"/>
+        </w:rPr>
+        <w:br/>
+      </w:r>
+      <w:r>
+        <w:rPr>
+          <w:lang w:val="en-US"/>
+        </w:rPr>
+        <w:tab/>
+      </w:r>
+      <w:r>
+        <w:rPr>
+          <w:highlight w:val="cyan"/>
+          <w:lang w:val="en-US"/>
+        </w:rPr>
+        <w:t>private int widt</w:t>
+      </w:r>
+      <w:r>
+        <w:rPr>
+          <w:highlight w:val="cyan"/>
+          <w:lang w:val="en-US"/>
+        </w:rPr>
+        <w:t>h</w:t>
+      </w:r>
+      <w:r>
+        <w:rPr>
+          <w:highlight w:val="cyan"/>
+          <w:lang w:val="en-US"/>
+        </w:rPr>
+        <w:t>;</w:t>
+      </w:r>
+    </w:p>
+    <w:p>
+      <w:pPr>
+        <w:pStyle w:val="Syntax"/>
+        <w:rPr>
+          <w:lang w:val="en-US"/>
+        </w:rPr>
+      </w:pPr>
+      <w:r>
+        <w:rPr>
+          <w:lang w:val="en-US"/>
+        </w:rPr>
+        <w:tab/>
+      </w:r>
+      <w:r>
+        <w:rPr>
+          <w:highlight w:val="yellow"/>
+          <w:lang w:val="en-US"/>
+        </w:rPr>
+        <w:t>public Rectangle(int width, int height) {</w:t>
+      </w:r>
+      <w:r>
+        <w:rPr>
+          <w:highlight w:val="yellow"/>
+          <w:lang w:val="en-US"/>
+        </w:rPr>
+        <w:tab/>
+      </w:r>
+      <w:r>
+        <w:rPr>
+          <w:highlight w:val="yellow"/>
+          <w:lang w:val="en-US"/>
+        </w:rPr>
+        <w:tab/>
+        <w:t>//constructor</w:t>
+      </w:r>
+      <w:r>
+        <w:rPr>
+          <w:lang w:val="en-US"/>
+        </w:rPr>
+        <w:br/>
+      </w:r>
+      <w:r>
+        <w:rPr>
+          <w:lang w:val="en-US"/>
+        </w:rPr>
+        <w:tab/>
+      </w:r>
+      <w:r>
+        <w:rPr>
+          <w:lang w:val="en-US"/>
+        </w:rPr>
+        <w:tab/>
+      </w:r>
+      <w:r>
+        <w:rPr>
+          <w:highlight w:val="yellow"/>
+          <w:lang w:val="en-US"/>
+        </w:rPr>
+        <w:t>this.width = width;</w:t>
+      </w:r>
+      <w:r>
+        <w:rPr>
+          <w:lang w:val="en-US"/>
+        </w:rPr>
+        <w:br/>
+      </w:r>
+      <w:r>
+        <w:rPr>
+          <w:lang w:val="en-US"/>
+        </w:rPr>
+        <w:tab/>
+      </w:r>
+      <w:r>
+        <w:rPr>
+          <w:lang w:val="en-US"/>
+        </w:rPr>
+        <w:tab/>
+      </w:r>
+      <w:r>
+        <w:rPr>
+          <w:highlight w:val="yellow"/>
+          <w:lang w:val="en-US"/>
+        </w:rPr>
+        <w:t>this.height = height;</w:t>
+      </w:r>
+      <w:r>
+        <w:rPr>
+          <w:lang w:val="en-US"/>
+        </w:rPr>
+        <w:br/>
+      </w:r>
+      <w:r>
+        <w:rPr>
+          <w:lang w:val="en-US"/>
+        </w:rPr>
+        <w:tab/>
+      </w:r>
+      <w:r>
+        <w:rPr>
+          <w:highlight w:val="yellow"/>
+          <w:lang w:val="en-US"/>
+        </w:rPr>
+        <w:t>}</w:t>
+      </w:r>
+    </w:p>
+    <w:p>
+      <w:pPr>
+        <w:pStyle w:val="Syntax"/>
+        <w:rPr>
+          <w:lang w:val="en-US"/>
+        </w:rPr>
+      </w:pPr>
+      <w:r>
+        <w:rPr>
+          <w:lang w:val="en-US"/>
+        </w:rPr>
+        <w:tab/>
+      </w:r>
+      <w:r>
+        <w:rPr>
+          <w:highlight w:val="green"/>
+          <w:lang w:val="en-US"/>
+        </w:rPr>
+        <w:t>public int getHeight() {</w:t>
+      </w:r>
+      <w:r>
+        <w:rPr>
+          <w:highlight w:val="green"/>
+          <w:lang w:val="en-US"/>
+        </w:rPr>
+        <w:tab/>
+        <w:t>//methode(s)</w:t>
+      </w:r>
+      <w:r>
+        <w:rPr>
+          <w:lang w:val="en-US"/>
+        </w:rPr>
+        <w:br/>
+      </w:r>
+      <w:r>
+        <w:rPr>
+          <w:lang w:val="en-US"/>
+        </w:rPr>
+        <w:tab/>
+      </w:r>
+      <w:r>
+        <w:rPr>
+          <w:highlight w:val="green"/>
+          <w:lang w:val="en-US"/>
+        </w:rPr>
+        <w:tab/>
+        <w:t>return height;</w:t>
+      </w:r>
+      <w:r>
+        <w:rPr>
+          <w:lang w:val="en-US"/>
+        </w:rPr>
+        <w:br/>
+      </w:r>
+      <w:r>
+        <w:rPr>
+          <w:lang w:val="en-US"/>
+        </w:rPr>
+        <w:tab/>
+      </w:r>
+      <w:r>
+        <w:rPr>
+          <w:highlight w:val="green"/>
+          <w:lang w:val="en-US"/>
+        </w:rPr>
+        <w:t>}</w:t>
+      </w:r>
+    </w:p>
+    <w:p>
+      <w:pPr>
+        <w:pStyle w:val="Syntax"/>
+        <w:rPr>
+          <w:lang w:val="en-US"/>
+        </w:rPr>
+      </w:pPr>
+      <w:r>
+        <w:rPr>
+          <w:lang w:val="en-US"/>
+        </w:rPr>
+        <w:tab/>
+      </w:r>
+      <w:r>
+        <w:rPr>
+          <w:highlight w:val="green"/>
+          <w:lang w:val="en-US"/>
+        </w:rPr>
+        <w:t>public void setHeight(int height) {</w:t>
+      </w:r>
+      <w:r>
+        <w:rPr>
+          <w:lang w:val="en-US"/>
+        </w:rPr>
+        <w:br/>
+      </w:r>
+      <w:r>
+        <w:rPr>
+          <w:lang w:val="en-US"/>
+        </w:rPr>
+        <w:tab/>
+      </w:r>
+      <w:r>
+        <w:rPr>
+          <w:highlight w:val="green"/>
+          <w:lang w:val="en-US"/>
+        </w:rPr>
+        <w:tab/>
+        <w:t>this height = height;</w:t>
+      </w:r>
+      <w:r>
+        <w:rPr>
+          <w:lang w:val="en-US"/>
+        </w:rPr>
+        <w:br/>
+      </w:r>
+      <w:r>
+        <w:rPr>
+          <w:lang w:val="en-US"/>
+        </w:rPr>
+        <w:tab/>
+      </w:r>
+      <w:r>
+        <w:rPr>
+          <w:highlight w:val="green"/>
+          <w:lang w:val="en-US"/>
+        </w:rPr>
+        <w:t>}</w:t>
+      </w:r>
+      <w:r>
+        <w:rPr>
+          <w:lang w:val="en-US"/>
+        </w:rPr>
+        <w:br/>
+        <w:t>}</w:t>
+      </w:r>
+    </w:p>
+    <w:tbl>
+      <w:tblPr>
+        <w:tblStyle w:val="TableGrid"/>
+        <w:tblW w:w="0" w:type="auto"/>
+        <w:tblBorders>
+          <w:top w:val="none" w:sz="0" w:space="0" w:color="auto"/>
+          <w:left w:val="none" w:sz="0" w:space="0" w:color="auto"/>
+          <w:bottom w:val="none" w:sz="0" w:space="0" w:color="auto"/>
+          <w:right w:val="none" w:sz="0" w:space="0" w:color="auto"/>
+        </w:tblBorders>
+        <w:tblLook w:val="04A0" w:firstRow="1" w:lastRow="0" w:firstColumn="1" w:lastColumn="0" w:noHBand="0" w:noVBand="1"/>
+      </w:tblPr>
+      <w:tblGrid>
+        <w:gridCol w:w="1812"/>
+        <w:gridCol w:w="1812"/>
+        <w:gridCol w:w="1812"/>
+        <w:gridCol w:w="1813"/>
+        <w:gridCol w:w="1813"/>
+      </w:tblGrid>
+      <w:tr>
+        <w:tc>
+          <w:tcPr>
+            <w:tcW w:w="1812" w:type="dxa"/>
+            <w:shd w:val="clear" w:color="auto" w:fill="FFFFFF" w:themeFill="background1"/>
+          </w:tcPr>
+          <w:p>
+            <w:pPr>
+              <w:rPr>
+                <w:lang w:val="en-US"/>
+              </w:rPr>
+            </w:pPr>
+          </w:p>
+        </w:tc>
+        <w:tc>
+          <w:tcPr>
+            <w:tcW w:w="1812" w:type="dxa"/>
+            <w:shd w:val="clear" w:color="auto" w:fill="E7E6E6" w:themeFill="background2"/>
+          </w:tcPr>
+          <w:p>
+            <w:pPr>
+              <w:jc w:val="center"/>
+              <w:rPr>
+                <w:lang w:val="en-US"/>
+              </w:rPr>
+            </w:pPr>
+            <w:r>
+              <w:rPr>
+                <w:lang w:val="en-US"/>
+              </w:rPr>
+              <w:t>klasse zelf</w:t>
+            </w:r>
+          </w:p>
+        </w:tc>
+        <w:tc>
+          <w:tcPr>
+            <w:tcW w:w="1812" w:type="dxa"/>
+            <w:shd w:val="clear" w:color="auto" w:fill="E7E6E6" w:themeFill="background2"/>
+          </w:tcPr>
+          <w:p>
+            <w:pPr>
+              <w:jc w:val="center"/>
+              <w:rPr>
+                <w:lang w:val="en-US"/>
+              </w:rPr>
+            </w:pPr>
+            <w:r>
+              <w:rPr>
+                <w:lang w:val="en-US"/>
+              </w:rPr>
+              <w:t>package klassen</w:t>
+            </w:r>
+          </w:p>
+        </w:tc>
+        <w:tc>
+          <w:tcPr>
+            <w:tcW w:w="1813" w:type="dxa"/>
+            <w:shd w:val="clear" w:color="auto" w:fill="E7E6E6" w:themeFill="background2"/>
+          </w:tcPr>
+          <w:p>
+            <w:pPr>
+              <w:jc w:val="center"/>
+              <w:rPr>
+                <w:lang w:val="en-US"/>
+              </w:rPr>
+            </w:pPr>
+            <w:r>
+              <w:rPr>
+                <w:lang w:val="en-US"/>
+              </w:rPr>
+              <w:t>subklassen</w:t>
+            </w:r>
+          </w:p>
+        </w:tc>
+        <w:tc>
+          <w:tcPr>
+            <w:tcW w:w="1813" w:type="dxa"/>
+            <w:shd w:val="clear" w:color="auto" w:fill="E7E6E6" w:themeFill="background2"/>
+          </w:tcPr>
+          <w:p>
+            <w:pPr>
+              <w:jc w:val="center"/>
+              <w:rPr>
+                <w:lang w:val="en-US"/>
+              </w:rPr>
+            </w:pPr>
+            <w:r>
+              <w:rPr>
+                <w:lang w:val="en-US"/>
+              </w:rPr>
+              <w:t>alle klassen</w:t>
+            </w:r>
+          </w:p>
+        </w:tc>
+      </w:tr>
+      <w:tr>
+        <w:tc>
+          <w:tcPr>
+            <w:tcW w:w="1812" w:type="dxa"/>
+            <w:shd w:val="clear" w:color="auto" w:fill="E7E6E6" w:themeFill="background2"/>
+          </w:tcPr>
+          <w:p>
+            <w:pPr>
+              <w:rPr>
+                <w:rFonts w:ascii="Courier New" w:hAnsi="Courier New" w:cs="Courier New"/>
+                <w:b/>
+                <w:lang w:val="en-US"/>
+              </w:rPr>
+            </w:pPr>
+            <w:r>
+              <w:rPr>
+                <w:rFonts w:ascii="Courier New" w:hAnsi="Courier New" w:cs="Courier New"/>
+                <w:b/>
+                <w:lang w:val="en-US"/>
+              </w:rPr>
+              <w:t>private</w:t>
+            </w:r>
+          </w:p>
+        </w:tc>
+        <w:tc>
+          <w:tcPr>
+            <w:tcW w:w="1812" w:type="dxa"/>
+          </w:tcPr>
+          <w:p>
+            <w:pPr>
+              <w:jc w:val="center"/>
+              <w:rPr>
+                <w:lang w:val="en-US"/>
+              </w:rPr>
+            </w:pPr>
+            <w:r>
+              <w:rPr>
+                <w:lang w:val="en-US"/>
+              </w:rPr>
+              <w:t>x</w:t>
+            </w:r>
+          </w:p>
+        </w:tc>
+        <w:tc>
+          <w:tcPr>
+            <w:tcW w:w="1812" w:type="dxa"/>
+          </w:tcPr>
+          <w:p>
+            <w:pPr>
+              <w:jc w:val="center"/>
+              <w:rPr>
+                <w:lang w:val="en-US"/>
+              </w:rPr>
+            </w:pPr>
+          </w:p>
+        </w:tc>
+        <w:tc>
+          <w:tcPr>
+            <w:tcW w:w="1813" w:type="dxa"/>
+          </w:tcPr>
+          <w:p>
+            <w:pPr>
+              <w:jc w:val="center"/>
+              <w:rPr>
+                <w:lang w:val="en-US"/>
+              </w:rPr>
+            </w:pPr>
+          </w:p>
+        </w:tc>
+        <w:tc>
+          <w:tcPr>
+            <w:tcW w:w="1813" w:type="dxa"/>
+          </w:tcPr>
+          <w:p>
+            <w:pPr>
+              <w:jc w:val="center"/>
+              <w:rPr>
+                <w:lang w:val="en-US"/>
+              </w:rPr>
+            </w:pPr>
+          </w:p>
+        </w:tc>
+      </w:tr>
+      <w:tr>
+        <w:tc>
+          <w:tcPr>
+            <w:tcW w:w="1812" w:type="dxa"/>
+            <w:shd w:val="clear" w:color="auto" w:fill="E7E6E6" w:themeFill="background2"/>
+          </w:tcPr>
+          <w:p>
+            <w:pPr>
+              <w:rPr>
+                <w:b/>
+                <w:i/>
+                <w:lang w:val="en-US"/>
+              </w:rPr>
+            </w:pPr>
+            <w:r>
+              <w:rPr>
+                <w:b/>
+                <w:i/>
+                <w:color w:val="1F4E79" w:themeColor="accent1" w:themeShade="80"/>
+                <w:lang w:val="en-US"/>
+              </w:rPr>
+              <w:t>package-private</w:t>
+            </w:r>
+          </w:p>
+        </w:tc>
+        <w:tc>
+          <w:tcPr>
+            <w:tcW w:w="1812" w:type="dxa"/>
+          </w:tcPr>
+          <w:p>
+            <w:pPr>
+              <w:jc w:val="center"/>
+              <w:rPr>
+                <w:lang w:val="en-US"/>
+              </w:rPr>
+            </w:pPr>
+            <w:r>
+              <w:rPr>
+                <w:lang w:val="en-US"/>
+              </w:rPr>
+              <w:t>x</w:t>
+            </w:r>
+          </w:p>
+        </w:tc>
+        <w:tc>
+          <w:tcPr>
+            <w:tcW w:w="1812" w:type="dxa"/>
+          </w:tcPr>
+          <w:p>
+            <w:pPr>
+              <w:jc w:val="center"/>
+              <w:rPr>
+                <w:lang w:val="en-US"/>
+              </w:rPr>
+            </w:pPr>
+            <w:r>
+              <w:rPr>
+                <w:lang w:val="en-US"/>
+              </w:rPr>
+              <w:t>x</w:t>
+            </w:r>
+          </w:p>
+        </w:tc>
+        <w:tc>
+          <w:tcPr>
+            <w:tcW w:w="1813" w:type="dxa"/>
+          </w:tcPr>
+          <w:p>
+            <w:pPr>
+              <w:jc w:val="center"/>
+              <w:rPr>
+                <w:lang w:val="en-US"/>
+              </w:rPr>
+            </w:pPr>
+          </w:p>
+        </w:tc>
+        <w:tc>
+          <w:tcPr>
+            <w:tcW w:w="1813" w:type="dxa"/>
+          </w:tcPr>
+          <w:p>
+            <w:pPr>
+              <w:jc w:val="center"/>
+              <w:rPr>
+                <w:lang w:val="en-US"/>
+              </w:rPr>
+            </w:pPr>
+          </w:p>
+        </w:tc>
+      </w:tr>
+      <w:tr>
+        <w:tc>
+          <w:tcPr>
+            <w:tcW w:w="1812" w:type="dxa"/>
+            <w:shd w:val="clear" w:color="auto" w:fill="E7E6E6" w:themeFill="background2"/>
+          </w:tcPr>
+          <w:p>
+            <w:pPr>
+              <w:rPr>
+                <w:rFonts w:ascii="Courier New" w:hAnsi="Courier New" w:cs="Courier New"/>
+                <w:b/>
+                <w:lang w:val="en-US"/>
+              </w:rPr>
+            </w:pPr>
+            <w:r>
+              <w:rPr>
+                <w:rFonts w:ascii="Courier New" w:hAnsi="Courier New" w:cs="Courier New"/>
+                <w:b/>
+                <w:lang w:val="en-US"/>
+              </w:rPr>
+              <w:t>protected</w:t>
+            </w:r>
+          </w:p>
+        </w:tc>
+        <w:tc>
+          <w:tcPr>
+            <w:tcW w:w="1812" w:type="dxa"/>
+          </w:tcPr>
+          <w:p>
+            <w:pPr>
+              <w:jc w:val="center"/>
+              <w:rPr>
+                <w:lang w:val="en-US"/>
+              </w:rPr>
+            </w:pPr>
+            <w:r>
+              <w:rPr>
+                <w:lang w:val="en-US"/>
+              </w:rPr>
+              <w:t>x</w:t>
+            </w:r>
+          </w:p>
+        </w:tc>
+        <w:tc>
+          <w:tcPr>
+            <w:tcW w:w="1812" w:type="dxa"/>
+          </w:tcPr>
+          <w:p>
+            <w:pPr>
+              <w:jc w:val="center"/>
+              <w:rPr>
+                <w:lang w:val="en-US"/>
+              </w:rPr>
+            </w:pPr>
+            <w:r>
+              <w:rPr>
+                <w:lang w:val="en-US"/>
+              </w:rPr>
+              <w:t>x</w:t>
+            </w:r>
+          </w:p>
+        </w:tc>
+        <w:tc>
+          <w:tcPr>
+            <w:tcW w:w="1813" w:type="dxa"/>
+          </w:tcPr>
+          <w:p>
+            <w:pPr>
+              <w:jc w:val="center"/>
+              <w:rPr>
+                <w:lang w:val="en-US"/>
+              </w:rPr>
+            </w:pPr>
+            <w:r>
+              <w:rPr>
+                <w:lang w:val="en-US"/>
+              </w:rPr>
+              <w:t>x</w:t>
+            </w:r>
+          </w:p>
+        </w:tc>
+        <w:tc>
+          <w:tcPr>
+            <w:tcW w:w="1813" w:type="dxa"/>
+          </w:tcPr>
+          <w:p>
+            <w:pPr>
+              <w:jc w:val="center"/>
+              <w:rPr>
+                <w:lang w:val="en-US"/>
+              </w:rPr>
+            </w:pPr>
+          </w:p>
+        </w:tc>
+      </w:tr>
+      <w:tr>
+        <w:tc>
+          <w:tcPr>
+            <w:tcW w:w="1812" w:type="dxa"/>
+            <w:shd w:val="clear" w:color="auto" w:fill="E7E6E6" w:themeFill="background2"/>
+          </w:tcPr>
+          <w:p>
+            <w:pPr>
+              <w:rPr>
+                <w:rFonts w:ascii="Courier New" w:hAnsi="Courier New" w:cs="Courier New"/>
+                <w:b/>
+                <w:lang w:val="en-US"/>
+              </w:rPr>
+            </w:pPr>
+            <w:r>
+              <w:rPr>
+                <w:rFonts w:ascii="Courier New" w:hAnsi="Courier New" w:cs="Courier New"/>
+                <w:b/>
+                <w:lang w:val="en-US"/>
+              </w:rPr>
+              <w:t>public</w:t>
+            </w:r>
+          </w:p>
+        </w:tc>
+        <w:tc>
+          <w:tcPr>
+            <w:tcW w:w="1812" w:type="dxa"/>
+          </w:tcPr>
+          <w:p>
+            <w:pPr>
+              <w:jc w:val="center"/>
+              <w:rPr>
+                <w:lang w:val="en-US"/>
+              </w:rPr>
+            </w:pPr>
+            <w:r>
+              <w:rPr>
+                <w:lang w:val="en-US"/>
+              </w:rPr>
+              <w:t>x</w:t>
+            </w:r>
+          </w:p>
+        </w:tc>
+        <w:tc>
+          <w:tcPr>
+            <w:tcW w:w="1812" w:type="dxa"/>
+          </w:tcPr>
+          <w:p>
+            <w:pPr>
+              <w:jc w:val="center"/>
+              <w:rPr>
+                <w:lang w:val="en-US"/>
+              </w:rPr>
+            </w:pPr>
+            <w:r>
+              <w:rPr>
+                <w:lang w:val="en-US"/>
+              </w:rPr>
+              <w:t>x</w:t>
+            </w:r>
+          </w:p>
+        </w:tc>
+        <w:tc>
+          <w:tcPr>
+            <w:tcW w:w="1813" w:type="dxa"/>
+          </w:tcPr>
+          <w:p>
+            <w:pPr>
+              <w:jc w:val="center"/>
+              <w:rPr>
+                <w:lang w:val="en-US"/>
+              </w:rPr>
+            </w:pPr>
+            <w:r>
+              <w:rPr>
+                <w:lang w:val="en-US"/>
+              </w:rPr>
+              <w:t>x</w:t>
+            </w:r>
+          </w:p>
+        </w:tc>
+        <w:tc>
+          <w:tcPr>
+            <w:tcW w:w="1813" w:type="dxa"/>
+          </w:tcPr>
+          <w:p>
+            <w:pPr>
+              <w:jc w:val="center"/>
+              <w:rPr>
+                <w:lang w:val="en-US"/>
+              </w:rPr>
+            </w:pPr>
+            <w:r>
+              <w:rPr>
+                <w:lang w:val="en-US"/>
+              </w:rPr>
+              <w:t>x</w:t>
+            </w:r>
+          </w:p>
+        </w:tc>
+      </w:tr>
+    </w:tbl>
+    <w:p>
+      <w:pPr>
+        <w:rPr>
+          <w:rFonts w:ascii="Cambria" w:hAnsi="Cambria"/>
+        </w:rPr>
+      </w:pPr>
+    </w:p>
+    <w:p>
+      <w:pPr>
+        <w:pStyle w:val="Heading2"/>
+      </w:pPr>
+      <w:r>
+        <w:t>Scope van variabelen</w:t>
+      </w:r>
+    </w:p>
+    <w:p>
+      <w:r>
+        <w:t xml:space="preserve">Een </w:t>
+      </w:r>
+      <w:r>
+        <w:rPr>
+          <w:b/>
+        </w:rPr>
+        <w:t>member</w:t>
+      </w:r>
+      <w:r>
+        <w:t xml:space="preserve"> </w:t>
+      </w:r>
+      <w:r>
+        <w:rPr>
+          <w:b/>
+        </w:rPr>
+        <w:t>variabele</w:t>
+      </w:r>
+      <w:r>
+        <w:t xml:space="preserve"> (attribuut) wordt bovenaan de klasse gedeclareerd, krijgt een beginwaarde en is geldig in heel de klasse.</w:t>
+      </w:r>
+    </w:p>
+    <w:p>
+      <w:r>
+        <w:t xml:space="preserve">Een </w:t>
+      </w:r>
+      <w:r>
+        <w:rPr>
+          <w:b/>
+        </w:rPr>
+        <w:t>lokale</w:t>
+      </w:r>
+      <w:r>
+        <w:t xml:space="preserve"> </w:t>
+      </w:r>
+      <w:r>
+        <w:rPr>
+          <w:b/>
+        </w:rPr>
+        <w:t>variabele</w:t>
+      </w:r>
+      <w:r>
+        <w:t xml:space="preserve"> wordt gedeclareerd binnen een codeblok, krijgt geen beginwaarde, is alleen geldig binnen het codeblok en mag eventueel dezelfde naam hebben als een attribuut.</w:t>
+      </w:r>
+    </w:p>
+    <w:p/>
+    <w:p>
+      <w:pPr>
+        <w:pStyle w:val="Syntax"/>
+      </w:pPr>
+      <w:r>
+        <w:lastRenderedPageBreak/>
+        <w:t>public class Voorbeeld {</w:t>
+      </w:r>
+      <w:r>
+        <w:br/>
+      </w:r>
+      <w:r>
+        <w:tab/>
+        <w:t>private int waarde;</w:t>
+      </w:r>
+      <w:r>
+        <w:tab/>
+        <w:t>//member variabele</w:t>
+      </w:r>
+      <w:r>
+        <w:t xml:space="preserve"> (attribuut)</w:t>
+      </w:r>
+    </w:p>
+    <w:p>
+      <w:pPr>
+        <w:pStyle w:val="Syntax"/>
+      </w:pPr>
+      <w:r>
+        <w:tab/>
+        <w:t>public void eenMethode() {</w:t>
+      </w:r>
+      <w:r>
+        <w:br/>
+      </w:r>
+      <w:r>
+        <w:tab/>
+      </w:r>
+      <w:r>
+        <w:tab/>
+        <w:t>int waarde = 1;</w:t>
+      </w:r>
+      <w:r>
+        <w:tab/>
+        <w:t>//lokale variabele</w:t>
+      </w:r>
+      <w:r>
+        <w:br/>
+      </w:r>
+      <w:r>
+        <w:tab/>
+        <w:t>}</w:t>
+      </w:r>
+      <w:r>
+        <w:br/>
+        <w:t>}</w:t>
+      </w:r>
+    </w:p>
+    <w:p>
+      <w:r>
+        <w:t>Je kan onderscheid maken tussen een lokale variabele en een attribuut door het this sleutelwoord.</w:t>
+      </w:r>
+    </w:p>
+    <w:p>
+      <w:pPr>
+        <w:pStyle w:val="Syntax"/>
+      </w:pPr>
+      <w:r>
+        <w:t>public class V</w:t>
+      </w:r>
+      <w:r>
+        <w:t>oorbeeld {</w:t>
+      </w:r>
+      <w:r>
+        <w:br/>
+      </w:r>
+      <w:r>
+        <w:tab/>
+        <w:t xml:space="preserve">private int </w:t>
+      </w:r>
+      <w:r>
+        <w:rPr>
+          <w:highlight w:val="cyan"/>
+        </w:rPr>
+        <w:t>waarde</w:t>
+      </w:r>
+      <w:r>
+        <w:t xml:space="preserve"> = </w:t>
+      </w:r>
+      <w:r>
+        <w:rPr>
+          <w:color w:val="0070C0"/>
+        </w:rPr>
+        <w:t>42</w:t>
+      </w:r>
+      <w:r>
+        <w:t>;</w:t>
+      </w:r>
+      <w:r>
+        <w:tab/>
+      </w:r>
+    </w:p>
+    <w:p>
+      <w:pPr>
+        <w:pStyle w:val="Syntax"/>
+      </w:pPr>
+      <w:r>
+        <w:tab/>
+        <w:t>public void eenMethode() {</w:t>
+      </w:r>
+      <w:r>
+        <w:br/>
+      </w:r>
+      <w:r>
+        <w:tab/>
+      </w:r>
+      <w:r>
+        <w:tab/>
+        <w:t xml:space="preserve">int </w:t>
+      </w:r>
+      <w:r>
+        <w:rPr>
+          <w:highlight w:val="green"/>
+        </w:rPr>
+        <w:t xml:space="preserve">waarde </w:t>
+      </w:r>
+      <w:r>
+        <w:t xml:space="preserve">= </w:t>
+      </w:r>
+      <w:r>
+        <w:rPr>
+          <w:color w:val="0070C0"/>
+        </w:rPr>
+        <w:t>7</w:t>
+      </w:r>
+      <w:r>
+        <w:t>;</w:t>
+      </w:r>
+      <w:r>
+        <w:br/>
+      </w:r>
+      <w:r>
+        <w:tab/>
+      </w:r>
+      <w:r>
+        <w:tab/>
+      </w:r>
+      <w:r>
+        <w:t>System.</w:t>
+      </w:r>
+      <w:r>
+        <w:rPr>
+          <w:i/>
+          <w:color w:val="7030A0"/>
+        </w:rPr>
+        <w:t>out</w:t>
+      </w:r>
+      <w:r>
+        <w:t>.println(</w:t>
+      </w:r>
+      <w:r>
+        <w:rPr>
+          <w:highlight w:val="green"/>
+        </w:rPr>
+        <w:t>waarde</w:t>
+      </w:r>
+      <w:r>
+        <w:t>);</w:t>
+      </w:r>
+      <w:r>
+        <w:br/>
+      </w:r>
+      <w:r>
+        <w:tab/>
+      </w:r>
+      <w:r>
+        <w:tab/>
+        <w:t>System.</w:t>
+      </w:r>
+      <w:r>
+        <w:rPr>
+          <w:i/>
+          <w:color w:val="7030A0"/>
+        </w:rPr>
+        <w:t>out</w:t>
+      </w:r>
+      <w:r>
+        <w:t>.println(</w:t>
+      </w:r>
+      <w:r>
+        <w:rPr>
+          <w:highlight w:val="cyan"/>
+        </w:rPr>
+        <w:t>this.waarde</w:t>
+      </w:r>
+      <w:r>
+        <w:t>);</w:t>
+      </w:r>
+      <w:r>
+        <w:t xml:space="preserve"> </w:t>
+      </w:r>
+      <w:r>
+        <w:br/>
+      </w:r>
+      <w:r>
+        <w:tab/>
+        <w:t>}</w:t>
+      </w:r>
+      <w:r>
+        <w:br/>
+        <w:t>}</w:t>
+      </w:r>
+    </w:p>
+    <w:p>
+      <w:pPr>
+        <w:rPr>
+          <w:rFonts w:ascii="Cambria" w:hAnsi="Cambria"/>
+        </w:rPr>
+      </w:pPr>
+    </w:p>
+    <w:p>
+      <w:pPr>
+        <w:pStyle w:val="Heading2"/>
+      </w:pPr>
+      <w:r>
+        <w:t>Gegevens doorgeven aan methoden</w:t>
+      </w:r>
+    </w:p>
+    <w:p>
+      <w:r>
+        <w:t xml:space="preserve">Je kan gegevens aan een methode doorgeven via </w:t>
+      </w:r>
+      <w:r>
+        <w:rPr>
+          <w:b/>
+        </w:rPr>
+        <w:t>parameters</w:t>
+      </w:r>
+      <w:r>
+        <w:t xml:space="preserve">, binnen de methode te beschouwen als lokale variabelen). Elke parameter dient </w:t>
+      </w:r>
+      <w:r>
+        <w:rPr>
+          <w:b/>
+        </w:rPr>
+        <w:t>apart</w:t>
+      </w:r>
+      <w:r>
+        <w:t xml:space="preserve"> gedeclareerd te worden.</w:t>
+      </w:r>
+    </w:p>
+    <w:p>
+      <w:pPr>
+        <w:pStyle w:val="Syntax"/>
+      </w:pPr>
+      <w:r>
+        <w:t>public void setPosition(int xpos, int ypos) {</w:t>
+      </w:r>
+      <w:r>
+        <w:br/>
+      </w:r>
+      <w:r>
+        <w:tab/>
+        <w:t>this.x = x;</w:t>
+      </w:r>
+      <w:r>
+        <w:br/>
+      </w:r>
+      <w:r>
+        <w:tab/>
+        <w:t>this.y = y;</w:t>
+      </w:r>
+      <w:r>
+        <w:br/>
+        <w:t>}</w:t>
+      </w:r>
+    </w:p>
+    <w:p>
+      <w:pPr>
+        <w:pStyle w:val="Syntax"/>
+        <w:rPr>
+          <w:lang w:val="en-US"/>
+        </w:rPr>
+      </w:pPr>
+      <w:r>
+        <w:rPr>
+          <w:lang w:val="en-US"/>
+        </w:rPr>
+        <w:t>Rectangle rectangle = new Rectangle();</w:t>
+      </w:r>
+      <w:r>
+        <w:rPr>
+          <w:lang w:val="en-US"/>
+        </w:rPr>
+        <w:br/>
+        <w:t>rectangle.</w:t>
+      </w:r>
+      <w:r>
+        <w:rPr>
+          <w:lang w:val="en-US"/>
+        </w:rPr>
+        <w:t>setPosition(</w:t>
+      </w:r>
+      <w:r>
+        <w:rPr>
+          <w:color w:val="0070C0"/>
+          <w:lang w:val="en-US"/>
+        </w:rPr>
+        <w:t>7</w:t>
+      </w:r>
+      <w:r>
+        <w:rPr>
+          <w:lang w:val="en-US"/>
+        </w:rPr>
+        <w:t xml:space="preserve">, </w:t>
+      </w:r>
+      <w:r>
+        <w:rPr>
+          <w:color w:val="0070C0"/>
+          <w:lang w:val="en-US"/>
+        </w:rPr>
+        <w:t>9</w:t>
+      </w:r>
+      <w:r>
+        <w:rPr>
+          <w:lang w:val="en-US"/>
+        </w:rPr>
+        <w:t>);</w:t>
+      </w:r>
+    </w:p>
+    <w:p>
+      <w:r>
+        <w:t xml:space="preserve">In dit voorbeeld wordt de methode aangeroepen met de concrete waarden </w:t>
+      </w:r>
+      <w:r>
+        <w:rPr>
+          <w:b/>
+        </w:rPr>
+        <w:t>7</w:t>
+      </w:r>
+      <w:r>
+        <w:t xml:space="preserve"> en </w:t>
+      </w:r>
+      <w:r>
+        <w:rPr>
+          <w:b/>
+        </w:rPr>
+        <w:t>9</w:t>
+      </w:r>
+      <w:r>
+        <w:t xml:space="preserve">. </w:t>
+      </w:r>
+      <w:r>
+        <w:t xml:space="preserve">Deze waarden worden </w:t>
+      </w:r>
+      <w:r>
+        <w:rPr>
+          <w:b/>
+          <w:i/>
+        </w:rPr>
+        <w:t>by value</w:t>
+      </w:r>
+      <w:r>
+        <w:t xml:space="preserve"> doorgegeven aan x en y.</w:t>
+      </w:r>
+    </w:p>
+    <w:p>
+      <w:r>
+        <w:t>//methoden met return slide 31 W5</w:t>
+      </w:r>
       <w:bookmarkStart w:id="0" w:name="_GoBack"/>
       <w:bookmarkEnd w:id="0"/>
     </w:p>
-    <w:p/>
     <w:sectPr>
       <w:footerReference w:type="default" r:id="rId7"/>
       <w:pgSz w:w="11906" w:h="16838"/>
@@ -6656,7 +9667,7 @@
 </file>
 
 <file path=word/endnotes.xml><?xml version="1.0" encoding="utf-8"?>
-<w:endnotes xmlns:wpc="http://schemas.microsoft.com/office/word/2010/wordprocessingCanvas" xmlns:cx="http://schemas.microsoft.com/office/drawing/2014/chartex" xmlns:cx1="http://schemas.microsoft.com/office/drawing/2015/9/8/chartex" xmlns:cx2="http://schemas.microsoft.com/office/drawing/2015/10/21/chartex" xmlns:cx3="http://schemas.microsoft.com/office/drawing/2016/5/9/chartex" xmlns:cx4="http://schemas.microsoft.com/office/drawing/2016/5/10/chartex" xmlns:cx5="http://schemas.microsoft.com/office/drawing/2016/5/11/chartex" xmlns:cx6="http://schemas.microsoft.com/office/drawing/2016/5/12/chartex" xmlns:cx7="http://schemas.microsoft.com/office/drawing/2016/5/13/chartex" xmlns:cx8="http://schemas.microsoft.com/office/drawing/2016/5/14/chartex" xmlns:mc="http://schemas.openxmlformats.org/markup-compatibility/2006" xmlns:aink="http://schemas.microsoft.com/office/drawing/2016/ink" xmlns:am3d="http://schemas.microsoft.com/office/drawing/2017/model3d" xmlns:o="urn:schemas-microsoft-com:office:office" xmlns:r="http://schemas.openxmlformats.org/officeDocument/2006/relationships" xmlns:m="http://schemas.openxmlformats.org/officeDocument/2006/math" xmlns:v="urn:schemas-microsoft-com:vml" xmlns:wp14="http://schemas.microsoft.com/office/word/2010/wordprocessingDrawing" xmlns:wp="http://schemas.openxmlformats.org/drawingml/2006/wordprocessingDrawing" xmlns:w10="urn:schemas-microsoft-com:office:word" xmlns:w="http://schemas.openxmlformats.org/wordprocessingml/2006/main" xmlns:w14="http://schemas.microsoft.com/office/word/2010/wordml" xmlns:w15="http://schemas.microsoft.com/office/word/2012/wordml" xmlns:w16cid="http://schemas.microsoft.com/office/word/2016/wordml/cid" xmlns:w16se="http://schemas.microsoft.com/office/word/2015/wordml/symex" xmlns:wpg="http://schemas.microsoft.com/office/word/2010/wordprocessingGroup" xmlns:wpi="http://schemas.microsoft.com/office/word/2010/wordprocessingInk" xmlns:wne="http://schemas.microsoft.com/office/word/2006/wordml" xmlns:wps="http://schemas.microsoft.com/office/word/2010/wordprocessingShape" mc:Ignorable="w14 w15 w16se w16cid wp14">
+<w:endnotes xmlns:wpc="http://schemas.microsoft.com/office/word/2010/wordprocessingCanvas" xmlns:cx="http://schemas.microsoft.com/office/drawing/2014/chartex" xmlns:cx1="http://schemas.microsoft.com/office/drawing/2015/9/8/chartex" xmlns:mc="http://schemas.openxmlformats.org/markup-compatibility/2006" xmlns:o="urn:schemas-microsoft-com:office:office" xmlns:r="http://schemas.openxmlformats.org/officeDocument/2006/relationships" xmlns:m="http://schemas.openxmlformats.org/officeDocument/2006/math" xmlns:v="urn:schemas-microsoft-com:vml" xmlns:wp14="http://schemas.microsoft.com/office/word/2010/wordprocessingDrawing" xmlns:wp="http://schemas.openxmlformats.org/drawingml/2006/wordprocessingDrawing" xmlns:w10="urn:schemas-microsoft-com:office:word" xmlns:w="http://schemas.openxmlformats.org/wordprocessingml/2006/main" xmlns:w14="http://schemas.microsoft.com/office/word/2010/wordml" xmlns:w15="http://schemas.microsoft.com/office/word/2012/wordml" xmlns:w16se="http://schemas.microsoft.com/office/word/2015/wordml/symex" xmlns:wpg="http://schemas.microsoft.com/office/word/2010/wordprocessingGroup" xmlns:wpi="http://schemas.microsoft.com/office/word/2010/wordprocessingInk" xmlns:wne="http://schemas.microsoft.com/office/word/2006/wordml" xmlns:wps="http://schemas.microsoft.com/office/word/2010/wordprocessingShape" mc:Ignorable="w14 w15 w16se wp14">
   <w:endnote w:type="separator" w:id="-1">
     <w:p>
       <w:pPr>
@@ -6681,10 +9692,10 @@
 </file>
 
 <file path=word/footer1.xml><?xml version="1.0" encoding="utf-8"?>
-<w:ftr xmlns:wpc="http://schemas.microsoft.com/office/word/2010/wordprocessingCanvas" xmlns:cx="http://schemas.microsoft.com/office/drawing/2014/chartex" xmlns:cx1="http://schemas.microsoft.com/office/drawing/2015/9/8/chartex" xmlns:cx2="http://schemas.microsoft.com/office/drawing/2015/10/21/chartex" xmlns:cx3="http://schemas.microsoft.com/office/drawing/2016/5/9/chartex" xmlns:cx4="http://schemas.microsoft.com/office/drawing/2016/5/10/chartex" xmlns:cx5="http://schemas.microsoft.com/office/drawing/2016/5/11/chartex" xmlns:cx6="http://schemas.microsoft.com/office/drawing/2016/5/12/chartex" xmlns:cx7="http://schemas.microsoft.com/office/drawing/2016/5/13/chartex" xmlns:cx8="http://schemas.microsoft.com/office/drawing/2016/5/14/chartex" xmlns:mc="http://schemas.openxmlformats.org/markup-compatibility/2006" xmlns:aink="http://schemas.microsoft.com/office/drawing/2016/ink" xmlns:am3d="http://schemas.microsoft.com/office/drawing/2017/model3d" xmlns:o="urn:schemas-microsoft-com:office:office" xmlns:r="http://schemas.openxmlformats.org/officeDocument/2006/relationships" xmlns:m="http://schemas.openxmlformats.org/officeDocument/2006/math" xmlns:v="urn:schemas-microsoft-com:vml" xmlns:wp14="http://schemas.microsoft.com/office/word/2010/wordprocessingDrawing" xmlns:wp="http://schemas.openxmlformats.org/drawingml/2006/wordprocessingDrawing" xmlns:w10="urn:schemas-microsoft-com:office:word" xmlns:w="http://schemas.openxmlformats.org/wordprocessingml/2006/main" xmlns:w14="http://schemas.microsoft.com/office/word/2010/wordml" xmlns:w15="http://schemas.microsoft.com/office/word/2012/wordml" xmlns:w16cid="http://schemas.microsoft.com/office/word/2016/wordml/cid" xmlns:w16se="http://schemas.microsoft.com/office/word/2015/wordml/symex" xmlns:wpg="http://schemas.microsoft.com/office/word/2010/wordprocessingGroup" xmlns:wpi="http://schemas.microsoft.com/office/word/2010/wordprocessingInk" xmlns:wne="http://schemas.microsoft.com/office/word/2006/wordml" xmlns:wps="http://schemas.microsoft.com/office/word/2010/wordprocessingShape" mc:Ignorable="w14 w15 w16se w16cid wp14">
+<w:ftr xmlns:wpc="http://schemas.microsoft.com/office/word/2010/wordprocessingCanvas" xmlns:cx="http://schemas.microsoft.com/office/drawing/2014/chartex" xmlns:cx1="http://schemas.microsoft.com/office/drawing/2015/9/8/chartex" xmlns:mc="http://schemas.openxmlformats.org/markup-compatibility/2006" xmlns:o="urn:schemas-microsoft-com:office:office" xmlns:r="http://schemas.openxmlformats.org/officeDocument/2006/relationships" xmlns:m="http://schemas.openxmlformats.org/officeDocument/2006/math" xmlns:v="urn:schemas-microsoft-com:vml" xmlns:wp14="http://schemas.microsoft.com/office/word/2010/wordprocessingDrawing" xmlns:wp="http://schemas.openxmlformats.org/drawingml/2006/wordprocessingDrawing" xmlns:w10="urn:schemas-microsoft-com:office:word" xmlns:w="http://schemas.openxmlformats.org/wordprocessingml/2006/main" xmlns:w14="http://schemas.microsoft.com/office/word/2010/wordml" xmlns:w15="http://schemas.microsoft.com/office/word/2012/wordml" xmlns:w16se="http://schemas.microsoft.com/office/word/2015/wordml/symex" xmlns:wpg="http://schemas.microsoft.com/office/word/2010/wordprocessingGroup" xmlns:wpi="http://schemas.microsoft.com/office/word/2010/wordprocessingInk" xmlns:wne="http://schemas.microsoft.com/office/word/2006/wordml" xmlns:wps="http://schemas.microsoft.com/office/word/2010/wordprocessingShape" mc:Ignorable="w14 w15 w16se wp14">
   <w:p>
     <w:pPr>
-      <w:pStyle w:val="Voettekst"/>
+      <w:pStyle w:val="Footer"/>
       <w:rPr>
         <w:rFonts w:ascii="Courier New" w:hAnsi="Courier New" w:cs="Courier New"/>
       </w:rPr>
@@ -6730,7 +9741,7 @@
         <w:rFonts w:ascii="Courier New" w:hAnsi="Courier New" w:cs="Courier New"/>
         <w:noProof/>
       </w:rPr>
-      <w:t>4</w:t>
+      <w:t>10</w:t>
     </w:r>
     <w:r>
       <w:rPr>
@@ -6741,14 +9752,14 @@
   </w:p>
   <w:p>
     <w:pPr>
-      <w:pStyle w:val="Voettekst"/>
+      <w:pStyle w:val="Footer"/>
     </w:pPr>
   </w:p>
 </w:ftr>
 </file>
 
 <file path=word/footnotes.xml><?xml version="1.0" encoding="utf-8"?>
-<w:footnotes xmlns:wpc="http://schemas.microsoft.com/office/word/2010/wordprocessingCanvas" xmlns:cx="http://schemas.microsoft.com/office/drawing/2014/chartex" xmlns:cx1="http://schemas.microsoft.com/office/drawing/2015/9/8/chartex" xmlns:cx2="http://schemas.microsoft.com/office/drawing/2015/10/21/chartex" xmlns:cx3="http://schemas.microsoft.com/office/drawing/2016/5/9/chartex" xmlns:cx4="http://schemas.microsoft.com/office/drawing/2016/5/10/chartex" xmlns:cx5="http://schemas.microsoft.com/office/drawing/2016/5/11/chartex" xmlns:cx6="http://schemas.microsoft.com/office/drawing/2016/5/12/chartex" xmlns:cx7="http://schemas.microsoft.com/office/drawing/2016/5/13/chartex" xmlns:cx8="http://schemas.microsoft.com/office/drawing/2016/5/14/chartex" xmlns:mc="http://schemas.openxmlformats.org/markup-compatibility/2006" xmlns:aink="http://schemas.microsoft.com/office/drawing/2016/ink" xmlns:am3d="http://schemas.microsoft.com/office/drawing/2017/model3d" xmlns:o="urn:schemas-microsoft-com:office:office" xmlns:r="http://schemas.openxmlformats.org/officeDocument/2006/relationships" xmlns:m="http://schemas.openxmlformats.org/officeDocument/2006/math" xmlns:v="urn:schemas-microsoft-com:vml" xmlns:wp14="http://schemas.microsoft.com/office/word/2010/wordprocessingDrawing" xmlns:wp="http://schemas.openxmlformats.org/drawingml/2006/wordprocessingDrawing" xmlns:w10="urn:schemas-microsoft-com:office:word" xmlns:w="http://schemas.openxmlformats.org/wordprocessingml/2006/main" xmlns:w14="http://schemas.microsoft.com/office/word/2010/wordml" xmlns:w15="http://schemas.microsoft.com/office/word/2012/wordml" xmlns:w16cid="http://schemas.microsoft.com/office/word/2016/wordml/cid" xmlns:w16se="http://schemas.microsoft.com/office/word/2015/wordml/symex" xmlns:wpg="http://schemas.microsoft.com/office/word/2010/wordprocessingGroup" xmlns:wpi="http://schemas.microsoft.com/office/word/2010/wordprocessingInk" xmlns:wne="http://schemas.microsoft.com/office/word/2006/wordml" xmlns:wps="http://schemas.microsoft.com/office/word/2010/wordprocessingShape" mc:Ignorable="w14 w15 w16se w16cid wp14">
+<w:footnotes xmlns:wpc="http://schemas.microsoft.com/office/word/2010/wordprocessingCanvas" xmlns:cx="http://schemas.microsoft.com/office/drawing/2014/chartex" xmlns:cx1="http://schemas.microsoft.com/office/drawing/2015/9/8/chartex" xmlns:mc="http://schemas.openxmlformats.org/markup-compatibility/2006" xmlns:o="urn:schemas-microsoft-com:office:office" xmlns:r="http://schemas.openxmlformats.org/officeDocument/2006/relationships" xmlns:m="http://schemas.openxmlformats.org/officeDocument/2006/math" xmlns:v="urn:schemas-microsoft-com:vml" xmlns:wp14="http://schemas.microsoft.com/office/word/2010/wordprocessingDrawing" xmlns:wp="http://schemas.openxmlformats.org/drawingml/2006/wordprocessingDrawing" xmlns:w10="urn:schemas-microsoft-com:office:word" xmlns:w="http://schemas.openxmlformats.org/wordprocessingml/2006/main" xmlns:w14="http://schemas.microsoft.com/office/word/2010/wordml" xmlns:w15="http://schemas.microsoft.com/office/word/2012/wordml" xmlns:w16se="http://schemas.microsoft.com/office/word/2015/wordml/symex" xmlns:wpg="http://schemas.microsoft.com/office/word/2010/wordprocessingGroup" xmlns:wpi="http://schemas.microsoft.com/office/word/2010/wordprocessingInk" xmlns:wne="http://schemas.microsoft.com/office/word/2006/wordml" xmlns:wps="http://schemas.microsoft.com/office/word/2010/wordprocessingShape" mc:Ignorable="w14 w15 w16se wp14">
   <w:footnote w:type="separator" w:id="-1">
     <w:p>
       <w:pPr>
@@ -6773,7 +9784,7 @@
 </file>
 
 <file path=word/numbering.xml><?xml version="1.0" encoding="utf-8"?>
-<w:numbering xmlns:wpc="http://schemas.microsoft.com/office/word/2010/wordprocessingCanvas" xmlns:cx="http://schemas.microsoft.com/office/drawing/2014/chartex" xmlns:cx1="http://schemas.microsoft.com/office/drawing/2015/9/8/chartex" xmlns:cx2="http://schemas.microsoft.com/office/drawing/2015/10/21/chartex" xmlns:cx3="http://schemas.microsoft.com/office/drawing/2016/5/9/chartex" xmlns:cx4="http://schemas.microsoft.com/office/drawing/2016/5/10/chartex" xmlns:cx5="http://schemas.microsoft.com/office/drawing/2016/5/11/chartex" xmlns:cx6="http://schemas.microsoft.com/office/drawing/2016/5/12/chartex" xmlns:cx7="http://schemas.microsoft.com/office/drawing/2016/5/13/chartex" xmlns:cx8="http://schemas.microsoft.com/office/drawing/2016/5/14/chartex" xmlns:mc="http://schemas.openxmlformats.org/markup-compatibility/2006" xmlns:aink="http://schemas.microsoft.com/office/drawing/2016/ink" xmlns:am3d="http://schemas.microsoft.com/office/drawing/2017/model3d" xmlns:o="urn:schemas-microsoft-com:office:office" xmlns:r="http://schemas.openxmlformats.org/officeDocument/2006/relationships" xmlns:m="http://schemas.openxmlformats.org/officeDocument/2006/math" xmlns:v="urn:schemas-microsoft-com:vml" xmlns:wp14="http://schemas.microsoft.com/office/word/2010/wordprocessingDrawing" xmlns:wp="http://schemas.openxmlformats.org/drawingml/2006/wordprocessingDrawing" xmlns:w10="urn:schemas-microsoft-com:office:word" xmlns:w="http://schemas.openxmlformats.org/wordprocessingml/2006/main" xmlns:w14="http://schemas.microsoft.com/office/word/2010/wordml" xmlns:w15="http://schemas.microsoft.com/office/word/2012/wordml" xmlns:w16cid="http://schemas.microsoft.com/office/word/2016/wordml/cid" xmlns:w16se="http://schemas.microsoft.com/office/word/2015/wordml/symex" xmlns:wpg="http://schemas.microsoft.com/office/word/2010/wordprocessingGroup" xmlns:wpi="http://schemas.microsoft.com/office/word/2010/wordprocessingInk" xmlns:wne="http://schemas.microsoft.com/office/word/2006/wordml" xmlns:wps="http://schemas.microsoft.com/office/word/2010/wordprocessingShape" mc:Ignorable="w14 w15 w16se w16cid wp14">
+<w:numbering xmlns:wpc="http://schemas.microsoft.com/office/word/2010/wordprocessingCanvas" xmlns:cx="http://schemas.microsoft.com/office/drawing/2014/chartex" xmlns:cx1="http://schemas.microsoft.com/office/drawing/2015/9/8/chartex" xmlns:mc="http://schemas.openxmlformats.org/markup-compatibility/2006" xmlns:o="urn:schemas-microsoft-com:office:office" xmlns:r="http://schemas.openxmlformats.org/officeDocument/2006/relationships" xmlns:m="http://schemas.openxmlformats.org/officeDocument/2006/math" xmlns:v="urn:schemas-microsoft-com:vml" xmlns:wp14="http://schemas.microsoft.com/office/word/2010/wordprocessingDrawing" xmlns:wp="http://schemas.openxmlformats.org/drawingml/2006/wordprocessingDrawing" xmlns:w10="urn:schemas-microsoft-com:office:word" xmlns:w="http://schemas.openxmlformats.org/wordprocessingml/2006/main" xmlns:w14="http://schemas.microsoft.com/office/word/2010/wordml" xmlns:w15="http://schemas.microsoft.com/office/word/2012/wordml" xmlns:w16se="http://schemas.microsoft.com/office/word/2015/wordml/symex" xmlns:wpg="http://schemas.microsoft.com/office/word/2010/wordprocessingGroup" xmlns:wpi="http://schemas.microsoft.com/office/word/2010/wordprocessingInk" xmlns:wne="http://schemas.microsoft.com/office/word/2006/wordml" xmlns:wps="http://schemas.microsoft.com/office/word/2010/wordprocessingShape" mc:Ignorable="w14 w15 w16se wp14">
   <w:abstractNum w:abstractNumId="0" w15:restartNumberingAfterBreak="0">
     <w:nsid w:val="001314BA"/>
     <w:multiLevelType w:val="hybridMultilevel"/>
@@ -8037,6 +11048,95 @@
     </w:lvl>
   </w:abstractNum>
   <w:abstractNum w:abstractNumId="10" w15:restartNumberingAfterBreak="0">
+    <w:nsid w:val="2FEC24DE"/>
+    <w:multiLevelType w:val="hybridMultilevel"/>
+    <w:tmpl w:val="19F08DDA"/>
+    <w:lvl w:ilvl="0" w:tplc="08130001">
+      <w:start w:val="1"/>
+      <w:numFmt w:val="bullet"/>
+      <w:lvlText w:val=""/>
+      <w:lvlJc w:val="left"/>
+      <w:pPr>
+        <w:ind w:left="720" w:hanging="360"/>
+      </w:pPr>
+      <w:rPr>
+        <w:rFonts w:ascii="Symbol" w:hAnsi="Symbol" w:hint="default"/>
+      </w:rPr>
+    </w:lvl>
+    <w:lvl w:ilvl="1" w:tplc="08130019" w:tentative="1">
+      <w:start w:val="1"/>
+      <w:numFmt w:val="lowerLetter"/>
+      <w:lvlText w:val="%2."/>
+      <w:lvlJc w:val="left"/>
+      <w:pPr>
+        <w:ind w:left="1440" w:hanging="360"/>
+      </w:pPr>
+    </w:lvl>
+    <w:lvl w:ilvl="2" w:tplc="0813001B" w:tentative="1">
+      <w:start w:val="1"/>
+      <w:numFmt w:val="lowerRoman"/>
+      <w:lvlText w:val="%3."/>
+      <w:lvlJc w:val="right"/>
+      <w:pPr>
+        <w:ind w:left="2160" w:hanging="180"/>
+      </w:pPr>
+    </w:lvl>
+    <w:lvl w:ilvl="3" w:tplc="0813000F" w:tentative="1">
+      <w:start w:val="1"/>
+      <w:numFmt w:val="decimal"/>
+      <w:lvlText w:val="%4."/>
+      <w:lvlJc w:val="left"/>
+      <w:pPr>
+        <w:ind w:left="2880" w:hanging="360"/>
+      </w:pPr>
+    </w:lvl>
+    <w:lvl w:ilvl="4" w:tplc="08130019" w:tentative="1">
+      <w:start w:val="1"/>
+      <w:numFmt w:val="lowerLetter"/>
+      <w:lvlText w:val="%5."/>
+      <w:lvlJc w:val="left"/>
+      <w:pPr>
+        <w:ind w:left="3600" w:hanging="360"/>
+      </w:pPr>
+    </w:lvl>
+    <w:lvl w:ilvl="5" w:tplc="0813001B" w:tentative="1">
+      <w:start w:val="1"/>
+      <w:numFmt w:val="lowerRoman"/>
+      <w:lvlText w:val="%6."/>
+      <w:lvlJc w:val="right"/>
+      <w:pPr>
+        <w:ind w:left="4320" w:hanging="180"/>
+      </w:pPr>
+    </w:lvl>
+    <w:lvl w:ilvl="6" w:tplc="0813000F" w:tentative="1">
+      <w:start w:val="1"/>
+      <w:numFmt w:val="decimal"/>
+      <w:lvlText w:val="%7."/>
+      <w:lvlJc w:val="left"/>
+      <w:pPr>
+        <w:ind w:left="5040" w:hanging="360"/>
+      </w:pPr>
+    </w:lvl>
+    <w:lvl w:ilvl="7" w:tplc="08130019" w:tentative="1">
+      <w:start w:val="1"/>
+      <w:numFmt w:val="lowerLetter"/>
+      <w:lvlText w:val="%8."/>
+      <w:lvlJc w:val="left"/>
+      <w:pPr>
+        <w:ind w:left="5760" w:hanging="360"/>
+      </w:pPr>
+    </w:lvl>
+    <w:lvl w:ilvl="8" w:tplc="0813001B" w:tentative="1">
+      <w:start w:val="1"/>
+      <w:numFmt w:val="lowerRoman"/>
+      <w:lvlText w:val="%9."/>
+      <w:lvlJc w:val="right"/>
+      <w:pPr>
+        <w:ind w:left="6480" w:hanging="180"/>
+      </w:pPr>
+    </w:lvl>
+  </w:abstractNum>
+  <w:abstractNum w:abstractNumId="11" w15:restartNumberingAfterBreak="0">
     <w:nsid w:val="384E5887"/>
     <w:multiLevelType w:val="hybridMultilevel"/>
     <w:tmpl w:val="D924B73E"/>
@@ -8149,7 +11249,7 @@
       </w:rPr>
     </w:lvl>
   </w:abstractNum>
-  <w:abstractNum w:abstractNumId="11" w15:restartNumberingAfterBreak="0">
+  <w:abstractNum w:abstractNumId="12" w15:restartNumberingAfterBreak="0">
     <w:nsid w:val="3CEF536E"/>
     <w:multiLevelType w:val="multilevel"/>
     <w:tmpl w:val="D0502690"/>
@@ -8298,10 +11398,10 @@
       </w:rPr>
     </w:lvl>
   </w:abstractNum>
-  <w:abstractNum w:abstractNumId="12" w15:restartNumberingAfterBreak="0">
+  <w:abstractNum w:abstractNumId="13" w15:restartNumberingAfterBreak="0">
     <w:nsid w:val="3D494752"/>
     <w:multiLevelType w:val="hybridMultilevel"/>
-    <w:tmpl w:val="76EA5F12"/>
+    <w:tmpl w:val="9EF0C58A"/>
     <w:lvl w:ilvl="0" w:tplc="0813000F">
       <w:start w:val="1"/>
       <w:numFmt w:val="decimal"/>
@@ -8387,7 +11487,7 @@
       </w:pPr>
     </w:lvl>
   </w:abstractNum>
-  <w:abstractNum w:abstractNumId="13" w15:restartNumberingAfterBreak="0">
+  <w:abstractNum w:abstractNumId="14" w15:restartNumberingAfterBreak="0">
     <w:nsid w:val="3D842ED8"/>
     <w:multiLevelType w:val="multilevel"/>
     <w:tmpl w:val="98C079D8"/>
@@ -8536,7 +11636,93 @@
       </w:rPr>
     </w:lvl>
   </w:abstractNum>
-  <w:abstractNum w:abstractNumId="14" w15:restartNumberingAfterBreak="0">
+  <w:abstractNum w:abstractNumId="15" w15:restartNumberingAfterBreak="0">
+    <w:nsid w:val="3F06140D"/>
+    <w:multiLevelType w:val="hybridMultilevel"/>
+    <w:tmpl w:val="B0367C7E"/>
+    <w:lvl w:ilvl="0" w:tplc="0813000F">
+      <w:start w:val="1"/>
+      <w:numFmt w:val="decimal"/>
+      <w:lvlText w:val="%1."/>
+      <w:lvlJc w:val="left"/>
+      <w:pPr>
+        <w:ind w:left="720" w:hanging="360"/>
+      </w:pPr>
+    </w:lvl>
+    <w:lvl w:ilvl="1" w:tplc="08130019" w:tentative="1">
+      <w:start w:val="1"/>
+      <w:numFmt w:val="lowerLetter"/>
+      <w:lvlText w:val="%2."/>
+      <w:lvlJc w:val="left"/>
+      <w:pPr>
+        <w:ind w:left="1440" w:hanging="360"/>
+      </w:pPr>
+    </w:lvl>
+    <w:lvl w:ilvl="2" w:tplc="0813001B" w:tentative="1">
+      <w:start w:val="1"/>
+      <w:numFmt w:val="lowerRoman"/>
+      <w:lvlText w:val="%3."/>
+      <w:lvlJc w:val="right"/>
+      <w:pPr>
+        <w:ind w:left="2160" w:hanging="180"/>
+      </w:pPr>
+    </w:lvl>
+    <w:lvl w:ilvl="3" w:tplc="0813000F" w:tentative="1">
+      <w:start w:val="1"/>
+      <w:numFmt w:val="decimal"/>
+      <w:lvlText w:val="%4."/>
+      <w:lvlJc w:val="left"/>
+      <w:pPr>
+        <w:ind w:left="2880" w:hanging="360"/>
+      </w:pPr>
+    </w:lvl>
+    <w:lvl w:ilvl="4" w:tplc="08130019" w:tentative="1">
+      <w:start w:val="1"/>
+      <w:numFmt w:val="lowerLetter"/>
+      <w:lvlText w:val="%5."/>
+      <w:lvlJc w:val="left"/>
+      <w:pPr>
+        <w:ind w:left="3600" w:hanging="360"/>
+      </w:pPr>
+    </w:lvl>
+    <w:lvl w:ilvl="5" w:tplc="0813001B" w:tentative="1">
+      <w:start w:val="1"/>
+      <w:numFmt w:val="lowerRoman"/>
+      <w:lvlText w:val="%6."/>
+      <w:lvlJc w:val="right"/>
+      <w:pPr>
+        <w:ind w:left="4320" w:hanging="180"/>
+      </w:pPr>
+    </w:lvl>
+    <w:lvl w:ilvl="6" w:tplc="0813000F" w:tentative="1">
+      <w:start w:val="1"/>
+      <w:numFmt w:val="decimal"/>
+      <w:lvlText w:val="%7."/>
+      <w:lvlJc w:val="left"/>
+      <w:pPr>
+        <w:ind w:left="5040" w:hanging="360"/>
+      </w:pPr>
+    </w:lvl>
+    <w:lvl w:ilvl="7" w:tplc="08130019" w:tentative="1">
+      <w:start w:val="1"/>
+      <w:numFmt w:val="lowerLetter"/>
+      <w:lvlText w:val="%8."/>
+      <w:lvlJc w:val="left"/>
+      <w:pPr>
+        <w:ind w:left="5760" w:hanging="360"/>
+      </w:pPr>
+    </w:lvl>
+    <w:lvl w:ilvl="8" w:tplc="0813001B" w:tentative="1">
+      <w:start w:val="1"/>
+      <w:numFmt w:val="lowerRoman"/>
+      <w:lvlText w:val="%9."/>
+      <w:lvlJc w:val="right"/>
+      <w:pPr>
+        <w:ind w:left="6480" w:hanging="180"/>
+      </w:pPr>
+    </w:lvl>
+  </w:abstractNum>
+  <w:abstractNum w:abstractNumId="16" w15:restartNumberingAfterBreak="0">
     <w:nsid w:val="4036103D"/>
     <w:multiLevelType w:val="hybridMultilevel"/>
     <w:tmpl w:val="5E04273E"/>
@@ -8649,7 +11835,7 @@
       </w:rPr>
     </w:lvl>
   </w:abstractNum>
-  <w:abstractNum w:abstractNumId="15" w15:restartNumberingAfterBreak="0">
+  <w:abstractNum w:abstractNumId="17" w15:restartNumberingAfterBreak="0">
     <w:nsid w:val="4363013F"/>
     <w:multiLevelType w:val="multilevel"/>
     <w:tmpl w:val="D444DE00"/>
@@ -8766,7 +11952,7 @@
       </w:pPr>
     </w:lvl>
   </w:abstractNum>
-  <w:abstractNum w:abstractNumId="16" w15:restartNumberingAfterBreak="0">
+  <w:abstractNum w:abstractNumId="18" w15:restartNumberingAfterBreak="0">
     <w:nsid w:val="4D4E6B9B"/>
     <w:multiLevelType w:val="multilevel"/>
     <w:tmpl w:val="E62E0C5A"/>
@@ -8879,7 +12065,7 @@
       </w:pPr>
     </w:lvl>
   </w:abstractNum>
-  <w:abstractNum w:abstractNumId="17" w15:restartNumberingAfterBreak="0">
+  <w:abstractNum w:abstractNumId="19" w15:restartNumberingAfterBreak="0">
     <w:nsid w:val="55D62B0F"/>
     <w:multiLevelType w:val="hybridMultilevel"/>
     <w:tmpl w:val="76EA5F12"/>
@@ -8968,7 +12154,7 @@
       </w:pPr>
     </w:lvl>
   </w:abstractNum>
-  <w:abstractNum w:abstractNumId="18" w15:restartNumberingAfterBreak="0">
+  <w:abstractNum w:abstractNumId="20" w15:restartNumberingAfterBreak="0">
     <w:nsid w:val="598E5DD8"/>
     <w:multiLevelType w:val="hybridMultilevel"/>
     <w:tmpl w:val="F04C3C00"/>
@@ -9081,7 +12267,96 @@
       </w:rPr>
     </w:lvl>
   </w:abstractNum>
-  <w:abstractNum w:abstractNumId="19" w15:restartNumberingAfterBreak="0">
+  <w:abstractNum w:abstractNumId="21" w15:restartNumberingAfterBreak="0">
+    <w:nsid w:val="5CEC03D7"/>
+    <w:multiLevelType w:val="hybridMultilevel"/>
+    <w:tmpl w:val="EE1A043A"/>
+    <w:lvl w:ilvl="0" w:tplc="08130005">
+      <w:start w:val="1"/>
+      <w:numFmt w:val="bullet"/>
+      <w:lvlText w:val=""/>
+      <w:lvlJc w:val="left"/>
+      <w:pPr>
+        <w:ind w:left="720" w:hanging="360"/>
+      </w:pPr>
+      <w:rPr>
+        <w:rFonts w:ascii="Wingdings" w:hAnsi="Wingdings" w:hint="default"/>
+      </w:rPr>
+    </w:lvl>
+    <w:lvl w:ilvl="1" w:tplc="08130019" w:tentative="1">
+      <w:start w:val="1"/>
+      <w:numFmt w:val="lowerLetter"/>
+      <w:lvlText w:val="%2."/>
+      <w:lvlJc w:val="left"/>
+      <w:pPr>
+        <w:ind w:left="1440" w:hanging="360"/>
+      </w:pPr>
+    </w:lvl>
+    <w:lvl w:ilvl="2" w:tplc="0813001B" w:tentative="1">
+      <w:start w:val="1"/>
+      <w:numFmt w:val="lowerRoman"/>
+      <w:lvlText w:val="%3."/>
+      <w:lvlJc w:val="right"/>
+      <w:pPr>
+        <w:ind w:left="2160" w:hanging="180"/>
+      </w:pPr>
+    </w:lvl>
+    <w:lvl w:ilvl="3" w:tplc="0813000F" w:tentative="1">
+      <w:start w:val="1"/>
+      <w:numFmt w:val="decimal"/>
+      <w:lvlText w:val="%4."/>
+      <w:lvlJc w:val="left"/>
+      <w:pPr>
+        <w:ind w:left="2880" w:hanging="360"/>
+      </w:pPr>
+    </w:lvl>
+    <w:lvl w:ilvl="4" w:tplc="08130019" w:tentative="1">
+      <w:start w:val="1"/>
+      <w:numFmt w:val="lowerLetter"/>
+      <w:lvlText w:val="%5."/>
+      <w:lvlJc w:val="left"/>
+      <w:pPr>
+        <w:ind w:left="3600" w:hanging="360"/>
+      </w:pPr>
+    </w:lvl>
+    <w:lvl w:ilvl="5" w:tplc="0813001B" w:tentative="1">
+      <w:start w:val="1"/>
+      <w:numFmt w:val="lowerRoman"/>
+      <w:lvlText w:val="%6."/>
+      <w:lvlJc w:val="right"/>
+      <w:pPr>
+        <w:ind w:left="4320" w:hanging="180"/>
+      </w:pPr>
+    </w:lvl>
+    <w:lvl w:ilvl="6" w:tplc="0813000F" w:tentative="1">
+      <w:start w:val="1"/>
+      <w:numFmt w:val="decimal"/>
+      <w:lvlText w:val="%7."/>
+      <w:lvlJc w:val="left"/>
+      <w:pPr>
+        <w:ind w:left="5040" w:hanging="360"/>
+      </w:pPr>
+    </w:lvl>
+    <w:lvl w:ilvl="7" w:tplc="08130019" w:tentative="1">
+      <w:start w:val="1"/>
+      <w:numFmt w:val="lowerLetter"/>
+      <w:lvlText w:val="%8."/>
+      <w:lvlJc w:val="left"/>
+      <w:pPr>
+        <w:ind w:left="5760" w:hanging="360"/>
+      </w:pPr>
+    </w:lvl>
+    <w:lvl w:ilvl="8" w:tplc="0813001B" w:tentative="1">
+      <w:start w:val="1"/>
+      <w:numFmt w:val="lowerRoman"/>
+      <w:lvlText w:val="%9."/>
+      <w:lvlJc w:val="right"/>
+      <w:pPr>
+        <w:ind w:left="6480" w:hanging="180"/>
+      </w:pPr>
+    </w:lvl>
+  </w:abstractNum>
+  <w:abstractNum w:abstractNumId="22" w15:restartNumberingAfterBreak="0">
     <w:nsid w:val="62314E47"/>
     <w:multiLevelType w:val="multilevel"/>
     <w:tmpl w:val="7FC416BC"/>
@@ -9230,7 +12505,7 @@
       </w:rPr>
     </w:lvl>
   </w:abstractNum>
-  <w:abstractNum w:abstractNumId="20" w15:restartNumberingAfterBreak="0">
+  <w:abstractNum w:abstractNumId="23" w15:restartNumberingAfterBreak="0">
     <w:nsid w:val="635758E2"/>
     <w:multiLevelType w:val="multilevel"/>
     <w:tmpl w:val="4BAA1E34"/>
@@ -9343,7 +12618,96 @@
       </w:pPr>
     </w:lvl>
   </w:abstractNum>
-  <w:abstractNum w:abstractNumId="21" w15:restartNumberingAfterBreak="0">
+  <w:abstractNum w:abstractNumId="24" w15:restartNumberingAfterBreak="0">
+    <w:nsid w:val="68706E0D"/>
+    <w:multiLevelType w:val="hybridMultilevel"/>
+    <w:tmpl w:val="9EF0C58A"/>
+    <w:lvl w:ilvl="0" w:tplc="0813000F">
+      <w:start w:val="1"/>
+      <w:numFmt w:val="decimal"/>
+      <w:lvlText w:val="%1."/>
+      <w:lvlJc w:val="left"/>
+      <w:pPr>
+        <w:ind w:left="720" w:hanging="360"/>
+      </w:pPr>
+      <w:rPr>
+        <w:rFonts w:hint="default"/>
+      </w:rPr>
+    </w:lvl>
+    <w:lvl w:ilvl="1" w:tplc="08130019" w:tentative="1">
+      <w:start w:val="1"/>
+      <w:numFmt w:val="lowerLetter"/>
+      <w:lvlText w:val="%2."/>
+      <w:lvlJc w:val="left"/>
+      <w:pPr>
+        <w:ind w:left="1440" w:hanging="360"/>
+      </w:pPr>
+    </w:lvl>
+    <w:lvl w:ilvl="2" w:tplc="0813001B" w:tentative="1">
+      <w:start w:val="1"/>
+      <w:numFmt w:val="lowerRoman"/>
+      <w:lvlText w:val="%3."/>
+      <w:lvlJc w:val="right"/>
+      <w:pPr>
+        <w:ind w:left="2160" w:hanging="180"/>
+      </w:pPr>
+    </w:lvl>
+    <w:lvl w:ilvl="3" w:tplc="0813000F" w:tentative="1">
+      <w:start w:val="1"/>
+      <w:numFmt w:val="decimal"/>
+      <w:lvlText w:val="%4."/>
+      <w:lvlJc w:val="left"/>
+      <w:pPr>
+        <w:ind w:left="2880" w:hanging="360"/>
+      </w:pPr>
+    </w:lvl>
+    <w:lvl w:ilvl="4" w:tplc="08130019" w:tentative="1">
+      <w:start w:val="1"/>
+      <w:numFmt w:val="lowerLetter"/>
+      <w:lvlText w:val="%5."/>
+      <w:lvlJc w:val="left"/>
+      <w:pPr>
+        <w:ind w:left="3600" w:hanging="360"/>
+      </w:pPr>
+    </w:lvl>
+    <w:lvl w:ilvl="5" w:tplc="0813001B" w:tentative="1">
+      <w:start w:val="1"/>
+      <w:numFmt w:val="lowerRoman"/>
+      <w:lvlText w:val="%6."/>
+      <w:lvlJc w:val="right"/>
+      <w:pPr>
+        <w:ind w:left="4320" w:hanging="180"/>
+      </w:pPr>
+    </w:lvl>
+    <w:lvl w:ilvl="6" w:tplc="0813000F" w:tentative="1">
+      <w:start w:val="1"/>
+      <w:numFmt w:val="decimal"/>
+      <w:lvlText w:val="%7."/>
+      <w:lvlJc w:val="left"/>
+      <w:pPr>
+        <w:ind w:left="5040" w:hanging="360"/>
+      </w:pPr>
+    </w:lvl>
+    <w:lvl w:ilvl="7" w:tplc="08130019" w:tentative="1">
+      <w:start w:val="1"/>
+      <w:numFmt w:val="lowerLetter"/>
+      <w:lvlText w:val="%8."/>
+      <w:lvlJc w:val="left"/>
+      <w:pPr>
+        <w:ind w:left="5760" w:hanging="360"/>
+      </w:pPr>
+    </w:lvl>
+    <w:lvl w:ilvl="8" w:tplc="0813001B" w:tentative="1">
+      <w:start w:val="1"/>
+      <w:numFmt w:val="lowerRoman"/>
+      <w:lvlText w:val="%9."/>
+      <w:lvlJc w:val="right"/>
+      <w:pPr>
+        <w:ind w:left="6480" w:hanging="180"/>
+      </w:pPr>
+    </w:lvl>
+  </w:abstractNum>
+  <w:abstractNum w:abstractNumId="25" w15:restartNumberingAfterBreak="0">
     <w:nsid w:val="6A325869"/>
     <w:multiLevelType w:val="hybridMultilevel"/>
     <w:tmpl w:val="E94A50C0"/>
@@ -9456,7 +12820,7 @@
       </w:rPr>
     </w:lvl>
   </w:abstractNum>
-  <w:abstractNum w:abstractNumId="22" w15:restartNumberingAfterBreak="0">
+  <w:abstractNum w:abstractNumId="26" w15:restartNumberingAfterBreak="0">
     <w:nsid w:val="721D19C4"/>
     <w:multiLevelType w:val="multilevel"/>
     <w:tmpl w:val="690E9AB8"/>
@@ -9605,7 +12969,7 @@
       </w:rPr>
     </w:lvl>
   </w:abstractNum>
-  <w:abstractNum w:abstractNumId="23" w15:restartNumberingAfterBreak="0">
+  <w:abstractNum w:abstractNumId="27" w15:restartNumberingAfterBreak="0">
     <w:nsid w:val="72C241F7"/>
     <w:multiLevelType w:val="hybridMultilevel"/>
     <w:tmpl w:val="C9D81068"/>
@@ -9716,6 +13080,95 @@
       <w:rPr>
         <w:rFonts w:ascii="Wingdings" w:hAnsi="Wingdings" w:hint="default"/>
       </w:rPr>
+    </w:lvl>
+  </w:abstractNum>
+  <w:abstractNum w:abstractNumId="28" w15:restartNumberingAfterBreak="0">
+    <w:nsid w:val="77CA655D"/>
+    <w:multiLevelType w:val="hybridMultilevel"/>
+    <w:tmpl w:val="9EF0C58A"/>
+    <w:lvl w:ilvl="0" w:tplc="0813000F">
+      <w:start w:val="1"/>
+      <w:numFmt w:val="decimal"/>
+      <w:lvlText w:val="%1."/>
+      <w:lvlJc w:val="left"/>
+      <w:pPr>
+        <w:ind w:left="720" w:hanging="360"/>
+      </w:pPr>
+      <w:rPr>
+        <w:rFonts w:hint="default"/>
+      </w:rPr>
+    </w:lvl>
+    <w:lvl w:ilvl="1" w:tplc="08130019" w:tentative="1">
+      <w:start w:val="1"/>
+      <w:numFmt w:val="lowerLetter"/>
+      <w:lvlText w:val="%2."/>
+      <w:lvlJc w:val="left"/>
+      <w:pPr>
+        <w:ind w:left="1440" w:hanging="360"/>
+      </w:pPr>
+    </w:lvl>
+    <w:lvl w:ilvl="2" w:tplc="0813001B" w:tentative="1">
+      <w:start w:val="1"/>
+      <w:numFmt w:val="lowerRoman"/>
+      <w:lvlText w:val="%3."/>
+      <w:lvlJc w:val="right"/>
+      <w:pPr>
+        <w:ind w:left="2160" w:hanging="180"/>
+      </w:pPr>
+    </w:lvl>
+    <w:lvl w:ilvl="3" w:tplc="0813000F" w:tentative="1">
+      <w:start w:val="1"/>
+      <w:numFmt w:val="decimal"/>
+      <w:lvlText w:val="%4."/>
+      <w:lvlJc w:val="left"/>
+      <w:pPr>
+        <w:ind w:left="2880" w:hanging="360"/>
+      </w:pPr>
+    </w:lvl>
+    <w:lvl w:ilvl="4" w:tplc="08130019" w:tentative="1">
+      <w:start w:val="1"/>
+      <w:numFmt w:val="lowerLetter"/>
+      <w:lvlText w:val="%5."/>
+      <w:lvlJc w:val="left"/>
+      <w:pPr>
+        <w:ind w:left="3600" w:hanging="360"/>
+      </w:pPr>
+    </w:lvl>
+    <w:lvl w:ilvl="5" w:tplc="0813001B" w:tentative="1">
+      <w:start w:val="1"/>
+      <w:numFmt w:val="lowerRoman"/>
+      <w:lvlText w:val="%6."/>
+      <w:lvlJc w:val="right"/>
+      <w:pPr>
+        <w:ind w:left="4320" w:hanging="180"/>
+      </w:pPr>
+    </w:lvl>
+    <w:lvl w:ilvl="6" w:tplc="0813000F" w:tentative="1">
+      <w:start w:val="1"/>
+      <w:numFmt w:val="decimal"/>
+      <w:lvlText w:val="%7."/>
+      <w:lvlJc w:val="left"/>
+      <w:pPr>
+        <w:ind w:left="5040" w:hanging="360"/>
+      </w:pPr>
+    </w:lvl>
+    <w:lvl w:ilvl="7" w:tplc="08130019" w:tentative="1">
+      <w:start w:val="1"/>
+      <w:numFmt w:val="lowerLetter"/>
+      <w:lvlText w:val="%8."/>
+      <w:lvlJc w:val="left"/>
+      <w:pPr>
+        <w:ind w:left="5760" w:hanging="360"/>
+      </w:pPr>
+    </w:lvl>
+    <w:lvl w:ilvl="8" w:tplc="0813001B" w:tentative="1">
+      <w:start w:val="1"/>
+      <w:numFmt w:val="lowerRoman"/>
+      <w:lvlText w:val="%9."/>
+      <w:lvlJc w:val="right"/>
+      <w:pPr>
+        <w:ind w:left="6480" w:hanging="180"/>
+      </w:pPr>
     </w:lvl>
   </w:abstractNum>
   <w:num w:numId="1">
@@ -9725,49 +13178,49 @@
     <w:abstractNumId w:val="4"/>
   </w:num>
   <w:num w:numId="3">
-    <w:abstractNumId w:val="15"/>
+    <w:abstractNumId w:val="17"/>
   </w:num>
   <w:num w:numId="4">
     <w:abstractNumId w:val="3"/>
   </w:num>
   <w:num w:numId="5">
-    <w:abstractNumId w:val="12"/>
+    <w:abstractNumId w:val="13"/>
   </w:num>
   <w:num w:numId="6">
-    <w:abstractNumId w:val="10"/>
+    <w:abstractNumId w:val="11"/>
   </w:num>
   <w:num w:numId="7">
-    <w:abstractNumId w:val="14"/>
+    <w:abstractNumId w:val="16"/>
   </w:num>
   <w:num w:numId="8">
     <w:abstractNumId w:val="0"/>
   </w:num>
   <w:num w:numId="9">
-    <w:abstractNumId w:val="23"/>
+    <w:abstractNumId w:val="27"/>
   </w:num>
   <w:num w:numId="10">
-    <w:abstractNumId w:val="18"/>
+    <w:abstractNumId w:val="20"/>
   </w:num>
   <w:num w:numId="11">
     <w:abstractNumId w:val="7"/>
   </w:num>
   <w:num w:numId="12">
-    <w:abstractNumId w:val="21"/>
+    <w:abstractNumId w:val="25"/>
   </w:num>
   <w:num w:numId="13">
-    <w:abstractNumId w:val="11"/>
+    <w:abstractNumId w:val="12"/>
   </w:num>
   <w:num w:numId="14">
-    <w:abstractNumId w:val="22"/>
+    <w:abstractNumId w:val="26"/>
   </w:num>
   <w:num w:numId="15">
     <w:abstractNumId w:val="1"/>
   </w:num>
   <w:num w:numId="16">
-    <w:abstractNumId w:val="19"/>
+    <w:abstractNumId w:val="22"/>
   </w:num>
   <w:num w:numId="17">
-    <w:abstractNumId w:val="13"/>
+    <w:abstractNumId w:val="14"/>
   </w:num>
   <w:num w:numId="18">
     <w:abstractNumId w:val="8"/>
@@ -9776,25 +13229,40 @@
     <w:abstractNumId w:val="9"/>
   </w:num>
   <w:num w:numId="20">
-    <w:abstractNumId w:val="16"/>
+    <w:abstractNumId w:val="18"/>
   </w:num>
   <w:num w:numId="21">
     <w:abstractNumId w:val="6"/>
   </w:num>
   <w:num w:numId="22">
-    <w:abstractNumId w:val="20"/>
+    <w:abstractNumId w:val="23"/>
   </w:num>
   <w:num w:numId="23">
     <w:abstractNumId w:val="2"/>
   </w:num>
   <w:num w:numId="24">
-    <w:abstractNumId w:val="17"/>
+    <w:abstractNumId w:val="19"/>
+  </w:num>
+  <w:num w:numId="25">
+    <w:abstractNumId w:val="28"/>
+  </w:num>
+  <w:num w:numId="26">
+    <w:abstractNumId w:val="15"/>
+  </w:num>
+  <w:num w:numId="27">
+    <w:abstractNumId w:val="10"/>
+  </w:num>
+  <w:num w:numId="28">
+    <w:abstractNumId w:val="21"/>
+  </w:num>
+  <w:num w:numId="29">
+    <w:abstractNumId w:val="24"/>
   </w:num>
 </w:numbering>
 </file>
 
 <file path=word/styles.xml><?xml version="1.0" encoding="utf-8"?>
-<w:styles xmlns:mc="http://schemas.openxmlformats.org/markup-compatibility/2006" xmlns:r="http://schemas.openxmlformats.org/officeDocument/2006/relationships" xmlns:w="http://schemas.openxmlformats.org/wordprocessingml/2006/main" xmlns:w14="http://schemas.microsoft.com/office/word/2010/wordml" xmlns:w15="http://schemas.microsoft.com/office/word/2012/wordml" xmlns:w16cid="http://schemas.microsoft.com/office/word/2016/wordml/cid" xmlns:w16se="http://schemas.microsoft.com/office/word/2015/wordml/symex" mc:Ignorable="w14 w15 w16se w16cid">
+<w:styles xmlns:mc="http://schemas.openxmlformats.org/markup-compatibility/2006" xmlns:r="http://schemas.openxmlformats.org/officeDocument/2006/relationships" xmlns:w="http://schemas.openxmlformats.org/wordprocessingml/2006/main" xmlns:w14="http://schemas.microsoft.com/office/word/2010/wordml" xmlns:w15="http://schemas.microsoft.com/office/word/2012/wordml" xmlns:w16se="http://schemas.microsoft.com/office/word/2015/wordml/symex" mc:Ignorable="w14 w15 w16se">
   <w:docDefaults>
     <w:rPrDefault>
       <w:rPr>
@@ -9810,7 +13278,7 @@
       </w:pPr>
     </w:pPrDefault>
   </w:docDefaults>
-  <w:latentStyles w:defLockedState="0" w:defUIPriority="99" w:defSemiHidden="0" w:defUnhideWhenUsed="0" w:defQFormat="0" w:count="375">
+  <w:latentStyles w:defLockedState="0" w:defUIPriority="99" w:defSemiHidden="0" w:defUnhideWhenUsed="0" w:defQFormat="0" w:count="371">
     <w:lsdException w:name="Normal" w:uiPriority="0" w:qFormat="1"/>
     <w:lsdException w:name="heading 1" w:uiPriority="9" w:qFormat="1"/>
     <w:lsdException w:name="heading 2" w:semiHidden="1" w:uiPriority="9" w:unhideWhenUsed="1" w:qFormat="1"/>
@@ -9916,6 +13384,7 @@
     <w:lsdException w:name="HTML Sample" w:semiHidden="1" w:unhideWhenUsed="1"/>
     <w:lsdException w:name="HTML Typewriter" w:semiHidden="1" w:unhideWhenUsed="1"/>
     <w:lsdException w:name="HTML Variable" w:semiHidden="1" w:unhideWhenUsed="1"/>
+    <w:lsdException w:name="Normal Table" w:semiHidden="1" w:unhideWhenUsed="1"/>
     <w:lsdException w:name="annotation subject" w:semiHidden="1" w:unhideWhenUsed="1"/>
     <w:lsdException w:name="No List" w:semiHidden="1" w:unhideWhenUsed="1"/>
     <w:lsdException w:name="Outline List 1" w:semiHidden="1" w:unhideWhenUsed="1"/>
@@ -9959,8 +13428,10 @@
     <w:lsdException w:name="Table Elegant" w:semiHidden="1" w:unhideWhenUsed="1"/>
     <w:lsdException w:name="Table Professional" w:semiHidden="1" w:unhideWhenUsed="1"/>
     <w:lsdException w:name="Table Subtle 1" w:semiHidden="1" w:unhideWhenUsed="1"/>
+    <w:lsdException w:name="Table Subtle 2" w:semiHidden="1" w:unhideWhenUsed="1"/>
     <w:lsdException w:name="Table Web 1" w:semiHidden="1" w:unhideWhenUsed="1"/>
     <w:lsdException w:name="Table Web 2" w:semiHidden="1" w:unhideWhenUsed="1"/>
+    <w:lsdException w:name="Table Web 3" w:semiHidden="1" w:unhideWhenUsed="1"/>
     <w:lsdException w:name="Balloon Text" w:semiHidden="1" w:unhideWhenUsed="1"/>
     <w:lsdException w:name="Table Grid" w:uiPriority="39"/>
     <w:lsdException w:name="Table Theme" w:semiHidden="1" w:unhideWhenUsed="1"/>
@@ -10179,20 +13650,16 @@
     <w:lsdException w:name="List Table 5 Dark Accent 6" w:uiPriority="50"/>
     <w:lsdException w:name="List Table 6 Colorful Accent 6" w:uiPriority="51"/>
     <w:lsdException w:name="List Table 7 Colorful Accent 6" w:uiPriority="52"/>
-    <w:lsdException w:name="Mention" w:semiHidden="1" w:unhideWhenUsed="1"/>
-    <w:lsdException w:name="Smart Hyperlink" w:semiHidden="1" w:unhideWhenUsed="1"/>
-    <w:lsdException w:name="Hashtag" w:semiHidden="1" w:unhideWhenUsed="1"/>
-    <w:lsdException w:name="Unresolved Mention" w:semiHidden="1" w:unhideWhenUsed="1"/>
   </w:latentStyles>
-  <w:style w:type="paragraph" w:default="1" w:styleId="Standaard">
+  <w:style w:type="paragraph" w:default="1" w:styleId="Normal">
     <w:name w:val="Normal"/>
     <w:qFormat/>
   </w:style>
-  <w:style w:type="paragraph" w:styleId="Kop1">
+  <w:style w:type="paragraph" w:styleId="Heading1">
     <w:name w:val="heading 1"/>
-    <w:basedOn w:val="Standaard"/>
-    <w:next w:val="Standaard"/>
-    <w:link w:val="Kop1Char"/>
+    <w:basedOn w:val="Normal"/>
+    <w:next w:val="Normal"/>
+    <w:link w:val="Heading1Char"/>
     <w:uiPriority w:val="9"/>
     <w:qFormat/>
     <w:rsid w:val="00FA5918"/>
@@ -10209,11 +13676,11 @@
       <w:szCs w:val="32"/>
     </w:rPr>
   </w:style>
-  <w:style w:type="paragraph" w:styleId="Kop2">
+  <w:style w:type="paragraph" w:styleId="Heading2">
     <w:name w:val="heading 2"/>
-    <w:basedOn w:val="Standaard"/>
-    <w:next w:val="Standaard"/>
-    <w:link w:val="Kop2Char"/>
+    <w:basedOn w:val="Normal"/>
+    <w:next w:val="Normal"/>
+    <w:link w:val="Heading2Char"/>
     <w:uiPriority w:val="9"/>
     <w:unhideWhenUsed/>
     <w:qFormat/>
@@ -10231,11 +13698,11 @@
       <w:szCs w:val="26"/>
     </w:rPr>
   </w:style>
-  <w:style w:type="paragraph" w:styleId="Kop3">
+  <w:style w:type="paragraph" w:styleId="Heading3">
     <w:name w:val="heading 3"/>
-    <w:basedOn w:val="Standaard"/>
-    <w:next w:val="Standaard"/>
-    <w:link w:val="Kop3Char"/>
+    <w:basedOn w:val="Normal"/>
+    <w:next w:val="Normal"/>
+    <w:link w:val="Heading3Char"/>
     <w:uiPriority w:val="9"/>
     <w:unhideWhenUsed/>
     <w:qFormat/>
@@ -10253,11 +13720,11 @@
       <w:szCs w:val="24"/>
     </w:rPr>
   </w:style>
-  <w:style w:type="paragraph" w:styleId="Kop4">
+  <w:style w:type="paragraph" w:styleId="Heading4">
     <w:name w:val="heading 4"/>
-    <w:basedOn w:val="Standaard"/>
-    <w:next w:val="Standaard"/>
-    <w:link w:val="Kop4Char"/>
+    <w:basedOn w:val="Normal"/>
+    <w:next w:val="Normal"/>
+    <w:link w:val="Heading4Char"/>
     <w:uiPriority w:val="9"/>
     <w:unhideWhenUsed/>
     <w:qFormat/>
@@ -10275,11 +13742,11 @@
       <w:color w:val="2E74B5" w:themeColor="accent1" w:themeShade="BF"/>
     </w:rPr>
   </w:style>
-  <w:style w:type="paragraph" w:styleId="Kop5">
+  <w:style w:type="paragraph" w:styleId="Heading5">
     <w:name w:val="heading 5"/>
-    <w:basedOn w:val="Standaard"/>
-    <w:next w:val="Standaard"/>
-    <w:link w:val="Kop5Char"/>
+    <w:basedOn w:val="Normal"/>
+    <w:next w:val="Normal"/>
+    <w:link w:val="Heading5Char"/>
     <w:uiPriority w:val="9"/>
     <w:unhideWhenUsed/>
     <w:qFormat/>
@@ -10295,13 +13762,12 @@
       <w:color w:val="2E74B5" w:themeColor="accent1" w:themeShade="BF"/>
     </w:rPr>
   </w:style>
-  <w:style w:type="character" w:default="1" w:styleId="Standaardalinea-lettertype">
+  <w:style w:type="character" w:default="1" w:styleId="DefaultParagraphFont">
     <w:name w:val="Default Paragraph Font"/>
     <w:uiPriority w:val="1"/>
-    <w:semiHidden/>
     <w:unhideWhenUsed/>
   </w:style>
-  <w:style w:type="table" w:default="1" w:styleId="Standaardtabel">
+  <w:style w:type="table" w:default="1" w:styleId="TableNormal">
     <w:name w:val="Normal Table"/>
     <w:uiPriority w:val="99"/>
     <w:semiHidden/>
@@ -10316,17 +13782,17 @@
       </w:tblCellMar>
     </w:tblPr>
   </w:style>
-  <w:style w:type="numbering" w:default="1" w:styleId="Geenlijst">
+  <w:style w:type="numbering" w:default="1" w:styleId="NoList">
     <w:name w:val="No List"/>
     <w:uiPriority w:val="99"/>
     <w:semiHidden/>
     <w:unhideWhenUsed/>
   </w:style>
-  <w:style w:type="paragraph" w:styleId="Titel">
+  <w:style w:type="paragraph" w:styleId="Title">
     <w:name w:val="Title"/>
-    <w:basedOn w:val="Standaard"/>
-    <w:next w:val="Standaard"/>
-    <w:link w:val="TitelChar"/>
+    <w:basedOn w:val="Normal"/>
+    <w:next w:val="Normal"/>
+    <w:link w:val="TitleChar"/>
     <w:uiPriority w:val="10"/>
     <w:qFormat/>
     <w:rsid w:val="000A2139"/>
@@ -10342,10 +13808,10 @@
       <w:szCs w:val="56"/>
     </w:rPr>
   </w:style>
-  <w:style w:type="character" w:customStyle="1" w:styleId="TitelChar">
-    <w:name w:val="Titel Char"/>
-    <w:basedOn w:val="Standaardalinea-lettertype"/>
-    <w:link w:val="Titel"/>
+  <w:style w:type="character" w:customStyle="1" w:styleId="TitleChar">
+    <w:name w:val="Title Char"/>
+    <w:basedOn w:val="DefaultParagraphFont"/>
+    <w:link w:val="Title"/>
     <w:uiPriority w:val="10"/>
     <w:rsid w:val="000A2139"/>
     <w:rPr>
@@ -10356,10 +13822,10 @@
       <w:szCs w:val="56"/>
     </w:rPr>
   </w:style>
-  <w:style w:type="character" w:customStyle="1" w:styleId="Kop1Char">
-    <w:name w:val="Kop 1 Char"/>
-    <w:basedOn w:val="Standaardalinea-lettertype"/>
-    <w:link w:val="Kop1"/>
+  <w:style w:type="character" w:customStyle="1" w:styleId="Heading1Char">
+    <w:name w:val="Heading 1 Char"/>
+    <w:basedOn w:val="DefaultParagraphFont"/>
+    <w:link w:val="Heading1"/>
     <w:uiPriority w:val="9"/>
     <w:rsid w:val="00FA5918"/>
     <w:rPr>
@@ -10369,9 +13835,9 @@
       <w:szCs w:val="32"/>
     </w:rPr>
   </w:style>
-  <w:style w:type="paragraph" w:styleId="Lijstalinea">
+  <w:style w:type="paragraph" w:styleId="ListParagraph">
     <w:name w:val="List Paragraph"/>
-    <w:basedOn w:val="Standaard"/>
+    <w:basedOn w:val="Normal"/>
     <w:uiPriority w:val="34"/>
     <w:qFormat/>
     <w:rsid w:val="00714D36"/>
@@ -10380,9 +13846,9 @@
       <w:contextualSpacing/>
     </w:pPr>
   </w:style>
-  <w:style w:type="character" w:styleId="Zwaar">
+  <w:style w:type="character" w:styleId="Strong">
     <w:name w:val="Strong"/>
-    <w:basedOn w:val="Standaardalinea-lettertype"/>
+    <w:basedOn w:val="DefaultParagraphFont"/>
     <w:uiPriority w:val="22"/>
     <w:qFormat/>
     <w:rsid w:val="00714D36"/>
@@ -10391,9 +13857,9 @@
       <w:bCs/>
     </w:rPr>
   </w:style>
-  <w:style w:type="character" w:styleId="Nadruk">
+  <w:style w:type="character" w:styleId="Emphasis">
     <w:name w:val="Emphasis"/>
-    <w:basedOn w:val="Standaardalinea-lettertype"/>
+    <w:basedOn w:val="DefaultParagraphFont"/>
     <w:uiPriority w:val="20"/>
     <w:qFormat/>
     <w:rsid w:val="00714D36"/>
@@ -10402,9 +13868,9 @@
       <w:iCs/>
     </w:rPr>
   </w:style>
-  <w:style w:type="paragraph" w:styleId="Normaalweb">
+  <w:style w:type="paragraph" w:styleId="NormalWeb">
     <w:name w:val="Normal (Web)"/>
-    <w:basedOn w:val="Standaard"/>
+    <w:basedOn w:val="Normal"/>
     <w:uiPriority w:val="99"/>
     <w:semiHidden/>
     <w:unhideWhenUsed/>
@@ -10419,9 +13885,9 @@
       <w:lang w:eastAsia="nl-BE"/>
     </w:rPr>
   </w:style>
-  <w:style w:type="table" w:styleId="Tabelraster">
+  <w:style w:type="table" w:styleId="TableGrid">
     <w:name w:val="Table Grid"/>
-    <w:basedOn w:val="Standaardtabel"/>
+    <w:basedOn w:val="TableNormal"/>
     <w:uiPriority w:val="39"/>
     <w:rsid w:val="00CD18AC"/>
     <w:pPr>
@@ -10438,10 +13904,10 @@
       </w:tblBorders>
     </w:tblPr>
   </w:style>
-  <w:style w:type="character" w:customStyle="1" w:styleId="Kop2Char">
-    <w:name w:val="Kop 2 Char"/>
-    <w:basedOn w:val="Standaardalinea-lettertype"/>
-    <w:link w:val="Kop2"/>
+  <w:style w:type="character" w:customStyle="1" w:styleId="Heading2Char">
+    <w:name w:val="Heading 2 Char"/>
+    <w:basedOn w:val="DefaultParagraphFont"/>
+    <w:link w:val="Heading2"/>
     <w:uiPriority w:val="9"/>
     <w:rsid w:val="00320114"/>
     <w:rPr>
@@ -10451,10 +13917,10 @@
       <w:szCs w:val="26"/>
     </w:rPr>
   </w:style>
-  <w:style w:type="character" w:customStyle="1" w:styleId="Kop3Char">
-    <w:name w:val="Kop 3 Char"/>
-    <w:basedOn w:val="Standaardalinea-lettertype"/>
-    <w:link w:val="Kop3"/>
+  <w:style w:type="character" w:customStyle="1" w:styleId="Heading3Char">
+    <w:name w:val="Heading 3 Char"/>
+    <w:basedOn w:val="DefaultParagraphFont"/>
+    <w:link w:val="Heading3"/>
     <w:uiPriority w:val="9"/>
     <w:rsid w:val="00C43B82"/>
     <w:rPr>
@@ -10464,10 +13930,10 @@
       <w:szCs w:val="24"/>
     </w:rPr>
   </w:style>
-  <w:style w:type="character" w:customStyle="1" w:styleId="Kop4Char">
-    <w:name w:val="Kop 4 Char"/>
-    <w:basedOn w:val="Standaardalinea-lettertype"/>
-    <w:link w:val="Kop4"/>
+  <w:style w:type="character" w:customStyle="1" w:styleId="Heading4Char">
+    <w:name w:val="Heading 4 Char"/>
+    <w:basedOn w:val="DefaultParagraphFont"/>
+    <w:link w:val="Heading4"/>
     <w:uiPriority w:val="9"/>
     <w:rsid w:val="00320114"/>
     <w:rPr>
@@ -10479,7 +13945,7 @@
   </w:style>
   <w:style w:type="paragraph" w:customStyle="1" w:styleId="Syntax">
     <w:name w:val="Syntax"/>
-    <w:basedOn w:val="Standaard"/>
+    <w:basedOn w:val="Normal"/>
     <w:link w:val="SyntaxChar"/>
     <w:qFormat/>
     <w:rsid w:val="002145FF"/>
@@ -10498,10 +13964,10 @@
       <w:sz w:val="20"/>
     </w:rPr>
   </w:style>
-  <w:style w:type="character" w:customStyle="1" w:styleId="Kop5Char">
-    <w:name w:val="Kop 5 Char"/>
-    <w:basedOn w:val="Standaardalinea-lettertype"/>
-    <w:link w:val="Kop5"/>
+  <w:style w:type="character" w:customStyle="1" w:styleId="Heading5Char">
+    <w:name w:val="Heading 5 Char"/>
+    <w:basedOn w:val="DefaultParagraphFont"/>
+    <w:link w:val="Heading5"/>
     <w:uiPriority w:val="9"/>
     <w:rsid w:val="005E27CE"/>
     <w:rPr>
@@ -10511,7 +13977,7 @@
   </w:style>
   <w:style w:type="character" w:customStyle="1" w:styleId="SyntaxChar">
     <w:name w:val="Syntax Char"/>
-    <w:basedOn w:val="Standaardalinea-lettertype"/>
+    <w:basedOn w:val="DefaultParagraphFont"/>
     <w:link w:val="Syntax"/>
     <w:rsid w:val="002145FF"/>
     <w:rPr>
@@ -10521,10 +13987,10 @@
       <w:shd w:val="pct5" w:color="auto" w:fill="auto"/>
     </w:rPr>
   </w:style>
-  <w:style w:type="paragraph" w:styleId="Koptekst">
+  <w:style w:type="paragraph" w:styleId="Header">
     <w:name w:val="header"/>
-    <w:basedOn w:val="Standaard"/>
-    <w:link w:val="KoptekstChar"/>
+    <w:basedOn w:val="Normal"/>
+    <w:link w:val="HeaderChar"/>
     <w:uiPriority w:val="99"/>
     <w:unhideWhenUsed/>
     <w:rsid w:val="00BA5B86"/>
@@ -10536,17 +14002,17 @@
       <w:spacing w:after="0" w:line="240" w:lineRule="auto"/>
     </w:pPr>
   </w:style>
-  <w:style w:type="character" w:customStyle="1" w:styleId="KoptekstChar">
-    <w:name w:val="Koptekst Char"/>
-    <w:basedOn w:val="Standaardalinea-lettertype"/>
-    <w:link w:val="Koptekst"/>
+  <w:style w:type="character" w:customStyle="1" w:styleId="HeaderChar">
+    <w:name w:val="Header Char"/>
+    <w:basedOn w:val="DefaultParagraphFont"/>
+    <w:link w:val="Header"/>
     <w:uiPriority w:val="99"/>
     <w:rsid w:val="00BA5B86"/>
   </w:style>
-  <w:style w:type="paragraph" w:styleId="Voettekst">
+  <w:style w:type="paragraph" w:styleId="Footer">
     <w:name w:val="footer"/>
-    <w:basedOn w:val="Standaard"/>
-    <w:link w:val="VoettekstChar"/>
+    <w:basedOn w:val="Normal"/>
+    <w:link w:val="FooterChar"/>
     <w:uiPriority w:val="99"/>
     <w:unhideWhenUsed/>
     <w:rsid w:val="00BA5B86"/>
@@ -10558,10 +14024,10 @@
       <w:spacing w:after="0" w:line="240" w:lineRule="auto"/>
     </w:pPr>
   </w:style>
-  <w:style w:type="character" w:customStyle="1" w:styleId="VoettekstChar">
-    <w:name w:val="Voettekst Char"/>
-    <w:basedOn w:val="Standaardalinea-lettertype"/>
-    <w:link w:val="Voettekst"/>
+  <w:style w:type="character" w:customStyle="1" w:styleId="FooterChar">
+    <w:name w:val="Footer Char"/>
+    <w:basedOn w:val="DefaultParagraphFont"/>
+    <w:link w:val="Footer"/>
     <w:uiPriority w:val="99"/>
     <w:rsid w:val="00BA5B86"/>
   </w:style>

</xml_diff>

<commit_message>
[JAVA] Week 6 - Arrays
</commit_message>
<xml_diff>
--- a/Java Programming/JAVA - Deel 1 Samenvatting.docx
+++ b/Java Programming/JAVA - Deel 1 Samenvatting.docx
@@ -1400,7 +1400,7 @@
               </wp:anchor>
             </w:drawing>
           </mc:Choice>
-          <mc:Fallback xmlns:w16cid="http://schemas.microsoft.com/office/word/2016/wordml/cid" xmlns:am3d="http://schemas.microsoft.com/office/drawing/2017/model3d" xmlns:aink="http://schemas.microsoft.com/office/drawing/2016/ink" xmlns:cx8="http://schemas.microsoft.com/office/drawing/2016/5/14/chartex" xmlns:cx7="http://schemas.microsoft.com/office/drawing/2016/5/13/chartex" xmlns:cx6="http://schemas.microsoft.com/office/drawing/2016/5/12/chartex" xmlns:cx5="http://schemas.microsoft.com/office/drawing/2016/5/11/chartex" xmlns:cx4="http://schemas.microsoft.com/office/drawing/2016/5/10/chartex" xmlns:cx3="http://schemas.microsoft.com/office/drawing/2016/5/9/chartex" xmlns:cx2="http://schemas.microsoft.com/office/drawing/2015/10/21/chartex">
+          <mc:Fallback xmlns:cx2="http://schemas.microsoft.com/office/drawing/2015/10/21/chartex" xmlns:cx3="http://schemas.microsoft.com/office/drawing/2016/5/9/chartex" xmlns:cx4="http://schemas.microsoft.com/office/drawing/2016/5/10/chartex" xmlns:cx5="http://schemas.microsoft.com/office/drawing/2016/5/11/chartex" xmlns:cx6="http://schemas.microsoft.com/office/drawing/2016/5/12/chartex" xmlns:cx7="http://schemas.microsoft.com/office/drawing/2016/5/13/chartex" xmlns:cx8="http://schemas.microsoft.com/office/drawing/2016/5/14/chartex" xmlns:aink="http://schemas.microsoft.com/office/drawing/2016/ink" xmlns:am3d="http://schemas.microsoft.com/office/drawing/2017/model3d" xmlns:w16cid="http://schemas.microsoft.com/office/word/2016/wordml/cid">
             <w:pict>
               <v:shapetype w14:anchorId="07560249" id="_x0000_t13" coordsize="21600,21600" o:spt="13" adj="16200,5400" path="m@0,l@0@1,0@1,0@2@0@2@0,21600,21600,10800xe">
                 <v:stroke joinstyle="miter"/>
@@ -2499,7 +2499,7 @@
               </wp:anchor>
             </w:drawing>
           </mc:Choice>
-          <mc:Fallback xmlns:w16cid="http://schemas.microsoft.com/office/word/2016/wordml/cid" xmlns:am3d="http://schemas.microsoft.com/office/drawing/2017/model3d" xmlns:aink="http://schemas.microsoft.com/office/drawing/2016/ink" xmlns:cx8="http://schemas.microsoft.com/office/drawing/2016/5/14/chartex" xmlns:cx7="http://schemas.microsoft.com/office/drawing/2016/5/13/chartex" xmlns:cx6="http://schemas.microsoft.com/office/drawing/2016/5/12/chartex" xmlns:cx5="http://schemas.microsoft.com/office/drawing/2016/5/11/chartex" xmlns:cx4="http://schemas.microsoft.com/office/drawing/2016/5/10/chartex" xmlns:cx3="http://schemas.microsoft.com/office/drawing/2016/5/9/chartex" xmlns:cx2="http://schemas.microsoft.com/office/drawing/2015/10/21/chartex">
+          <mc:Fallback xmlns:cx2="http://schemas.microsoft.com/office/drawing/2015/10/21/chartex" xmlns:cx3="http://schemas.microsoft.com/office/drawing/2016/5/9/chartex" xmlns:cx4="http://schemas.microsoft.com/office/drawing/2016/5/10/chartex" xmlns:cx5="http://schemas.microsoft.com/office/drawing/2016/5/11/chartex" xmlns:cx6="http://schemas.microsoft.com/office/drawing/2016/5/12/chartex" xmlns:cx7="http://schemas.microsoft.com/office/drawing/2016/5/13/chartex" xmlns:cx8="http://schemas.microsoft.com/office/drawing/2016/5/14/chartex" xmlns:aink="http://schemas.microsoft.com/office/drawing/2016/ink" xmlns:am3d="http://schemas.microsoft.com/office/drawing/2017/model3d" xmlns:w16cid="http://schemas.microsoft.com/office/word/2016/wordml/cid">
             <w:pict>
               <v:shape w14:anchorId="451F5435" id="Right Arrow 8" o:spid="_x0000_s1026" type="#_x0000_t13" style="position:absolute;margin-left:113.25pt;margin-top:2.25pt;width:60.75pt;height:13.5pt;z-index:251670528;visibility:visible;mso-wrap-style:square;mso-wrap-distance-left:9pt;mso-wrap-distance-top:0;mso-wrap-distance-right:9pt;mso-wrap-distance-bottom:0;mso-position-horizontal:absolute;mso-position-horizontal-relative:text;mso-position-vertical:absolute;mso-position-vertical-relative:text;v-text-anchor:middle" o:gfxdata="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" adj="19200" fillcolor="#5b9bd5 [3204]" strokecolor="#1f4d78 [1604]" strokeweight="1pt"/>
             </w:pict>
@@ -2568,7 +2568,7 @@
               </wp:anchor>
             </w:drawing>
           </mc:Choice>
-          <mc:Fallback xmlns:w16cid="http://schemas.microsoft.com/office/word/2016/wordml/cid" xmlns:am3d="http://schemas.microsoft.com/office/drawing/2017/model3d" xmlns:aink="http://schemas.microsoft.com/office/drawing/2016/ink" xmlns:cx8="http://schemas.microsoft.com/office/drawing/2016/5/14/chartex" xmlns:cx7="http://schemas.microsoft.com/office/drawing/2016/5/13/chartex" xmlns:cx6="http://schemas.microsoft.com/office/drawing/2016/5/12/chartex" xmlns:cx5="http://schemas.microsoft.com/office/drawing/2016/5/11/chartex" xmlns:cx4="http://schemas.microsoft.com/office/drawing/2016/5/10/chartex" xmlns:cx3="http://schemas.microsoft.com/office/drawing/2016/5/9/chartex" xmlns:cx2="http://schemas.microsoft.com/office/drawing/2015/10/21/chartex">
+          <mc:Fallback xmlns:cx2="http://schemas.microsoft.com/office/drawing/2015/10/21/chartex" xmlns:cx3="http://schemas.microsoft.com/office/drawing/2016/5/9/chartex" xmlns:cx4="http://schemas.microsoft.com/office/drawing/2016/5/10/chartex" xmlns:cx5="http://schemas.microsoft.com/office/drawing/2016/5/11/chartex" xmlns:cx6="http://schemas.microsoft.com/office/drawing/2016/5/12/chartex" xmlns:cx7="http://schemas.microsoft.com/office/drawing/2016/5/13/chartex" xmlns:cx8="http://schemas.microsoft.com/office/drawing/2016/5/14/chartex" xmlns:aink="http://schemas.microsoft.com/office/drawing/2016/ink" xmlns:am3d="http://schemas.microsoft.com/office/drawing/2017/model3d" xmlns:w16cid="http://schemas.microsoft.com/office/word/2016/wordml/cid">
             <w:pict>
               <v:shape w14:anchorId="622C7F63" id="Right Arrow 9" o:spid="_x0000_s1026" type="#_x0000_t13" style="position:absolute;margin-left:301.5pt;margin-top:2.2pt;width:60.75pt;height:13.5pt;z-index:251672576;visibility:visible;mso-wrap-style:square;mso-wrap-distance-left:9pt;mso-wrap-distance-top:0;mso-wrap-distance-right:9pt;mso-wrap-distance-bottom:0;mso-position-horizontal:absolute;mso-position-horizontal-relative:text;mso-position-vertical:absolute;mso-position-vertical-relative:text;v-text-anchor:middle" o:gfxdata="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" adj="19200" fillcolor="#5b9bd5 [3204]" strokecolor="#1f4d78 [1604]" strokeweight="1pt"/>
             </w:pict>
@@ -7512,6 +7512,11 @@
       </w:r>
     </w:p>
     <w:p>
+      <w:pPr>
+        <w:rPr>
+          <w:lang w:val="en-US"/>
+        </w:rPr>
+      </w:pPr>
       <w:r>
         <w:rPr>
           <w:b/>
@@ -7528,7 +7533,13 @@
         <w:t>mutable</w:t>
       </w:r>
       <w:r>
-        <w:t xml:space="preserve"> (aanpasbaar) is: chars toevoegen, tussenvoegen, verwijderen, ... zonder telkens een nieuw object te moeten maken. Daardoor is dit veel sneller en zuiniger met geheugenruimte als er veel manipulaties aan een String moeten gebeuren. Enkel te creëren met constructor.</w:t>
+        <w:t xml:space="preserve"> (aanpasbaar) is: chars toevoegen, tussenvoegen, verwijderen, ... zonder telkens een nieuw object te moeten maken. Daardoor is dit veel sneller en zuiniger met geheugenruimte als er veel manipulaties aan een String moeten gebeuren. </w:t>
+      </w:r>
+      <w:r>
+        <w:rPr>
+          <w:lang w:val="en-US"/>
+        </w:rPr>
+        <w:t>Enkel te creëren met constructor.</w:t>
       </w:r>
     </w:p>
     <w:p>
@@ -7614,6 +7625,8 @@
       </w:pPr>
       <w:r>
         <w:br/>
+      </w:r>
+      <w:r>
         <w:t>Gegevens formatteren</w:t>
       </w:r>
     </w:p>
@@ -9342,7 +9355,16 @@
     </w:p>
     <w:p>
       <w:r>
-        <w:t>Je kan onderscheid maken tussen een lokale variabele en een attribuut door het this sleutelwoord.</w:t>
+        <w:t xml:space="preserve">Je kan onderscheid maken tussen een lokale variabele en een attribuut door het </w:t>
+      </w:r>
+      <w:r>
+        <w:rPr>
+          <w:rFonts w:ascii="Courier New" w:hAnsi="Courier New" w:cs="Courier New"/>
+        </w:rPr>
+        <w:t>this</w:t>
+      </w:r>
+      <w:r>
+        <w:t xml:space="preserve"> sleutelwoord.</w:t>
       </w:r>
     </w:p>
     <w:p>
@@ -9350,10 +9372,7 @@
         <w:pStyle w:val="Syntax"/>
       </w:pPr>
       <w:r>
-        <w:t>public class V</w:t>
-      </w:r>
-      <w:r>
-        <w:t>oorbeeld {</w:t>
+        <w:t>public class Voorbeeld {</w:t>
       </w:r>
       <w:r>
         <w:br/>
@@ -9428,8 +9447,6 @@
       </w:r>
       <w:r>
         <w:tab/>
-      </w:r>
-      <w:r>
         <w:t>System.</w:t>
       </w:r>
       <w:r>
@@ -9497,9 +9514,7 @@
     </w:p>
     <w:p>
       <w:pPr>
-        <w:rPr>
-          <w:rFonts w:ascii="Cambria" w:hAnsi="Cambria"/>
-        </w:rPr>
+        <w:pStyle w:val="Heading2"/>
       </w:pPr>
     </w:p>
     <w:p>
@@ -9649,11 +9664,2333 @@
       </w:r>
     </w:p>
     <w:p>
-      <w:r>
-        <w:t>//methoden met return slide 31 W5</w:t>
+      <w:pPr>
+        <w:pStyle w:val="Heading2"/>
+      </w:pPr>
+    </w:p>
+    <w:p>
+      <w:pPr>
+        <w:pStyle w:val="Heading2"/>
+      </w:pPr>
+      <w:r>
+        <w:t>Getters (accessors)</w:t>
+      </w:r>
+    </w:p>
+    <w:p>
+      <w:r>
+        <w:t>Deze methoden geven informatie over een attribuut van een object, meestal geen parameters en de return waarde is van hetzelfde type als het attribuut.</w:t>
+      </w:r>
+    </w:p>
+    <w:p>
+      <w:pPr>
+        <w:pStyle w:val="Syntax"/>
+        <w:rPr>
+          <w:lang w:val="en-US"/>
+        </w:rPr>
+      </w:pPr>
+      <w:r>
+        <w:rPr>
+          <w:lang w:val="en-US"/>
+        </w:rPr>
+        <w:t>String name;</w:t>
+      </w:r>
+    </w:p>
+    <w:p>
+      <w:pPr>
+        <w:pStyle w:val="Syntax"/>
+        <w:rPr>
+          <w:lang w:val="en-US"/>
+        </w:rPr>
+      </w:pPr>
+      <w:r>
+        <w:rPr>
+          <w:lang w:val="en-US"/>
+        </w:rPr>
+        <w:t>public String getName(){</w:t>
+      </w:r>
+      <w:r>
+        <w:rPr>
+          <w:lang w:val="en-US"/>
+        </w:rPr>
+        <w:br/>
+      </w:r>
+      <w:r>
+        <w:rPr>
+          <w:lang w:val="en-US"/>
+        </w:rPr>
+        <w:tab/>
+        <w:t>return name;</w:t>
+      </w:r>
+      <w:r>
+        <w:rPr>
+          <w:lang w:val="en-US"/>
+        </w:rPr>
+        <w:br/>
+        <w:t>}</w:t>
+      </w:r>
+    </w:p>
+    <w:p>
+      <w:pPr>
+        <w:pStyle w:val="Heading2"/>
+      </w:pPr>
+    </w:p>
+    <w:p>
+      <w:pPr>
+        <w:pStyle w:val="Heading2"/>
+      </w:pPr>
+      <w:r>
+        <w:t>Setters (mutators)</w:t>
+      </w:r>
+    </w:p>
+    <w:p>
+      <w:r>
+        <w:t xml:space="preserve">Dienen om een eigenschap van een object te wijzigen en hebben meestal één parameter van hetzelfde type als het te wijzigen attribuut. Er is geen returntype, dus </w:t>
+      </w:r>
+      <w:r>
+        <w:rPr>
+          <w:rFonts w:ascii="Courier New" w:hAnsi="Courier New" w:cs="Courier New"/>
+        </w:rPr>
+        <w:t>void</w:t>
+      </w:r>
+      <w:r>
+        <w:t>.</w:t>
+      </w:r>
+      <w:r>
+        <w:t xml:space="preserve"> Vaak controleert men de nieuwe waarde(n).</w:t>
+      </w:r>
+    </w:p>
+    <w:p>
+      <w:pPr>
+        <w:pStyle w:val="Syntax"/>
+        <w:rPr>
+          <w:lang w:val="en-US"/>
+        </w:rPr>
+      </w:pPr>
+      <w:r>
+        <w:rPr>
+          <w:lang w:val="en-US"/>
+        </w:rPr>
+        <w:lastRenderedPageBreak/>
+        <w:t>public void setName(String name){</w:t>
+      </w:r>
+      <w:r>
+        <w:rPr>
+          <w:lang w:val="en-US"/>
+        </w:rPr>
+        <w:br/>
+      </w:r>
+      <w:r>
+        <w:rPr>
+          <w:lang w:val="en-US"/>
+        </w:rPr>
+        <w:tab/>
+        <w:t>if(!name.isEmpty()){</w:t>
+      </w:r>
+      <w:r>
+        <w:rPr>
+          <w:lang w:val="en-US"/>
+        </w:rPr>
+        <w:br/>
+      </w:r>
+      <w:r>
+        <w:rPr>
+          <w:lang w:val="en-US"/>
+        </w:rPr>
+        <w:tab/>
+      </w:r>
+      <w:r>
+        <w:rPr>
+          <w:lang w:val="en-US"/>
+        </w:rPr>
+        <w:tab/>
+        <w:t>this.name = name.toUppercase();</w:t>
+      </w:r>
+      <w:r>
+        <w:rPr>
+          <w:lang w:val="en-US"/>
+        </w:rPr>
+        <w:br/>
+      </w:r>
+      <w:r>
+        <w:rPr>
+          <w:lang w:val="en-US"/>
+        </w:rPr>
+        <w:tab/>
+        <w:t>}</w:t>
+      </w:r>
+      <w:r>
+        <w:rPr>
+          <w:lang w:val="en-US"/>
+        </w:rPr>
+        <w:br/>
+        <w:t>}</w:t>
+      </w:r>
+    </w:p>
+    <w:p>
+      <w:pPr>
+        <w:pStyle w:val="Heading2"/>
+      </w:pPr>
+    </w:p>
+    <w:p>
+      <w:pPr>
+        <w:pStyle w:val="Heading2"/>
+      </w:pPr>
+      <w:r>
+        <w:t>Method overloading</w:t>
+      </w:r>
+    </w:p>
+    <w:p>
+      <w:r>
+        <w:t>Wanneer je verschillende methoden dezelfde naam geeft kiest de compiler de “juiste” methode op basis van de meegegeven parameters. De parameters moeten verschillen in type en/of aantal.</w:t>
+      </w:r>
+      <w:r>
+        <w:br/>
+      </w:r>
+    </w:p>
+    <w:p>
+      <w:pPr>
+        <w:pStyle w:val="Heading2"/>
+      </w:pPr>
+      <w:r>
+        <w:t>Constructor</w:t>
+      </w:r>
+    </w:p>
+    <w:p>
+      <w:r>
+        <w:t xml:space="preserve">Iedere klasse heeft een constructor, deze is nodig om een object te maken en te initialiseren. Een constructor heeft nooit een returntype en mag eveneens geen </w:t>
+      </w:r>
+      <w:r>
+        <w:rPr>
+          <w:rFonts w:ascii="Courier New" w:hAnsi="Courier New" w:cs="Courier New"/>
+        </w:rPr>
+        <w:t>void</w:t>
+      </w:r>
+      <w:r>
+        <w:t xml:space="preserve"> in de methode signatuur hebben. De naam moet overeenkomen met de naam van de klasse.</w:t>
+      </w:r>
+    </w:p>
+    <w:p>
+      <w:r>
+        <w:t>Indien geen constructor gedefinieerd genereerd de compiler een default constructor zonder parameters.</w:t>
+      </w:r>
+    </w:p>
+    <w:p>
+      <w:pPr>
+        <w:pStyle w:val="Syntax"/>
+      </w:pPr>
+      <w:r>
+        <w:t>public class Television {</w:t>
+      </w:r>
+    </w:p>
+    <w:p>
+      <w:pPr>
+        <w:pStyle w:val="Syntax"/>
+      </w:pPr>
+      <w:r>
+        <w:tab/>
+        <w:t>public Television(){</w:t>
+      </w:r>
+      <w:r>
+        <w:br/>
+      </w:r>
+      <w:r>
+        <w:tab/>
+        <w:t>}</w:t>
+      </w:r>
+    </w:p>
+    <w:p>
+      <w:pPr>
+        <w:pStyle w:val="Syntax"/>
+        <w:rPr>
+          <w:lang w:val="en-US"/>
+        </w:rPr>
+      </w:pPr>
+      <w:r>
+        <w:tab/>
+      </w:r>
+      <w:r>
+        <w:rPr>
+          <w:lang w:val="en-US"/>
+        </w:rPr>
+        <w:t>public Television(String brand, int size){</w:t>
+      </w:r>
+      <w:r>
+        <w:rPr>
+          <w:lang w:val="en-US"/>
+        </w:rPr>
+        <w:br/>
+      </w:r>
+      <w:r>
+        <w:rPr>
+          <w:lang w:val="en-US"/>
+        </w:rPr>
+        <w:tab/>
+        <w:t>this.brand = brand;</w:t>
+      </w:r>
+      <w:r>
+        <w:rPr>
+          <w:lang w:val="en-US"/>
+        </w:rPr>
+        <w:br/>
+      </w:r>
+      <w:r>
+        <w:rPr>
+          <w:lang w:val="en-US"/>
+        </w:rPr>
+        <w:tab/>
+        <w:t>this.size = size;</w:t>
+      </w:r>
+      <w:r>
+        <w:rPr>
+          <w:lang w:val="en-US"/>
+        </w:rPr>
+        <w:br/>
+      </w:r>
+      <w:r>
+        <w:rPr>
+          <w:lang w:val="en-US"/>
+        </w:rPr>
+        <w:tab/>
+        <w:t>}</w:t>
+      </w:r>
+      <w:r>
+        <w:rPr>
+          <w:lang w:val="en-US"/>
+        </w:rPr>
+        <w:br/>
+        <w:t>}</w:t>
+      </w:r>
+    </w:p>
+    <w:p>
+      <w:r>
+        <w:t xml:space="preserve">Om vanuit een constructor een andere constructor op te roepen maakt men gebruik van </w:t>
+      </w:r>
+      <w:r>
+        <w:rPr>
+          <w:rFonts w:ascii="Courier New" w:hAnsi="Courier New" w:cs="Courier New"/>
+          <w:b/>
+        </w:rPr>
+        <w:t>this()</w:t>
+      </w:r>
+      <w:r>
+        <w:t xml:space="preserve">, </w:t>
+      </w:r>
+      <w:r>
+        <w:t>dit moet echter altijd als eerste regel in de constructor geschreven worden.</w:t>
+      </w:r>
+    </w:p>
+    <w:p>
+      <w:pPr>
+        <w:pStyle w:val="Syntax"/>
+      </w:pPr>
+      <w:r>
+        <w:t>public Television() {</w:t>
+      </w:r>
+      <w:r>
+        <w:br/>
+      </w:r>
+      <w:r>
+        <w:tab/>
+        <w:t>this(</w:t>
+      </w:r>
+      <w:r>
+        <w:rPr>
+          <w:color w:val="00B050"/>
+        </w:rPr>
+        <w:t>“Sony”</w:t>
+      </w:r>
+      <w:r>
+        <w:t xml:space="preserve">, </w:t>
+      </w:r>
+      <w:r>
+        <w:rPr>
+          <w:color w:val="0070C0"/>
+        </w:rPr>
+        <w:t>43</w:t>
+      </w:r>
+      <w:r>
+        <w:t>);</w:t>
+      </w:r>
+      <w:r>
+        <w:br/>
+        <w:t xml:space="preserve">} //via deze constructor </w:t>
+      </w:r>
+      <w:r>
+        <w:t>roept men de constructor in het vb. hierboven aan</w:t>
+      </w:r>
+    </w:p>
+    <w:p>
+      <w:pPr>
+        <w:pStyle w:val="Heading2"/>
+      </w:pPr>
+      <w:r>
+        <w:br/>
+        <w:t>toString()</w:t>
+      </w:r>
+    </w:p>
+    <w:p>
+      <w:r>
+        <w:t>Ieder object heef een methode toString die een String object teruggeeft</w:t>
+      </w:r>
+      <w:r>
+        <w:t>, als je deze methode niet overschrijft in de klasse zal de standaard methode toegepast worden.</w:t>
+      </w:r>
+    </w:p>
+    <w:p>
+      <w:pPr>
+        <w:pStyle w:val="Syntax"/>
+        <w:rPr>
+          <w:lang w:val="en-US"/>
+        </w:rPr>
+      </w:pPr>
+      <w:r>
+        <w:rPr>
+          <w:lang w:val="en-US"/>
+        </w:rPr>
+        <w:t>Television televisie = new Television();</w:t>
+      </w:r>
+    </w:p>
+    <w:p>
+      <w:pPr>
+        <w:pStyle w:val="Syntax"/>
+      </w:pPr>
+      <w:r>
+        <w:t>System.</w:t>
+      </w:r>
+      <w:r>
+        <w:rPr>
+          <w:i/>
+          <w:color w:val="7030A0"/>
+        </w:rPr>
+        <w:t>out</w:t>
+      </w:r>
+      <w:r>
+        <w:t>.println(dummy.toString()); //Dummy@190d11</w:t>
+      </w:r>
+      <w:r>
+        <w:br/>
+        <w:t>System.</w:t>
+      </w:r>
+      <w:r>
+        <w:rPr>
+          <w:i/>
+          <w:color w:val="7030A0"/>
+        </w:rPr>
+        <w:t>out</w:t>
+      </w:r>
+      <w:r>
+        <w:t>.println(</w:t>
+      </w:r>
+      <w:r>
+        <w:rPr>
+          <w:color w:val="000000" w:themeColor="text1"/>
+        </w:rPr>
+        <w:t>dummy</w:t>
+      </w:r>
+      <w:r>
+        <w:t>); //zelfde resultaat (automatisch toString)</w:t>
+      </w:r>
+    </w:p>
+    <w:p/>
+    <w:p/>
+    <w:p/>
+    <w:p>
+      <w:r>
+        <w:lastRenderedPageBreak/>
+        <w:t>Aangeraden is om voor elke zelf een toString methode te schrijven.</w:t>
+      </w:r>
+    </w:p>
+    <w:p>
+      <w:pPr>
+        <w:pStyle w:val="Syntax"/>
+        <w:rPr>
+          <w:lang w:val="en-US"/>
+        </w:rPr>
+      </w:pPr>
+      <w:r>
+        <w:rPr>
+          <w:lang w:val="en-US"/>
+        </w:rPr>
+        <w:t>public class Rectangle { //klassedeclaratie of class header</w:t>
+      </w:r>
+    </w:p>
+    <w:p>
+      <w:pPr>
+        <w:pStyle w:val="Syntax"/>
+        <w:rPr>
+          <w:lang w:val="en-US"/>
+        </w:rPr>
+      </w:pPr>
+      <w:r>
+        <w:rPr>
+          <w:lang w:val="en-US"/>
+        </w:rPr>
+        <w:t>//klasseomschrijving of class body</w:t>
+      </w:r>
+      <w:r>
+        <w:rPr>
+          <w:lang w:val="en-US"/>
+        </w:rPr>
+        <w:br/>
+      </w:r>
+      <w:r>
+        <w:rPr>
+          <w:lang w:val="en-US"/>
+        </w:rPr>
+        <w:br/>
+      </w:r>
+      <w:r>
+        <w:rPr>
+          <w:lang w:val="en-US"/>
+        </w:rPr>
+        <w:tab/>
+        <w:t>private int x;</w:t>
+      </w:r>
+      <w:r>
+        <w:rPr>
+          <w:lang w:val="en-US"/>
+        </w:rPr>
+        <w:tab/>
+        <w:t>//attributen private omwille van encapsulation</w:t>
+      </w:r>
+      <w:r>
+        <w:rPr>
+          <w:lang w:val="en-US"/>
+        </w:rPr>
+        <w:br/>
+      </w:r>
+      <w:r>
+        <w:rPr>
+          <w:lang w:val="en-US"/>
+        </w:rPr>
+        <w:tab/>
+        <w:t>private int y;</w:t>
+      </w:r>
+      <w:r>
+        <w:rPr>
+          <w:lang w:val="en-US"/>
+        </w:rPr>
+        <w:tab/>
+        <w:t>// enkel datatype en naam zijn verplicht</w:t>
+      </w:r>
+      <w:r>
+        <w:rPr>
+          <w:lang w:val="en-US"/>
+        </w:rPr>
+        <w:br/>
+      </w:r>
+      <w:r>
+        <w:rPr>
+          <w:lang w:val="en-US"/>
+        </w:rPr>
+        <w:tab/>
+        <w:t>private int height;</w:t>
+      </w:r>
+      <w:r>
+        <w:rPr>
+          <w:lang w:val="en-US"/>
+        </w:rPr>
+        <w:br/>
+      </w:r>
+      <w:r>
+        <w:rPr>
+          <w:lang w:val="en-US"/>
+        </w:rPr>
+        <w:tab/>
+        <w:t>private int width;</w:t>
+      </w:r>
+    </w:p>
+    <w:p>
+      <w:pPr>
+        <w:pStyle w:val="Syntax"/>
+        <w:rPr>
+          <w:lang w:val="en-US"/>
+        </w:rPr>
+      </w:pPr>
+      <w:r>
+        <w:rPr>
+          <w:lang w:val="en-US"/>
+        </w:rPr>
+        <w:tab/>
+        <w:t>public Rectangle(int width, int height) {</w:t>
+      </w:r>
+      <w:r>
+        <w:rPr>
+          <w:lang w:val="en-US"/>
+        </w:rPr>
+        <w:tab/>
+      </w:r>
+      <w:r>
+        <w:rPr>
+          <w:lang w:val="en-US"/>
+        </w:rPr>
+        <w:tab/>
+        <w:t>//constructor</w:t>
+      </w:r>
+      <w:r>
+        <w:rPr>
+          <w:lang w:val="en-US"/>
+        </w:rPr>
+        <w:br/>
+      </w:r>
+      <w:r>
+        <w:rPr>
+          <w:lang w:val="en-US"/>
+        </w:rPr>
+        <w:tab/>
+      </w:r>
+      <w:r>
+        <w:rPr>
+          <w:lang w:val="en-US"/>
+        </w:rPr>
+        <w:tab/>
+        <w:t>this.width = width;</w:t>
+      </w:r>
+      <w:r>
+        <w:rPr>
+          <w:lang w:val="en-US"/>
+        </w:rPr>
+        <w:br/>
+      </w:r>
+      <w:r>
+        <w:rPr>
+          <w:lang w:val="en-US"/>
+        </w:rPr>
+        <w:tab/>
+      </w:r>
+      <w:r>
+        <w:rPr>
+          <w:lang w:val="en-US"/>
+        </w:rPr>
+        <w:tab/>
+        <w:t>this.height = height;</w:t>
+      </w:r>
+      <w:r>
+        <w:rPr>
+          <w:lang w:val="en-US"/>
+        </w:rPr>
+        <w:br/>
+      </w:r>
+      <w:r>
+        <w:rPr>
+          <w:lang w:val="en-US"/>
+        </w:rPr>
+        <w:tab/>
+        <w:t>}</w:t>
+      </w:r>
+    </w:p>
+    <w:p>
+      <w:pPr>
+        <w:pStyle w:val="Syntax"/>
+        <w:ind w:firstLine="708"/>
+        <w:rPr>
+          <w:lang w:val="en-US"/>
+        </w:rPr>
+      </w:pPr>
+      <w:r>
+        <w:rPr>
+          <w:lang w:val="en-US"/>
+        </w:rPr>
+        <w:t>// ...</w:t>
+      </w:r>
+    </w:p>
+    <w:p>
+      <w:pPr>
+        <w:pStyle w:val="Syntax"/>
+        <w:ind w:firstLine="708"/>
+        <w:rPr>
+          <w:lang w:val="en-US"/>
+        </w:rPr>
+      </w:pPr>
+      <w:r>
+        <w:rPr>
+          <w:lang w:val="en-US"/>
+        </w:rPr>
+        <w:t>public String toString(){</w:t>
+      </w:r>
+      <w:r>
+        <w:rPr>
+          <w:lang w:val="en-US"/>
+        </w:rPr>
+        <w:br/>
+      </w:r>
+      <w:r>
+        <w:rPr>
+          <w:lang w:val="en-US"/>
+        </w:rPr>
+        <w:tab/>
+      </w:r>
+      <w:r>
+        <w:rPr>
+          <w:lang w:val="en-US"/>
+        </w:rPr>
+        <w:tab/>
+        <w:t xml:space="preserve">return </w:t>
+      </w:r>
+      <w:r>
+        <w:rPr>
+          <w:color w:val="00B050"/>
+          <w:lang w:val="en-US"/>
+        </w:rPr>
+        <w:t>“(“</w:t>
+      </w:r>
+      <w:r>
+        <w:rPr>
+          <w:lang w:val="en-US"/>
+        </w:rPr>
+        <w:t xml:space="preserve"> + x + </w:t>
+      </w:r>
+      <w:r>
+        <w:rPr>
+          <w:color w:val="00B050"/>
+          <w:lang w:val="en-US"/>
+        </w:rPr>
+        <w:t>“,”</w:t>
+      </w:r>
+      <w:r>
+        <w:rPr>
+          <w:lang w:val="en-US"/>
+        </w:rPr>
+        <w:t xml:space="preserve"> + y + </w:t>
+      </w:r>
+      <w:r>
+        <w:rPr>
+          <w:color w:val="00B050"/>
+          <w:lang w:val="en-US"/>
+        </w:rPr>
+        <w:t>“)”</w:t>
+      </w:r>
+      <w:r>
+        <w:rPr>
+          <w:lang w:val="en-US"/>
+        </w:rPr>
+        <w:t>;</w:t>
+      </w:r>
+      <w:r>
+        <w:rPr>
+          <w:lang w:val="en-US"/>
+        </w:rPr>
+        <w:br/>
+        <w:t xml:space="preserve"> </w:t>
+      </w:r>
+      <w:r>
+        <w:rPr>
+          <w:lang w:val="en-US"/>
+        </w:rPr>
+        <w:tab/>
+        <w:t>}</w:t>
+      </w:r>
+    </w:p>
+    <w:p>
+      <w:pPr>
+        <w:pStyle w:val="Syntax"/>
+        <w:ind w:firstLine="708"/>
+        <w:rPr>
+          <w:lang w:val="en-US"/>
+        </w:rPr>
+      </w:pPr>
+      <w:r>
+        <w:rPr>
+          <w:lang w:val="en-US"/>
+        </w:rPr>
+        <w:t>// OF</w:t>
+      </w:r>
+    </w:p>
+    <w:p>
+      <w:pPr>
+        <w:pStyle w:val="Syntax"/>
+        <w:ind w:firstLine="708"/>
+        <w:rPr>
+          <w:lang w:val="en-US"/>
+        </w:rPr>
+      </w:pPr>
+      <w:r>
+        <w:rPr>
+          <w:lang w:val="en-US"/>
+        </w:rPr>
+        <w:t>public String toString(){</w:t>
+      </w:r>
+      <w:r>
+        <w:rPr>
+          <w:lang w:val="en-US"/>
+        </w:rPr>
+        <w:br/>
+      </w:r>
+      <w:r>
+        <w:rPr>
+          <w:lang w:val="en-US"/>
+        </w:rPr>
+        <w:tab/>
+      </w:r>
+      <w:r>
+        <w:rPr>
+          <w:lang w:val="en-US"/>
+        </w:rPr>
+        <w:tab/>
+        <w:t>return String.format(</w:t>
+      </w:r>
+      <w:r>
+        <w:rPr>
+          <w:color w:val="00B050"/>
+          <w:lang w:val="en-US"/>
+        </w:rPr>
+        <w:t>“(%d,%d)”</w:t>
+      </w:r>
+      <w:r>
+        <w:rPr>
+          <w:lang w:val="en-US"/>
+        </w:rPr>
+        <w:t>, x, y);</w:t>
+      </w:r>
+      <w:r>
+        <w:rPr>
+          <w:lang w:val="en-US"/>
+        </w:rPr>
+        <w:br/>
+      </w:r>
+      <w:r>
+        <w:rPr>
+          <w:lang w:val="en-US"/>
+        </w:rPr>
+        <w:tab/>
+        <w:t>}</w:t>
+      </w:r>
+      <w:r>
+        <w:rPr>
+          <w:lang w:val="en-US"/>
+        </w:rPr>
+        <w:br/>
+        <w:t>}</w:t>
+      </w:r>
+    </w:p>
+    <w:p>
+      <w:pPr>
+        <w:rPr>
+          <w:lang w:val="en-US"/>
+        </w:rPr>
+      </w:pPr>
+    </w:p>
+    <w:p>
+      <w:pPr>
+        <w:pStyle w:val="Heading1"/>
+        <w:numPr>
+          <w:ilvl w:val="0"/>
+          <w:numId w:val="5"/>
+        </w:numPr>
+      </w:pPr>
+      <w:r>
+        <w:t>Arrays</w:t>
+      </w:r>
+    </w:p>
+    <w:p/>
+    <w:p>
+      <w:r>
+        <w:t>Een array of reeks is een verzameling van elementen waarbij alle elementen van hetzelfde datatype dienen te zijn. Een array zelf is een object en heeft een vaste lengte (aantal elementen).</w:t>
+      </w:r>
+    </w:p>
+    <w:p>
+      <w:pPr>
+        <w:pStyle w:val="Heading2"/>
+      </w:pPr>
+      <w:r>
+        <w:t>Default waarden</w:t>
+      </w:r>
+    </w:p>
+    <w:tbl>
+      <w:tblPr>
+        <w:tblStyle w:val="TableGrid"/>
+        <w:tblW w:w="0" w:type="auto"/>
+        <w:tblBorders>
+          <w:top w:val="none" w:sz="0" w:space="0" w:color="auto"/>
+          <w:left w:val="none" w:sz="0" w:space="0" w:color="auto"/>
+          <w:bottom w:val="none" w:sz="0" w:space="0" w:color="auto"/>
+          <w:right w:val="none" w:sz="0" w:space="0" w:color="auto"/>
+          <w:insideH w:val="none" w:sz="0" w:space="0" w:color="auto"/>
+          <w:insideV w:val="none" w:sz="0" w:space="0" w:color="auto"/>
+        </w:tblBorders>
+        <w:tblLook w:val="04A0" w:firstRow="1" w:lastRow="0" w:firstColumn="1" w:lastColumn="0" w:noHBand="0" w:noVBand="1"/>
+      </w:tblPr>
+      <w:tblGrid>
+        <w:gridCol w:w="877"/>
+        <w:gridCol w:w="8195"/>
+      </w:tblGrid>
+      <w:tr>
+        <w:tc>
+          <w:tcPr>
+            <w:tcW w:w="851" w:type="dxa"/>
+          </w:tcPr>
+          <w:p>
+            <w:pPr>
+              <w:rPr>
+                <w:rFonts w:ascii="Courier New" w:hAnsi="Courier New" w:cs="Courier New"/>
+                <w:b/>
+                <w:color w:val="C00000"/>
+              </w:rPr>
+            </w:pPr>
+            <w:r>
+              <w:rPr>
+                <w:rFonts w:ascii="Courier New" w:hAnsi="Courier New" w:cs="Courier New"/>
+                <w:b/>
+                <w:color w:val="C00000"/>
+              </w:rPr>
+              <w:t>0</w:t>
+            </w:r>
+          </w:p>
+        </w:tc>
+        <w:tc>
+          <w:tcPr>
+            <w:tcW w:w="8211" w:type="dxa"/>
+          </w:tcPr>
+          <w:p>
+            <w:pPr>
+              <w:rPr>
+                <w:i/>
+              </w:rPr>
+            </w:pPr>
+            <w:r>
+              <w:rPr>
+                <w:i/>
+              </w:rPr>
+              <w:t>gehele getallen</w:t>
+            </w:r>
+          </w:p>
+        </w:tc>
+      </w:tr>
+      <w:tr>
+        <w:tc>
+          <w:tcPr>
+            <w:tcW w:w="851" w:type="dxa"/>
+          </w:tcPr>
+          <w:p>
+            <w:pPr>
+              <w:rPr>
+                <w:rFonts w:ascii="Courier New" w:hAnsi="Courier New" w:cs="Courier New"/>
+                <w:b/>
+                <w:color w:val="C00000"/>
+              </w:rPr>
+            </w:pPr>
+            <w:r>
+              <w:rPr>
+                <w:rFonts w:ascii="Courier New" w:hAnsi="Courier New" w:cs="Courier New"/>
+                <w:b/>
+                <w:color w:val="C00000"/>
+              </w:rPr>
+              <w:t>0.0</w:t>
+            </w:r>
+          </w:p>
+        </w:tc>
+        <w:tc>
+          <w:tcPr>
+            <w:tcW w:w="8211" w:type="dxa"/>
+          </w:tcPr>
+          <w:p>
+            <w:pPr>
+              <w:rPr>
+                <w:i/>
+              </w:rPr>
+            </w:pPr>
+            <w:r>
+              <w:rPr>
+                <w:i/>
+              </w:rPr>
+              <w:t>decimale getallen</w:t>
+            </w:r>
+          </w:p>
+        </w:tc>
+      </w:tr>
+      <w:tr>
+        <w:tc>
+          <w:tcPr>
+            <w:tcW w:w="851" w:type="dxa"/>
+          </w:tcPr>
+          <w:p>
+            <w:pPr>
+              <w:rPr>
+                <w:rFonts w:ascii="Courier New" w:hAnsi="Courier New" w:cs="Courier New"/>
+                <w:b/>
+                <w:color w:val="C00000"/>
+              </w:rPr>
+            </w:pPr>
+            <w:r>
+              <w:rPr>
+                <w:rFonts w:ascii="Courier New" w:hAnsi="Courier New" w:cs="Courier New"/>
+                <w:b/>
+                <w:color w:val="C00000"/>
+              </w:rPr>
+              <w:t>false</w:t>
+            </w:r>
+          </w:p>
+        </w:tc>
+        <w:tc>
+          <w:tcPr>
+            <w:tcW w:w="8211" w:type="dxa"/>
+          </w:tcPr>
+          <w:p>
+            <w:pPr>
+              <w:rPr>
+                <w:i/>
+              </w:rPr>
+            </w:pPr>
+            <w:r>
+              <w:rPr>
+                <w:i/>
+              </w:rPr>
+              <w:t>booleans</w:t>
+            </w:r>
+          </w:p>
+        </w:tc>
+      </w:tr>
+      <w:tr>
+        <w:tc>
+          <w:tcPr>
+            <w:tcW w:w="851" w:type="dxa"/>
+          </w:tcPr>
+          <w:p>
+            <w:pPr>
+              <w:rPr>
+                <w:rFonts w:ascii="Courier New" w:hAnsi="Courier New" w:cs="Courier New"/>
+                <w:b/>
+                <w:color w:val="C00000"/>
+              </w:rPr>
+            </w:pPr>
+            <w:r>
+              <w:rPr>
+                <w:rFonts w:ascii="Courier New" w:hAnsi="Courier New" w:cs="Courier New"/>
+                <w:b/>
+                <w:color w:val="C00000"/>
+              </w:rPr>
+              <w:t>null</w:t>
+            </w:r>
+          </w:p>
+        </w:tc>
+        <w:tc>
+          <w:tcPr>
+            <w:tcW w:w="8211" w:type="dxa"/>
+          </w:tcPr>
+          <w:p>
+            <w:pPr>
+              <w:rPr>
+                <w:i/>
+              </w:rPr>
+            </w:pPr>
+            <w:r>
+              <w:rPr>
+                <w:i/>
+              </w:rPr>
+              <w:t>objecten</w:t>
+            </w:r>
+          </w:p>
+        </w:tc>
+      </w:tr>
+    </w:tbl>
+    <w:p/>
+    <w:p>
+      <w:r>
+        <w:t>De creatie van een array kan op verschillende manieren gebeuren.</w:t>
+      </w:r>
+    </w:p>
+    <w:p>
+      <w:pPr>
+        <w:pStyle w:val="Syntax"/>
+      </w:pPr>
+      <w:r>
+        <w:t>int[] numbers = {</w:t>
+      </w:r>
+      <w:r>
+        <w:rPr>
+          <w:color w:val="0070C0"/>
+        </w:rPr>
+        <w:t>1</w:t>
+      </w:r>
+      <w:r>
+        <w:rPr>
+          <w:color w:val="auto"/>
+        </w:rPr>
+        <w:t>,</w:t>
+      </w:r>
+      <w:r>
+        <w:rPr>
+          <w:color w:val="0070C0"/>
+        </w:rPr>
+        <w:t xml:space="preserve"> 3</w:t>
+      </w:r>
+      <w:r>
+        <w:rPr>
+          <w:color w:val="auto"/>
+        </w:rPr>
+        <w:t>,</w:t>
+      </w:r>
+      <w:r>
+        <w:rPr>
+          <w:color w:val="0070C0"/>
+        </w:rPr>
+        <w:t xml:space="preserve"> 6</w:t>
+      </w:r>
+      <w:r>
+        <w:t>};</w:t>
+      </w:r>
+      <w:r>
+        <w:br/>
+        <w:t>char[] letters = {</w:t>
+      </w:r>
+      <w:r>
+        <w:rPr>
+          <w:color w:val="00B050"/>
+        </w:rPr>
+        <w:t>‘z’</w:t>
+      </w:r>
+      <w:r>
+        <w:rPr>
+          <w:color w:val="000000" w:themeColor="text1"/>
+        </w:rPr>
+        <w:t>,</w:t>
+      </w:r>
+      <w:r>
+        <w:rPr>
+          <w:color w:val="00B050"/>
+        </w:rPr>
+        <w:t xml:space="preserve"> ‘o’</w:t>
+      </w:r>
+      <w:r>
+        <w:rPr>
+          <w:color w:val="000000" w:themeColor="text1"/>
+        </w:rPr>
+        <w:t>,</w:t>
+      </w:r>
+      <w:r>
+        <w:rPr>
+          <w:color w:val="00B050"/>
+        </w:rPr>
+        <w:t xml:space="preserve"> ‘n’</w:t>
+      </w:r>
+      <w:r>
+        <w:t>};</w:t>
+      </w:r>
+      <w:r>
+        <w:t xml:space="preserve"> //3 elementen na creatie</w:t>
+      </w:r>
+    </w:p>
+    <w:p>
+      <w:pPr>
+        <w:pStyle w:val="Syntax"/>
+      </w:pPr>
+      <w:r>
+        <w:t xml:space="preserve">int[] lottogetallen = </w:t>
+      </w:r>
+      <w:r>
+        <w:rPr>
+          <w:color w:val="002060"/>
+        </w:rPr>
+        <w:t xml:space="preserve">new </w:t>
+      </w:r>
+      <w:r>
+        <w:t>int[45];</w:t>
+      </w:r>
+      <w:r>
+        <w:t xml:space="preserve"> //45 elementen na creatie</w:t>
+      </w:r>
+    </w:p>
+    <w:p>
+      <w:pPr>
+        <w:pStyle w:val="Syntax"/>
+      </w:pPr>
+      <w:r>
+        <w:t>boolean[] aanwezigheden;</w:t>
+      </w:r>
+      <w:r>
+        <w:br/>
+      </w:r>
+      <w:r>
+        <w:t xml:space="preserve">aanwezigheden = </w:t>
+      </w:r>
+      <w:r>
+        <w:rPr>
+          <w:color w:val="002060"/>
+        </w:rPr>
+        <w:t xml:space="preserve">new </w:t>
+      </w:r>
+      <w:r>
+        <w:t>boolean[24]</w:t>
+      </w:r>
+    </w:p>
+    <w:p>
+      <w:pPr>
+        <w:pStyle w:val="Syntax"/>
+      </w:pPr>
+      <w:r>
+        <w:t>System.</w:t>
+      </w:r>
+      <w:r>
+        <w:rPr>
+          <w:i/>
+          <w:color w:val="7030A0"/>
+        </w:rPr>
+        <w:t>out</w:t>
+      </w:r>
+      <w:r>
+        <w:t>.println(aanwezigheden.length); //methode length op elke array</w:t>
+      </w:r>
+    </w:p>
+    <w:p/>
+    <w:p/>
+    <w:p>
+      <w:pPr>
+        <w:pStyle w:val="Heading2"/>
+      </w:pPr>
+      <w:r>
+        <w:lastRenderedPageBreak/>
+        <w:t>Arrays van objecten</w:t>
+      </w:r>
+    </w:p>
+    <w:p>
+      <w:r>
+        <w:t xml:space="preserve">Arrays kunnen ook referentietypen bevatten, deze hebben default </w:t>
+      </w:r>
+      <w:r>
+        <w:rPr>
+          <w:rFonts w:ascii="Courier New" w:hAnsi="Courier New" w:cs="Courier New"/>
+        </w:rPr>
+        <w:t>null</w:t>
+      </w:r>
+      <w:r>
+        <w:t xml:space="preserve"> als waarde.</w:t>
+      </w:r>
+    </w:p>
+    <w:p>
+      <w:pPr>
+        <w:pStyle w:val="Syntax"/>
+      </w:pPr>
+      <w:r>
+        <w:t>String[] woorden = new String[</w:t>
+      </w:r>
+      <w:r>
+        <w:rPr>
+          <w:color w:val="0070C0"/>
+        </w:rPr>
+        <w:t>3</w:t>
+      </w:r>
+      <w:r>
+        <w:t>];</w:t>
+      </w:r>
+    </w:p>
+    <w:p>
+      <w:pPr>
+        <w:pStyle w:val="Syntax"/>
+      </w:pPr>
+      <w:r>
+        <w:t>System.</w:t>
+      </w:r>
+      <w:r>
+        <w:rPr>
+          <w:i/>
+          <w:color w:val="7030A0"/>
+        </w:rPr>
+        <w:t>out</w:t>
+      </w:r>
+      <w:r>
+        <w:t>.println(</w:t>
+      </w:r>
+      <w:r>
+        <w:t>woorden[</w:t>
+      </w:r>
+      <w:r>
+        <w:rPr>
+          <w:color w:val="0070C0"/>
+        </w:rPr>
+        <w:t>0</w:t>
+      </w:r>
+      <w:r>
+        <w:t>]);</w:t>
+      </w:r>
+      <w:r>
+        <w:t xml:space="preserve"> //</w:t>
+      </w:r>
+      <w:r>
+        <w:t>null</w:t>
+      </w:r>
+      <w:r>
+        <w:br/>
+        <w:t>System.</w:t>
+      </w:r>
+      <w:r>
+        <w:rPr>
+          <w:i/>
+          <w:color w:val="7030A0"/>
+        </w:rPr>
+        <w:t>out</w:t>
+      </w:r>
+      <w:r>
+        <w:t>.println(</w:t>
+      </w:r>
+      <w:r>
+        <w:t>woorden[</w:t>
+      </w:r>
+      <w:r>
+        <w:rPr>
+          <w:color w:val="0070C0"/>
+        </w:rPr>
+        <w:t>1</w:t>
+      </w:r>
+      <w:r>
+        <w:t>])</w:t>
+      </w:r>
+      <w:r>
+        <w:t>; //</w:t>
+      </w:r>
+      <w:r>
+        <w:t>null</w:t>
+      </w:r>
+    </w:p>
+    <w:p>
+      <w:pPr>
+        <w:pStyle w:val="Syntax"/>
+      </w:pPr>
+      <w:r>
+        <w:t>woorden[</w:t>
+      </w:r>
+      <w:r>
+        <w:rPr>
+          <w:color w:val="0070C0"/>
+        </w:rPr>
+        <w:t>0</w:t>
+      </w:r>
+      <w:r>
+        <w:t xml:space="preserve">] = </w:t>
+      </w:r>
+      <w:r>
+        <w:rPr>
+          <w:color w:val="00B050"/>
+        </w:rPr>
+        <w:t>“Aap”</w:t>
+      </w:r>
+      <w:r>
+        <w:t>;</w:t>
+      </w:r>
+      <w:r>
+        <w:br/>
+      </w:r>
+      <w:r>
+        <w:t>System.</w:t>
+      </w:r>
+      <w:r>
+        <w:rPr>
+          <w:i/>
+          <w:color w:val="7030A0"/>
+        </w:rPr>
+        <w:t>out</w:t>
+      </w:r>
+      <w:r>
+        <w:t>.println(</w:t>
+      </w:r>
+      <w:r>
+        <w:t>woorden[</w:t>
+      </w:r>
+      <w:r>
+        <w:rPr>
+          <w:color w:val="0070C0"/>
+        </w:rPr>
+        <w:t>0</w:t>
+      </w:r>
+      <w:r>
+        <w:t>]);</w:t>
+      </w:r>
+      <w:r>
+        <w:t xml:space="preserve"> //</w:t>
+      </w:r>
+      <w:r>
+        <w:t>Aap</w:t>
+      </w:r>
+    </w:p>
+    <w:p>
+      <w:pPr>
+        <w:pStyle w:val="Syntax"/>
+      </w:pPr>
+      <w:r>
+        <w:t>//declaratie met onmiddellijke initialisatie</w:t>
+      </w:r>
+      <w:r>
+        <w:br/>
+      </w:r>
+      <w:r>
+        <w:t>String[] woorden = {</w:t>
+      </w:r>
+      <w:r>
+        <w:rPr>
+          <w:color w:val="00B050"/>
+        </w:rPr>
+        <w:t>“Aap”</w:t>
+      </w:r>
+      <w:r>
+        <w:rPr>
+          <w:color w:val="000000" w:themeColor="text1"/>
+        </w:rPr>
+        <w:t>,</w:t>
+      </w:r>
+      <w:r>
+        <w:rPr>
+          <w:color w:val="00B050"/>
+        </w:rPr>
+        <w:t xml:space="preserve"> “Noot”</w:t>
+      </w:r>
+      <w:r>
+        <w:rPr>
+          <w:color w:val="000000" w:themeColor="text1"/>
+        </w:rPr>
+        <w:t>,</w:t>
+      </w:r>
+      <w:r>
+        <w:rPr>
+          <w:color w:val="00B050"/>
+        </w:rPr>
+        <w:t xml:space="preserve"> “Banaan”</w:t>
+      </w:r>
+      <w:r>
+        <w:rPr>
+          <w:color w:val="000000" w:themeColor="text1"/>
+        </w:rPr>
+        <w:t>};</w:t>
+      </w:r>
+    </w:p>
+    <w:p>
+      <w:r>
+        <w:t>Je kan van een String ook een array van Strings maken:</w:t>
+      </w:r>
+    </w:p>
+    <w:p>
+      <w:pPr>
+        <w:pStyle w:val="Syntax"/>
+      </w:pPr>
+      <w:r>
+        <w:t xml:space="preserve">String tekst = </w:t>
+      </w:r>
+      <w:r>
+        <w:rPr>
+          <w:color w:val="00B050"/>
+        </w:rPr>
+        <w:t>“Ik heb de zon zien zakken in de zee”</w:t>
+      </w:r>
+      <w:r>
+        <w:t>;</w:t>
+      </w:r>
+      <w:r>
+        <w:br/>
+        <w:t>String [] woorden = tekst.split(</w:t>
+      </w:r>
+      <w:r>
+        <w:rPr>
+          <w:color w:val="00B050"/>
+        </w:rPr>
+        <w:t>“ “</w:t>
+      </w:r>
+      <w:r>
+        <w:t>); //split de String op spaties</w:t>
+      </w:r>
+    </w:p>
+    <w:p>
+      <w:r>
+        <w:t>Van een String een array van karakters (char) maken:</w:t>
+      </w:r>
+    </w:p>
+    <w:p>
+      <w:pPr>
+        <w:pStyle w:val="Syntax"/>
+      </w:pPr>
+      <w:r>
+        <w:t xml:space="preserve">String tekst = </w:t>
+      </w:r>
+      <w:r>
+        <w:rPr>
+          <w:color w:val="00B050"/>
+        </w:rPr>
+        <w:t>“Ik heb de zon zien zakken in de zee”</w:t>
+      </w:r>
+      <w:r>
+        <w:t>;</w:t>
+      </w:r>
+      <w:r>
+        <w:br/>
+      </w:r>
+      <w:r>
+        <w:t>Char[] tekens = tekst.toCharArray();</w:t>
+      </w:r>
+    </w:p>
+    <w:p>
+      <w:pPr>
+        <w:pStyle w:val="Heading2"/>
+      </w:pPr>
+    </w:p>
+    <w:p>
+      <w:pPr>
+        <w:pStyle w:val="Heading2"/>
+      </w:pPr>
+      <w:r>
+        <w:t xml:space="preserve">Arrays van </w:t>
+      </w:r>
+      <w:r>
+        <w:t>arrays</w:t>
+      </w:r>
+    </w:p>
+    <w:p>
+      <w:r>
+        <w:t>Een element van een array kan zelf ook een array zijn, zo kan je een “matrix” declareren met rijen en kolommen.</w:t>
+      </w:r>
+    </w:p>
+    <w:p>
+      <w:pPr>
+        <w:pStyle w:val="Syntax"/>
+      </w:pPr>
+      <w:r>
+        <w:t xml:space="preserve">int [][] cijfers = </w:t>
+      </w:r>
+      <w:r>
+        <w:rPr>
+          <w:color w:val="002060"/>
+        </w:rPr>
+        <w:t xml:space="preserve">new </w:t>
+      </w:r>
+      <w:r>
+        <w:t>int[</w:t>
+      </w:r>
+      <w:r>
+        <w:rPr>
+          <w:color w:val="0070C0"/>
+        </w:rPr>
+        <w:t>2</w:t>
+      </w:r>
+      <w:r>
+        <w:t>][</w:t>
+      </w:r>
+      <w:r>
+        <w:rPr>
+          <w:color w:val="0070C0"/>
+        </w:rPr>
+        <w:t>3</w:t>
+      </w:r>
+      <w:r>
+        <w:t>];</w:t>
+      </w:r>
+    </w:p>
+    <w:p>
+      <w:r>
+        <w:t>De eerste index geef de rij aan, de tweede index de kolom.</w:t>
+      </w:r>
+    </w:p>
+    <w:tbl>
+      <w:tblPr>
+        <w:tblStyle w:val="TableGrid"/>
+        <w:tblW w:w="0" w:type="auto"/>
+        <w:tblBorders>
+          <w:top w:val="none" w:sz="0" w:space="0" w:color="auto"/>
+          <w:left w:val="none" w:sz="0" w:space="0" w:color="auto"/>
+          <w:bottom w:val="none" w:sz="0" w:space="0" w:color="auto"/>
+          <w:right w:val="none" w:sz="0" w:space="0" w:color="auto"/>
+        </w:tblBorders>
+        <w:tblLook w:val="04A0" w:firstRow="1" w:lastRow="0" w:firstColumn="1" w:lastColumn="0" w:noHBand="0" w:noVBand="1"/>
+      </w:tblPr>
+      <w:tblGrid>
+        <w:gridCol w:w="2265"/>
+        <w:gridCol w:w="2265"/>
+        <w:gridCol w:w="2266"/>
+        <w:gridCol w:w="2266"/>
+      </w:tblGrid>
+      <w:tr>
+        <w:tc>
+          <w:tcPr>
+            <w:tcW w:w="2265" w:type="dxa"/>
+          </w:tcPr>
+          <w:p/>
+        </w:tc>
+        <w:tc>
+          <w:tcPr>
+            <w:tcW w:w="2265" w:type="dxa"/>
+          </w:tcPr>
+          <w:p>
+            <w:pPr>
+              <w:jc w:val="center"/>
+            </w:pPr>
+            <w:r>
+              <w:t>kolom 1</w:t>
+            </w:r>
+          </w:p>
+        </w:tc>
+        <w:tc>
+          <w:tcPr>
+            <w:tcW w:w="2266" w:type="dxa"/>
+          </w:tcPr>
+          <w:p>
+            <w:pPr>
+              <w:jc w:val="center"/>
+            </w:pPr>
+            <w:r>
+              <w:t>kolom 2</w:t>
+            </w:r>
+          </w:p>
+        </w:tc>
+        <w:tc>
+          <w:tcPr>
+            <w:tcW w:w="2266" w:type="dxa"/>
+          </w:tcPr>
+          <w:p>
+            <w:pPr>
+              <w:jc w:val="center"/>
+            </w:pPr>
+            <w:r>
+              <w:t>kolom 3</w:t>
+            </w:r>
+          </w:p>
+        </w:tc>
+      </w:tr>
+      <w:tr>
+        <w:tc>
+          <w:tcPr>
+            <w:tcW w:w="2265" w:type="dxa"/>
+          </w:tcPr>
+          <w:p>
+            <w:r>
+              <w:t>rij 1</w:t>
+            </w:r>
+          </w:p>
+        </w:tc>
+        <w:tc>
+          <w:tcPr>
+            <w:tcW w:w="2265" w:type="dxa"/>
+          </w:tcPr>
+          <w:p>
+            <w:pPr>
+              <w:jc w:val="center"/>
+              <w:rPr>
+                <w:rFonts w:ascii="Courier New" w:hAnsi="Courier New" w:cs="Courier New"/>
+                <w:color w:val="002060"/>
+              </w:rPr>
+            </w:pPr>
+            <w:r>
+              <w:rPr>
+                <w:rFonts w:ascii="Courier New" w:hAnsi="Courier New" w:cs="Courier New"/>
+                <w:color w:val="002060"/>
+              </w:rPr>
+              <w:t>cijfers[0][0]</w:t>
+            </w:r>
+          </w:p>
+        </w:tc>
+        <w:tc>
+          <w:tcPr>
+            <w:tcW w:w="2266" w:type="dxa"/>
+          </w:tcPr>
+          <w:p>
+            <w:pPr>
+              <w:jc w:val="center"/>
+              <w:rPr>
+                <w:rFonts w:ascii="Courier New" w:hAnsi="Courier New" w:cs="Courier New"/>
+                <w:color w:val="002060"/>
+              </w:rPr>
+            </w:pPr>
+            <w:r>
+              <w:rPr>
+                <w:rFonts w:ascii="Courier New" w:hAnsi="Courier New" w:cs="Courier New"/>
+                <w:color w:val="002060"/>
+              </w:rPr>
+              <w:t>cijfers[</w:t>
+            </w:r>
+            <w:r>
+              <w:rPr>
+                <w:rFonts w:ascii="Courier New" w:hAnsi="Courier New" w:cs="Courier New"/>
+                <w:color w:val="002060"/>
+              </w:rPr>
+              <w:t>0</w:t>
+            </w:r>
+            <w:r>
+              <w:rPr>
+                <w:rFonts w:ascii="Courier New" w:hAnsi="Courier New" w:cs="Courier New"/>
+                <w:color w:val="002060"/>
+              </w:rPr>
+              <w:t>][</w:t>
+            </w:r>
+            <w:r>
+              <w:rPr>
+                <w:rFonts w:ascii="Courier New" w:hAnsi="Courier New" w:cs="Courier New"/>
+                <w:color w:val="002060"/>
+              </w:rPr>
+              <w:t>1</w:t>
+            </w:r>
+            <w:r>
+              <w:rPr>
+                <w:rFonts w:ascii="Courier New" w:hAnsi="Courier New" w:cs="Courier New"/>
+                <w:color w:val="002060"/>
+              </w:rPr>
+              <w:t>]</w:t>
+            </w:r>
+          </w:p>
+        </w:tc>
+        <w:tc>
+          <w:tcPr>
+            <w:tcW w:w="2266" w:type="dxa"/>
+          </w:tcPr>
+          <w:p>
+            <w:pPr>
+              <w:jc w:val="center"/>
+              <w:rPr>
+                <w:rFonts w:ascii="Courier New" w:hAnsi="Courier New" w:cs="Courier New"/>
+                <w:color w:val="002060"/>
+              </w:rPr>
+            </w:pPr>
+            <w:r>
+              <w:rPr>
+                <w:rFonts w:ascii="Courier New" w:hAnsi="Courier New" w:cs="Courier New"/>
+                <w:color w:val="002060"/>
+              </w:rPr>
+              <w:t>cijfers[</w:t>
+            </w:r>
+            <w:r>
+              <w:rPr>
+                <w:rFonts w:ascii="Courier New" w:hAnsi="Courier New" w:cs="Courier New"/>
+                <w:color w:val="002060"/>
+              </w:rPr>
+              <w:t>0</w:t>
+            </w:r>
+            <w:r>
+              <w:rPr>
+                <w:rFonts w:ascii="Courier New" w:hAnsi="Courier New" w:cs="Courier New"/>
+                <w:color w:val="002060"/>
+              </w:rPr>
+              <w:t>][</w:t>
+            </w:r>
+            <w:r>
+              <w:rPr>
+                <w:rFonts w:ascii="Courier New" w:hAnsi="Courier New" w:cs="Courier New"/>
+                <w:color w:val="002060"/>
+              </w:rPr>
+              <w:t>2</w:t>
+            </w:r>
+            <w:r>
+              <w:rPr>
+                <w:rFonts w:ascii="Courier New" w:hAnsi="Courier New" w:cs="Courier New"/>
+                <w:color w:val="002060"/>
+              </w:rPr>
+              <w:t>]</w:t>
+            </w:r>
+          </w:p>
+        </w:tc>
+      </w:tr>
+      <w:tr>
+        <w:tc>
+          <w:tcPr>
+            <w:tcW w:w="2265" w:type="dxa"/>
+          </w:tcPr>
+          <w:p>
+            <w:r>
+              <w:t>rij 2</w:t>
+            </w:r>
+          </w:p>
+        </w:tc>
+        <w:tc>
+          <w:tcPr>
+            <w:tcW w:w="2265" w:type="dxa"/>
+          </w:tcPr>
+          <w:p>
+            <w:pPr>
+              <w:jc w:val="center"/>
+              <w:rPr>
+                <w:rFonts w:ascii="Courier New" w:hAnsi="Courier New" w:cs="Courier New"/>
+                <w:color w:val="002060"/>
+              </w:rPr>
+            </w:pPr>
+            <w:r>
+              <w:rPr>
+                <w:rFonts w:ascii="Courier New" w:hAnsi="Courier New" w:cs="Courier New"/>
+                <w:color w:val="002060"/>
+              </w:rPr>
+              <w:t>cijfers[</w:t>
+            </w:r>
+            <w:r>
+              <w:rPr>
+                <w:rFonts w:ascii="Courier New" w:hAnsi="Courier New" w:cs="Courier New"/>
+                <w:color w:val="002060"/>
+              </w:rPr>
+              <w:t>1</w:t>
+            </w:r>
+            <w:r>
+              <w:rPr>
+                <w:rFonts w:ascii="Courier New" w:hAnsi="Courier New" w:cs="Courier New"/>
+                <w:color w:val="002060"/>
+              </w:rPr>
+              <w:t>][</w:t>
+            </w:r>
+            <w:r>
+              <w:rPr>
+                <w:rFonts w:ascii="Courier New" w:hAnsi="Courier New" w:cs="Courier New"/>
+                <w:color w:val="002060"/>
+              </w:rPr>
+              <w:t>0</w:t>
+            </w:r>
+            <w:r>
+              <w:rPr>
+                <w:rFonts w:ascii="Courier New" w:hAnsi="Courier New" w:cs="Courier New"/>
+                <w:color w:val="002060"/>
+              </w:rPr>
+              <w:t>]</w:t>
+            </w:r>
+          </w:p>
+        </w:tc>
+        <w:tc>
+          <w:tcPr>
+            <w:tcW w:w="2266" w:type="dxa"/>
+          </w:tcPr>
+          <w:p>
+            <w:pPr>
+              <w:jc w:val="center"/>
+              <w:rPr>
+                <w:rFonts w:ascii="Courier New" w:hAnsi="Courier New" w:cs="Courier New"/>
+                <w:color w:val="002060"/>
+              </w:rPr>
+            </w:pPr>
+            <w:r>
+              <w:rPr>
+                <w:rFonts w:ascii="Courier New" w:hAnsi="Courier New" w:cs="Courier New"/>
+                <w:color w:val="002060"/>
+              </w:rPr>
+              <w:t>cijfers[</w:t>
+            </w:r>
+            <w:r>
+              <w:rPr>
+                <w:rFonts w:ascii="Courier New" w:hAnsi="Courier New" w:cs="Courier New"/>
+                <w:color w:val="002060"/>
+              </w:rPr>
+              <w:t>1</w:t>
+            </w:r>
+            <w:r>
+              <w:rPr>
+                <w:rFonts w:ascii="Courier New" w:hAnsi="Courier New" w:cs="Courier New"/>
+                <w:color w:val="002060"/>
+              </w:rPr>
+              <w:t>][</w:t>
+            </w:r>
+            <w:r>
+              <w:rPr>
+                <w:rFonts w:ascii="Courier New" w:hAnsi="Courier New" w:cs="Courier New"/>
+                <w:color w:val="002060"/>
+              </w:rPr>
+              <w:t>1</w:t>
+            </w:r>
+            <w:r>
+              <w:rPr>
+                <w:rFonts w:ascii="Courier New" w:hAnsi="Courier New" w:cs="Courier New"/>
+                <w:color w:val="002060"/>
+              </w:rPr>
+              <w:t>]</w:t>
+            </w:r>
+          </w:p>
+        </w:tc>
+        <w:tc>
+          <w:tcPr>
+            <w:tcW w:w="2266" w:type="dxa"/>
+          </w:tcPr>
+          <w:p>
+            <w:pPr>
+              <w:jc w:val="center"/>
+              <w:rPr>
+                <w:rFonts w:ascii="Courier New" w:hAnsi="Courier New" w:cs="Courier New"/>
+                <w:color w:val="002060"/>
+              </w:rPr>
+            </w:pPr>
+            <w:r>
+              <w:rPr>
+                <w:rFonts w:ascii="Courier New" w:hAnsi="Courier New" w:cs="Courier New"/>
+                <w:color w:val="002060"/>
+              </w:rPr>
+              <w:t>cijfers[</w:t>
+            </w:r>
+            <w:r>
+              <w:rPr>
+                <w:rFonts w:ascii="Courier New" w:hAnsi="Courier New" w:cs="Courier New"/>
+                <w:color w:val="002060"/>
+              </w:rPr>
+              <w:t>1</w:t>
+            </w:r>
+            <w:r>
+              <w:rPr>
+                <w:rFonts w:ascii="Courier New" w:hAnsi="Courier New" w:cs="Courier New"/>
+                <w:color w:val="002060"/>
+              </w:rPr>
+              <w:t>][</w:t>
+            </w:r>
+            <w:r>
+              <w:rPr>
+                <w:rFonts w:ascii="Courier New" w:hAnsi="Courier New" w:cs="Courier New"/>
+                <w:color w:val="002060"/>
+              </w:rPr>
+              <w:t>2</w:t>
+            </w:r>
+            <w:r>
+              <w:rPr>
+                <w:rFonts w:ascii="Courier New" w:hAnsi="Courier New" w:cs="Courier New"/>
+                <w:color w:val="002060"/>
+              </w:rPr>
+              <w:t>]</w:t>
+            </w:r>
+          </w:p>
+        </w:tc>
+      </w:tr>
+    </w:tbl>
+    <w:p/>
+    <w:p>
+      <w:pPr>
+        <w:pStyle w:val="Syntax"/>
+      </w:pPr>
+      <w:r>
+        <w:t>int [][] cijfers = {{</w:t>
+      </w:r>
+      <w:r>
+        <w:rPr>
+          <w:color w:val="0070C0"/>
+        </w:rPr>
+        <w:t>1</w:t>
+      </w:r>
+      <w:r>
+        <w:rPr>
+          <w:color w:val="000000" w:themeColor="text1"/>
+        </w:rPr>
+        <w:t>,</w:t>
+      </w:r>
+      <w:r>
+        <w:rPr>
+          <w:color w:val="0070C0"/>
+        </w:rPr>
+        <w:t xml:space="preserve"> 2 </w:t>
+      </w:r>
+      <w:r>
+        <w:rPr>
+          <w:color w:val="000000" w:themeColor="text1"/>
+        </w:rPr>
+        <w:t>,</w:t>
+      </w:r>
+      <w:r>
+        <w:rPr>
+          <w:color w:val="0070C0"/>
+        </w:rPr>
+        <w:t xml:space="preserve"> 3</w:t>
+      </w:r>
+      <w:r>
+        <w:t>}, {</w:t>
+      </w:r>
+      <w:r>
+        <w:rPr>
+          <w:color w:val="0070C0"/>
+        </w:rPr>
+        <w:t>4</w:t>
+      </w:r>
+      <w:r>
+        <w:rPr>
+          <w:color w:val="000000" w:themeColor="text1"/>
+        </w:rPr>
+        <w:t>,</w:t>
+      </w:r>
+      <w:r>
+        <w:rPr>
+          <w:color w:val="0070C0"/>
+        </w:rPr>
+        <w:t xml:space="preserve"> 5</w:t>
+      </w:r>
+      <w:r>
+        <w:rPr>
+          <w:color w:val="000000" w:themeColor="text1"/>
+        </w:rPr>
+        <w:t>,</w:t>
+      </w:r>
+      <w:r>
+        <w:rPr>
+          <w:color w:val="0070C0"/>
+        </w:rPr>
+        <w:t xml:space="preserve"> 6</w:t>
+      </w:r>
+      <w:r>
+        <w:t>}};</w:t>
+      </w:r>
+    </w:p>
+    <w:p>
+      <w:r>
+        <w:t>Elementen uit een array afdrukken kan via een dubbele for-loop of via een dubbel for-each loop.</w:t>
+      </w:r>
+    </w:p>
+    <w:p>
+      <w:pPr>
+        <w:pStyle w:val="Syntax"/>
+        <w:rPr>
+          <w:lang w:val="en-US"/>
+        </w:rPr>
+      </w:pPr>
+      <w:r>
+        <w:rPr>
+          <w:lang w:val="en-US"/>
+        </w:rPr>
+        <w:t>for (int i</w:t>
+      </w:r>
+      <w:r>
+        <w:rPr>
+          <w:lang w:val="en-US"/>
+        </w:rPr>
+        <w:t xml:space="preserve"> = 0; i &lt; cijfers.length; i++){</w:t>
+      </w:r>
+      <w:r>
+        <w:rPr>
+          <w:lang w:val="en-US"/>
+        </w:rPr>
+        <w:br/>
+      </w:r>
+      <w:r>
+        <w:rPr>
+          <w:lang w:val="en-US"/>
+        </w:rPr>
+        <w:tab/>
+        <w:t>for (int j = 0; j &lt; cijfers[i].length; j++){</w:t>
+      </w:r>
+      <w:r>
+        <w:rPr>
+          <w:lang w:val="en-US"/>
+        </w:rPr>
+        <w:br/>
+      </w:r>
+      <w:r>
+        <w:rPr>
+          <w:lang w:val="en-US"/>
+        </w:rPr>
+        <w:tab/>
+      </w:r>
+      <w:r>
+        <w:rPr>
+          <w:lang w:val="en-US"/>
+        </w:rPr>
+        <w:tab/>
+        <w:t>System.</w:t>
+      </w:r>
+      <w:r>
+        <w:rPr>
+          <w:i/>
+          <w:color w:val="7030A0"/>
+          <w:lang w:val="en-US"/>
+        </w:rPr>
+        <w:t>out</w:t>
+      </w:r>
+      <w:r>
+        <w:rPr>
+          <w:lang w:val="en-US"/>
+        </w:rPr>
+        <w:t xml:space="preserve">.print(cijfers[i][j] + </w:t>
+      </w:r>
+      <w:r>
+        <w:rPr>
+          <w:color w:val="00B050"/>
+          <w:lang w:val="en-US"/>
+        </w:rPr>
+        <w:t>“ “</w:t>
+      </w:r>
+      <w:r>
+        <w:rPr>
+          <w:lang w:val="en-US"/>
+        </w:rPr>
+        <w:t>);</w:t>
+      </w:r>
+      <w:r>
+        <w:rPr>
+          <w:lang w:val="en-US"/>
+        </w:rPr>
+        <w:br/>
+      </w:r>
+      <w:r>
+        <w:rPr>
+          <w:lang w:val="en-US"/>
+        </w:rPr>
+        <w:tab/>
+        <w:t>}</w:t>
+      </w:r>
+      <w:r>
+        <w:rPr>
+          <w:lang w:val="en-US"/>
+        </w:rPr>
+        <w:br/>
+      </w:r>
+      <w:r>
+        <w:rPr>
+          <w:lang w:val="en-US"/>
+        </w:rPr>
+        <w:tab/>
+        <w:t>System.</w:t>
+      </w:r>
+      <w:r>
+        <w:rPr>
+          <w:i/>
+          <w:color w:val="7030A0"/>
+          <w:lang w:val="en-US"/>
+        </w:rPr>
+        <w:t>out</w:t>
+      </w:r>
+      <w:r>
+        <w:rPr>
+          <w:lang w:val="en-US"/>
+        </w:rPr>
+        <w:t>.println();</w:t>
+      </w:r>
+      <w:r>
+        <w:rPr>
+          <w:lang w:val="en-US"/>
+        </w:rPr>
+        <w:br/>
+        <w:t>}</w:t>
+      </w:r>
+    </w:p>
+    <w:p>
+      <w:pPr>
+        <w:pStyle w:val="Syntax"/>
+        <w:rPr>
+          <w:lang w:val="en-US"/>
+        </w:rPr>
+      </w:pPr>
+      <w:r>
+        <w:rPr>
+          <w:lang w:val="en-US"/>
+        </w:rPr>
+        <w:t>/* afdruk</w:t>
+      </w:r>
+      <w:r>
+        <w:rPr>
+          <w:lang w:val="en-US"/>
+        </w:rPr>
+        <w:br/>
+        <w:t>1 2 3</w:t>
+      </w:r>
+      <w:r>
+        <w:rPr>
+          <w:lang w:val="en-US"/>
+        </w:rPr>
+        <w:br/>
+        <w:t>4 5 6</w:t>
+      </w:r>
+      <w:r>
+        <w:rPr>
+          <w:lang w:val="en-US"/>
+        </w:rPr>
+        <w:br/>
+        <w:t>*/</w:t>
+      </w:r>
+    </w:p>
+    <w:p>
+      <w:pPr>
+        <w:rPr>
+          <w:lang w:val="en-US"/>
+        </w:rPr>
+      </w:pPr>
+    </w:p>
+    <w:p>
+      <w:pPr>
+        <w:rPr>
+          <w:lang w:val="en-US"/>
+        </w:rPr>
+      </w:pPr>
+    </w:p>
+    <w:p>
+      <w:pPr>
+        <w:pStyle w:val="Syntax"/>
+        <w:rPr>
+          <w:lang w:val="en-US"/>
+        </w:rPr>
+      </w:pPr>
+      <w:r>
+        <w:rPr>
+          <w:lang w:val="en-US"/>
+        </w:rPr>
+        <w:lastRenderedPageBreak/>
+        <w:t xml:space="preserve">for (int[] </w:t>
+      </w:r>
+      <w:r>
+        <w:rPr>
+          <w:lang w:val="en-US"/>
+        </w:rPr>
+        <w:t>rijen</w:t>
+      </w:r>
+      <w:r>
+        <w:rPr>
+          <w:lang w:val="en-US"/>
+        </w:rPr>
+        <w:t xml:space="preserve"> : cijfers) {</w:t>
+      </w:r>
+      <w:r>
+        <w:rPr>
+          <w:lang w:val="en-US"/>
+        </w:rPr>
+        <w:br/>
+      </w:r>
+      <w:r>
+        <w:rPr>
+          <w:lang w:val="en-US"/>
+        </w:rPr>
+        <w:tab/>
+        <w:t xml:space="preserve">for (cijfer : </w:t>
+      </w:r>
+      <w:r>
+        <w:rPr>
+          <w:lang w:val="en-US"/>
+        </w:rPr>
+        <w:t>rij</w:t>
       </w:r>
       <w:bookmarkStart w:id="0" w:name="_GoBack"/>
       <w:bookmarkEnd w:id="0"/>
+      <w:r>
+        <w:rPr>
+          <w:lang w:val="en-US"/>
+        </w:rPr>
+        <w:t>){</w:t>
+      </w:r>
+      <w:r>
+        <w:rPr>
+          <w:lang w:val="en-US"/>
+        </w:rPr>
+        <w:br/>
+        <w:t xml:space="preserve"> </w:t>
+      </w:r>
+      <w:r>
+        <w:rPr>
+          <w:lang w:val="en-US"/>
+        </w:rPr>
+        <w:tab/>
+      </w:r>
+      <w:r>
+        <w:rPr>
+          <w:lang w:val="en-US"/>
+        </w:rPr>
+        <w:tab/>
+      </w:r>
+      <w:r>
+        <w:rPr>
+          <w:lang w:val="en-US"/>
+        </w:rPr>
+        <w:t>System.</w:t>
+      </w:r>
+      <w:r>
+        <w:rPr>
+          <w:i/>
+          <w:color w:val="7030A0"/>
+          <w:lang w:val="en-US"/>
+        </w:rPr>
+        <w:t>out</w:t>
+      </w:r>
+      <w:r>
+        <w:rPr>
+          <w:lang w:val="en-US"/>
+        </w:rPr>
+        <w:t>.print(</w:t>
+      </w:r>
+      <w:r>
+        <w:rPr>
+          <w:lang w:val="en-US"/>
+        </w:rPr>
+        <w:t>cijfer</w:t>
+      </w:r>
+      <w:r>
+        <w:rPr>
+          <w:lang w:val="en-US"/>
+        </w:rPr>
+        <w:t xml:space="preserve"> + </w:t>
+      </w:r>
+      <w:r>
+        <w:rPr>
+          <w:color w:val="00B050"/>
+          <w:lang w:val="en-US"/>
+        </w:rPr>
+        <w:t>“ “</w:t>
+      </w:r>
+      <w:r>
+        <w:rPr>
+          <w:lang w:val="en-US"/>
+        </w:rPr>
+        <w:t>);</w:t>
+      </w:r>
+      <w:r>
+        <w:rPr>
+          <w:lang w:val="en-US"/>
+        </w:rPr>
+        <w:br/>
+      </w:r>
+      <w:r>
+        <w:rPr>
+          <w:lang w:val="en-US"/>
+        </w:rPr>
+        <w:tab/>
+        <w:t>}</w:t>
+      </w:r>
+      <w:r>
+        <w:rPr>
+          <w:lang w:val="en-US"/>
+        </w:rPr>
+        <w:br/>
+        <w:t xml:space="preserve"> </w:t>
+      </w:r>
+      <w:r>
+        <w:rPr>
+          <w:lang w:val="en-US"/>
+        </w:rPr>
+        <w:tab/>
+      </w:r>
+      <w:r>
+        <w:rPr>
+          <w:lang w:val="en-US"/>
+        </w:rPr>
+        <w:t>System.</w:t>
+      </w:r>
+      <w:r>
+        <w:rPr>
+          <w:i/>
+          <w:color w:val="7030A0"/>
+          <w:lang w:val="en-US"/>
+        </w:rPr>
+        <w:t>out</w:t>
+      </w:r>
+      <w:r>
+        <w:rPr>
+          <w:lang w:val="en-US"/>
+        </w:rPr>
+        <w:t>.println();</w:t>
+      </w:r>
+      <w:r>
+        <w:rPr>
+          <w:lang w:val="en-US"/>
+        </w:rPr>
+        <w:br/>
+        <w:t>}</w:t>
+      </w:r>
+    </w:p>
+    <w:p>
+      <w:pPr>
+        <w:pStyle w:val="Syntax"/>
+        <w:rPr>
+          <w:lang w:val="en-US"/>
+        </w:rPr>
+      </w:pPr>
+      <w:r>
+        <w:rPr>
+          <w:lang w:val="en-US"/>
+        </w:rPr>
+        <w:t>/* afdruk</w:t>
+      </w:r>
+      <w:r>
+        <w:rPr>
+          <w:lang w:val="en-US"/>
+        </w:rPr>
+        <w:br/>
+        <w:t>1 2 3</w:t>
+      </w:r>
+      <w:r>
+        <w:rPr>
+          <w:lang w:val="en-US"/>
+        </w:rPr>
+        <w:br/>
+        <w:t>4 5 6</w:t>
+      </w:r>
+      <w:r>
+        <w:rPr>
+          <w:lang w:val="en-US"/>
+        </w:rPr>
+        <w:br/>
+        <w:t>*/</w:t>
+      </w:r>
     </w:p>
     <w:sectPr>
       <w:footerReference w:type="default" r:id="rId7"/>
@@ -9741,7 +12078,7 @@
         <w:rFonts w:ascii="Courier New" w:hAnsi="Courier New" w:cs="Courier New"/>
         <w:noProof/>
       </w:rPr>
-      <w:t>10</w:t>
+      <w:t>14</w:t>
     </w:r>
     <w:r>
       <w:rPr>
@@ -13765,6 +16102,7 @@
   <w:style w:type="character" w:default="1" w:styleId="DefaultParagraphFont">
     <w:name w:val="Default Paragraph Font"/>
     <w:uiPriority w:val="1"/>
+    <w:semiHidden/>
     <w:unhideWhenUsed/>
   </w:style>
   <w:style w:type="table" w:default="1" w:styleId="TableNormal">

</xml_diff>

<commit_message>
[JAVA] Week 7 - Overerving
</commit_message>
<xml_diff>
--- a/Java Programming/JAVA - Deel 1 Samenvatting.docx
+++ b/Java Programming/JAVA - Deel 1 Samenvatting.docx
@@ -421,7 +421,21 @@
                 <w:i/>
                 <w:lang w:val="en-US"/>
               </w:rPr>
-              <w:t>nvironment (Java programma’suitvoeren</w:t>
+              <w:t>nvironment (Java programma’s</w:t>
+            </w:r>
+            <w:r>
+              <w:rPr>
+                <w:i/>
+                <w:lang w:val="en-US"/>
+              </w:rPr>
+              <w:t xml:space="preserve"> </w:t>
+            </w:r>
+            <w:r>
+              <w:rPr>
+                <w:i/>
+                <w:lang w:val="en-US"/>
+              </w:rPr>
+              <w:t>uitvoeren</w:t>
             </w:r>
             <w:r>
               <w:rPr>
@@ -1400,7 +1414,7 @@
               </wp:anchor>
             </w:drawing>
           </mc:Choice>
-          <mc:Fallback xmlns:cx2="http://schemas.microsoft.com/office/drawing/2015/10/21/chartex" xmlns:cx3="http://schemas.microsoft.com/office/drawing/2016/5/9/chartex" xmlns:cx4="http://schemas.microsoft.com/office/drawing/2016/5/10/chartex" xmlns:cx5="http://schemas.microsoft.com/office/drawing/2016/5/11/chartex" xmlns:cx6="http://schemas.microsoft.com/office/drawing/2016/5/12/chartex" xmlns:cx7="http://schemas.microsoft.com/office/drawing/2016/5/13/chartex" xmlns:cx8="http://schemas.microsoft.com/office/drawing/2016/5/14/chartex" xmlns:aink="http://schemas.microsoft.com/office/drawing/2016/ink" xmlns:am3d="http://schemas.microsoft.com/office/drawing/2017/model3d" xmlns:w16cid="http://schemas.microsoft.com/office/word/2016/wordml/cid">
+          <mc:Fallback xmlns:w16cid="http://schemas.microsoft.com/office/word/2016/wordml/cid" xmlns:am3d="http://schemas.microsoft.com/office/drawing/2017/model3d" xmlns:aink="http://schemas.microsoft.com/office/drawing/2016/ink" xmlns:cx8="http://schemas.microsoft.com/office/drawing/2016/5/14/chartex" xmlns:cx7="http://schemas.microsoft.com/office/drawing/2016/5/13/chartex" xmlns:cx6="http://schemas.microsoft.com/office/drawing/2016/5/12/chartex" xmlns:cx5="http://schemas.microsoft.com/office/drawing/2016/5/11/chartex" xmlns:cx4="http://schemas.microsoft.com/office/drawing/2016/5/10/chartex" xmlns:cx3="http://schemas.microsoft.com/office/drawing/2016/5/9/chartex" xmlns:cx2="http://schemas.microsoft.com/office/drawing/2015/10/21/chartex">
             <w:pict>
               <v:shapetype w14:anchorId="07560249" id="_x0000_t13" coordsize="21600,21600" o:spt="13" adj="16200,5400" path="m@0,l@0@1,0@1,0@2@0@2@0,21600,21600,10800xe">
                 <v:stroke joinstyle="miter"/>
@@ -2499,7 +2513,7 @@
               </wp:anchor>
             </w:drawing>
           </mc:Choice>
-          <mc:Fallback xmlns:cx2="http://schemas.microsoft.com/office/drawing/2015/10/21/chartex" xmlns:cx3="http://schemas.microsoft.com/office/drawing/2016/5/9/chartex" xmlns:cx4="http://schemas.microsoft.com/office/drawing/2016/5/10/chartex" xmlns:cx5="http://schemas.microsoft.com/office/drawing/2016/5/11/chartex" xmlns:cx6="http://schemas.microsoft.com/office/drawing/2016/5/12/chartex" xmlns:cx7="http://schemas.microsoft.com/office/drawing/2016/5/13/chartex" xmlns:cx8="http://schemas.microsoft.com/office/drawing/2016/5/14/chartex" xmlns:aink="http://schemas.microsoft.com/office/drawing/2016/ink" xmlns:am3d="http://schemas.microsoft.com/office/drawing/2017/model3d" xmlns:w16cid="http://schemas.microsoft.com/office/word/2016/wordml/cid">
+          <mc:Fallback xmlns:w16cid="http://schemas.microsoft.com/office/word/2016/wordml/cid" xmlns:am3d="http://schemas.microsoft.com/office/drawing/2017/model3d" xmlns:aink="http://schemas.microsoft.com/office/drawing/2016/ink" xmlns:cx8="http://schemas.microsoft.com/office/drawing/2016/5/14/chartex" xmlns:cx7="http://schemas.microsoft.com/office/drawing/2016/5/13/chartex" xmlns:cx6="http://schemas.microsoft.com/office/drawing/2016/5/12/chartex" xmlns:cx5="http://schemas.microsoft.com/office/drawing/2016/5/11/chartex" xmlns:cx4="http://schemas.microsoft.com/office/drawing/2016/5/10/chartex" xmlns:cx3="http://schemas.microsoft.com/office/drawing/2016/5/9/chartex" xmlns:cx2="http://schemas.microsoft.com/office/drawing/2015/10/21/chartex">
             <w:pict>
               <v:shape w14:anchorId="451F5435" id="Right Arrow 8" o:spid="_x0000_s1026" type="#_x0000_t13" style="position:absolute;margin-left:113.25pt;margin-top:2.25pt;width:60.75pt;height:13.5pt;z-index:251670528;visibility:visible;mso-wrap-style:square;mso-wrap-distance-left:9pt;mso-wrap-distance-top:0;mso-wrap-distance-right:9pt;mso-wrap-distance-bottom:0;mso-position-horizontal:absolute;mso-position-horizontal-relative:text;mso-position-vertical:absolute;mso-position-vertical-relative:text;v-text-anchor:middle" o:gfxdata="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" adj="19200" fillcolor="#5b9bd5 [3204]" strokecolor="#1f4d78 [1604]" strokeweight="1pt"/>
             </w:pict>
@@ -2568,7 +2582,7 @@
               </wp:anchor>
             </w:drawing>
           </mc:Choice>
-          <mc:Fallback xmlns:cx2="http://schemas.microsoft.com/office/drawing/2015/10/21/chartex" xmlns:cx3="http://schemas.microsoft.com/office/drawing/2016/5/9/chartex" xmlns:cx4="http://schemas.microsoft.com/office/drawing/2016/5/10/chartex" xmlns:cx5="http://schemas.microsoft.com/office/drawing/2016/5/11/chartex" xmlns:cx6="http://schemas.microsoft.com/office/drawing/2016/5/12/chartex" xmlns:cx7="http://schemas.microsoft.com/office/drawing/2016/5/13/chartex" xmlns:cx8="http://schemas.microsoft.com/office/drawing/2016/5/14/chartex" xmlns:aink="http://schemas.microsoft.com/office/drawing/2016/ink" xmlns:am3d="http://schemas.microsoft.com/office/drawing/2017/model3d" xmlns:w16cid="http://schemas.microsoft.com/office/word/2016/wordml/cid">
+          <mc:Fallback xmlns:w16cid="http://schemas.microsoft.com/office/word/2016/wordml/cid" xmlns:am3d="http://schemas.microsoft.com/office/drawing/2017/model3d" xmlns:aink="http://schemas.microsoft.com/office/drawing/2016/ink" xmlns:cx8="http://schemas.microsoft.com/office/drawing/2016/5/14/chartex" xmlns:cx7="http://schemas.microsoft.com/office/drawing/2016/5/13/chartex" xmlns:cx6="http://schemas.microsoft.com/office/drawing/2016/5/12/chartex" xmlns:cx5="http://schemas.microsoft.com/office/drawing/2016/5/11/chartex" xmlns:cx4="http://schemas.microsoft.com/office/drawing/2016/5/10/chartex" xmlns:cx3="http://schemas.microsoft.com/office/drawing/2016/5/9/chartex" xmlns:cx2="http://schemas.microsoft.com/office/drawing/2015/10/21/chartex">
             <w:pict>
               <v:shape w14:anchorId="622C7F63" id="Right Arrow 9" o:spid="_x0000_s1026" type="#_x0000_t13" style="position:absolute;margin-left:301.5pt;margin-top:2.2pt;width:60.75pt;height:13.5pt;z-index:251672576;visibility:visible;mso-wrap-style:square;mso-wrap-distance-left:9pt;mso-wrap-distance-top:0;mso-wrap-distance-right:9pt;mso-wrap-distance-bottom:0;mso-position-horizontal:absolute;mso-position-horizontal-relative:text;mso-position-vertical:absolute;mso-position-vertical-relative:text;v-text-anchor:middle" o:gfxdata="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" adj="19200" fillcolor="#5b9bd5 [3204]" strokecolor="#1f4d78 [1604]" strokeweight="1pt"/>
             </w:pict>
@@ -5455,7 +5469,19 @@
         <w:rPr>
           <w:lang w:eastAsia="nl-BE"/>
         </w:rPr>
-        <w:t xml:space="preserve"> is een geldige reeks van variabelen, operatoren en functieaanroepen dewelke resultaten in een enkelvoudige waarde. </w:t>
+        <w:t xml:space="preserve"> is een geldige reeks van variabelen, operatoren en functieaanroepen dewelke </w:t>
+      </w:r>
+      <w:r>
+        <w:rPr>
+          <w:lang w:eastAsia="nl-BE"/>
+        </w:rPr>
+        <w:t>resulteren</w:t>
+      </w:r>
+      <w:r>
+        <w:rPr>
+          <w:lang w:eastAsia="nl-BE"/>
+        </w:rPr>
+        <w:t xml:space="preserve"> in een enkelvoudige waarde. </w:t>
       </w:r>
       <w:r>
         <w:rPr>
@@ -8721,7 +8747,14 @@
           <w:lang w:val="en-US"/>
         </w:rPr>
         <w:tab/>
-        <w:t>this height = height;</w:t>
+        <w:t>this.</w:t>
+      </w:r>
+      <w:r>
+        <w:rPr>
+          <w:highlight w:val="green"/>
+          <w:lang w:val="en-US"/>
+        </w:rPr>
+        <w:t>height = height;</w:t>
       </w:r>
       <w:r>
         <w:rPr>
@@ -9732,6 +9765,9 @@
     <w:p>
       <w:pPr>
         <w:pStyle w:val="Heading2"/>
+        <w:rPr>
+          <w:lang w:val="en-US"/>
+        </w:rPr>
       </w:pPr>
     </w:p>
     <w:p>
@@ -9829,6 +9865,9 @@
     <w:p>
       <w:pPr>
         <w:pStyle w:val="Heading2"/>
+        <w:rPr>
+          <w:lang w:val="en-US"/>
+        </w:rPr>
       </w:pPr>
     </w:p>
     <w:p>
@@ -9877,23 +9916,41 @@
     <w:p>
       <w:pPr>
         <w:pStyle w:val="Syntax"/>
-      </w:pPr>
-      <w:r>
+        <w:rPr>
+          <w:lang w:val="en-US"/>
+        </w:rPr>
+      </w:pPr>
+      <w:r>
+        <w:rPr>
+          <w:lang w:val="en-US"/>
+        </w:rPr>
         <w:t>public class Television {</w:t>
       </w:r>
     </w:p>
     <w:p>
       <w:pPr>
         <w:pStyle w:val="Syntax"/>
-      </w:pPr>
-      <w:r>
+        <w:rPr>
+          <w:lang w:val="en-US"/>
+        </w:rPr>
+      </w:pPr>
+      <w:r>
+        <w:rPr>
+          <w:lang w:val="en-US"/>
+        </w:rPr>
         <w:tab/>
         <w:t>public Television(){</w:t>
       </w:r>
       <w:r>
+        <w:rPr>
+          <w:lang w:val="en-US"/>
+        </w:rPr>
         <w:br/>
       </w:r>
       <w:r>
+        <w:rPr>
+          <w:lang w:val="en-US"/>
+        </w:rPr>
         <w:tab/>
         <w:t>}</w:t>
       </w:r>
@@ -9906,6 +9963,9 @@
         </w:rPr>
       </w:pPr>
       <w:r>
+        <w:rPr>
+          <w:lang w:val="en-US"/>
+        </w:rPr>
         <w:tab/>
       </w:r>
       <w:r>
@@ -10039,15 +10099,24 @@
     <w:p>
       <w:pPr>
         <w:pStyle w:val="Syntax"/>
-        <w:rPr>
-          <w:lang w:val="en-US"/>
-        </w:rPr>
-      </w:pPr>
-      <w:r>
-        <w:rPr>
-          <w:lang w:val="en-US"/>
-        </w:rPr>
-        <w:t>Television televisie = new Television();</w:t>
+      </w:pPr>
+      <w:r>
+        <w:t>Dummy</w:t>
+      </w:r>
+      <w:r>
+        <w:t xml:space="preserve"> </w:t>
+      </w:r>
+      <w:r>
+        <w:t>dummy</w:t>
+      </w:r>
+      <w:r>
+        <w:t xml:space="preserve"> = new </w:t>
+      </w:r>
+      <w:r>
+        <w:t>Dummy</w:t>
+      </w:r>
+      <w:r>
+        <w:t>();</w:t>
       </w:r>
     </w:p>
     <w:p>
@@ -10097,7 +10166,13 @@
     <w:p>
       <w:r>
         <w:lastRenderedPageBreak/>
-        <w:t>Aangeraden is om voor elke zelf een toString methode te schrijven.</w:t>
+        <w:t>Aangeraden is om voor elke</w:t>
+      </w:r>
+      <w:r>
+        <w:t xml:space="preserve"> klasse</w:t>
+      </w:r>
+      <w:r>
+        <w:t xml:space="preserve"> zelf een toString methode te schrijven.</w:t>
       </w:r>
     </w:p>
     <w:p>
@@ -11074,7 +11149,10 @@
       </w:r>
       <w:r>
         <w:br/>
-        <w:t>String [] woorden = tekst.split(</w:t>
+        <w:t>String</w:t>
+      </w:r>
+      <w:r>
+        <w:t>[] woorden = tekst.split(</w:t>
       </w:r>
       <w:r>
         <w:rPr>
@@ -11109,8 +11187,6 @@
       </w:r>
       <w:r>
         <w:br/>
-      </w:r>
-      <w:r>
         <w:t>Char[] tekens = tekst.toCharArray();</w:t>
       </w:r>
     </w:p>
@@ -11124,10 +11200,7 @@
         <w:pStyle w:val="Heading2"/>
       </w:pPr>
       <w:r>
-        <w:t xml:space="preserve">Arrays van </w:t>
-      </w:r>
-      <w:r>
-        <w:t>arrays</w:t>
+        <w:t>Arrays van arrays</w:t>
       </w:r>
     </w:p>
     <w:p>
@@ -11289,35 +11362,61 @@
                 <w:rFonts w:ascii="Courier New" w:hAnsi="Courier New" w:cs="Courier New"/>
                 <w:color w:val="002060"/>
               </w:rPr>
-              <w:t>cijfers[</w:t>
-            </w:r>
-            <w:r>
+              <w:t>cijfers[0][1]</w:t>
+            </w:r>
+          </w:p>
+        </w:tc>
+        <w:tc>
+          <w:tcPr>
+            <w:tcW w:w="2266" w:type="dxa"/>
+          </w:tcPr>
+          <w:p>
+            <w:pPr>
+              <w:jc w:val="center"/>
               <w:rPr>
                 <w:rFonts w:ascii="Courier New" w:hAnsi="Courier New" w:cs="Courier New"/>
                 <w:color w:val="002060"/>
               </w:rPr>
-              <w:t>0</w:t>
-            </w:r>
+            </w:pPr>
             <w:r>
               <w:rPr>
                 <w:rFonts w:ascii="Courier New" w:hAnsi="Courier New" w:cs="Courier New"/>
                 <w:color w:val="002060"/>
               </w:rPr>
-              <w:t>][</w:t>
-            </w:r>
-            <w:r>
+              <w:t>cijfers[0][2]</w:t>
+            </w:r>
+          </w:p>
+        </w:tc>
+      </w:tr>
+      <w:tr>
+        <w:tc>
+          <w:tcPr>
+            <w:tcW w:w="2265" w:type="dxa"/>
+          </w:tcPr>
+          <w:p>
+            <w:r>
+              <w:t>rij 2</w:t>
+            </w:r>
+          </w:p>
+        </w:tc>
+        <w:tc>
+          <w:tcPr>
+            <w:tcW w:w="2265" w:type="dxa"/>
+          </w:tcPr>
+          <w:p>
+            <w:pPr>
+              <w:jc w:val="center"/>
               <w:rPr>
                 <w:rFonts w:ascii="Courier New" w:hAnsi="Courier New" w:cs="Courier New"/>
                 <w:color w:val="002060"/>
               </w:rPr>
-              <w:t>1</w:t>
-            </w:r>
+            </w:pPr>
             <w:r>
               <w:rPr>
                 <w:rFonts w:ascii="Courier New" w:hAnsi="Courier New" w:cs="Courier New"/>
                 <w:color w:val="002060"/>
               </w:rPr>
-              <w:t>]</w:t>
+              <w:t>cijfers[1][0]</w:t>
             </w:r>
           </w:p>
         </w:tc>
@@ -11338,194 +11437,28 @@
                 <w:rFonts w:ascii="Courier New" w:hAnsi="Courier New" w:cs="Courier New"/>
                 <w:color w:val="002060"/>
               </w:rPr>
-              <w:t>cijfers[</w:t>
-            </w:r>
-            <w:r>
+              <w:t>cijfers[1][1]</w:t>
+            </w:r>
+          </w:p>
+        </w:tc>
+        <w:tc>
+          <w:tcPr>
+            <w:tcW w:w="2266" w:type="dxa"/>
+          </w:tcPr>
+          <w:p>
+            <w:pPr>
+              <w:jc w:val="center"/>
               <w:rPr>
                 <w:rFonts w:ascii="Courier New" w:hAnsi="Courier New" w:cs="Courier New"/>
                 <w:color w:val="002060"/>
               </w:rPr>
-              <w:t>0</w:t>
-            </w:r>
+            </w:pPr>
             <w:r>
               <w:rPr>
                 <w:rFonts w:ascii="Courier New" w:hAnsi="Courier New" w:cs="Courier New"/>
                 <w:color w:val="002060"/>
               </w:rPr>
-              <w:t>][</w:t>
-            </w:r>
-            <w:r>
-              <w:rPr>
-                <w:rFonts w:ascii="Courier New" w:hAnsi="Courier New" w:cs="Courier New"/>
-                <w:color w:val="002060"/>
-              </w:rPr>
-              <w:t>2</w:t>
-            </w:r>
-            <w:r>
-              <w:rPr>
-                <w:rFonts w:ascii="Courier New" w:hAnsi="Courier New" w:cs="Courier New"/>
-                <w:color w:val="002060"/>
-              </w:rPr>
-              <w:t>]</w:t>
-            </w:r>
-          </w:p>
-        </w:tc>
-      </w:tr>
-      <w:tr>
-        <w:tc>
-          <w:tcPr>
-            <w:tcW w:w="2265" w:type="dxa"/>
-          </w:tcPr>
-          <w:p>
-            <w:r>
-              <w:t>rij 2</w:t>
-            </w:r>
-          </w:p>
-        </w:tc>
-        <w:tc>
-          <w:tcPr>
-            <w:tcW w:w="2265" w:type="dxa"/>
-          </w:tcPr>
-          <w:p>
-            <w:pPr>
-              <w:jc w:val="center"/>
-              <w:rPr>
-                <w:rFonts w:ascii="Courier New" w:hAnsi="Courier New" w:cs="Courier New"/>
-                <w:color w:val="002060"/>
-              </w:rPr>
-            </w:pPr>
-            <w:r>
-              <w:rPr>
-                <w:rFonts w:ascii="Courier New" w:hAnsi="Courier New" w:cs="Courier New"/>
-                <w:color w:val="002060"/>
-              </w:rPr>
-              <w:t>cijfers[</w:t>
-            </w:r>
-            <w:r>
-              <w:rPr>
-                <w:rFonts w:ascii="Courier New" w:hAnsi="Courier New" w:cs="Courier New"/>
-                <w:color w:val="002060"/>
-              </w:rPr>
-              <w:t>1</w:t>
-            </w:r>
-            <w:r>
-              <w:rPr>
-                <w:rFonts w:ascii="Courier New" w:hAnsi="Courier New" w:cs="Courier New"/>
-                <w:color w:val="002060"/>
-              </w:rPr>
-              <w:t>][</w:t>
-            </w:r>
-            <w:r>
-              <w:rPr>
-                <w:rFonts w:ascii="Courier New" w:hAnsi="Courier New" w:cs="Courier New"/>
-                <w:color w:val="002060"/>
-              </w:rPr>
-              <w:t>0</w:t>
-            </w:r>
-            <w:r>
-              <w:rPr>
-                <w:rFonts w:ascii="Courier New" w:hAnsi="Courier New" w:cs="Courier New"/>
-                <w:color w:val="002060"/>
-              </w:rPr>
-              <w:t>]</w:t>
-            </w:r>
-          </w:p>
-        </w:tc>
-        <w:tc>
-          <w:tcPr>
-            <w:tcW w:w="2266" w:type="dxa"/>
-          </w:tcPr>
-          <w:p>
-            <w:pPr>
-              <w:jc w:val="center"/>
-              <w:rPr>
-                <w:rFonts w:ascii="Courier New" w:hAnsi="Courier New" w:cs="Courier New"/>
-                <w:color w:val="002060"/>
-              </w:rPr>
-            </w:pPr>
-            <w:r>
-              <w:rPr>
-                <w:rFonts w:ascii="Courier New" w:hAnsi="Courier New" w:cs="Courier New"/>
-                <w:color w:val="002060"/>
-              </w:rPr>
-              <w:t>cijfers[</w:t>
-            </w:r>
-            <w:r>
-              <w:rPr>
-                <w:rFonts w:ascii="Courier New" w:hAnsi="Courier New" w:cs="Courier New"/>
-                <w:color w:val="002060"/>
-              </w:rPr>
-              <w:t>1</w:t>
-            </w:r>
-            <w:r>
-              <w:rPr>
-                <w:rFonts w:ascii="Courier New" w:hAnsi="Courier New" w:cs="Courier New"/>
-                <w:color w:val="002060"/>
-              </w:rPr>
-              <w:t>][</w:t>
-            </w:r>
-            <w:r>
-              <w:rPr>
-                <w:rFonts w:ascii="Courier New" w:hAnsi="Courier New" w:cs="Courier New"/>
-                <w:color w:val="002060"/>
-              </w:rPr>
-              <w:t>1</w:t>
-            </w:r>
-            <w:r>
-              <w:rPr>
-                <w:rFonts w:ascii="Courier New" w:hAnsi="Courier New" w:cs="Courier New"/>
-                <w:color w:val="002060"/>
-              </w:rPr>
-              <w:t>]</w:t>
-            </w:r>
-          </w:p>
-        </w:tc>
-        <w:tc>
-          <w:tcPr>
-            <w:tcW w:w="2266" w:type="dxa"/>
-          </w:tcPr>
-          <w:p>
-            <w:pPr>
-              <w:jc w:val="center"/>
-              <w:rPr>
-                <w:rFonts w:ascii="Courier New" w:hAnsi="Courier New" w:cs="Courier New"/>
-                <w:color w:val="002060"/>
-              </w:rPr>
-            </w:pPr>
-            <w:r>
-              <w:rPr>
-                <w:rFonts w:ascii="Courier New" w:hAnsi="Courier New" w:cs="Courier New"/>
-                <w:color w:val="002060"/>
-              </w:rPr>
-              <w:t>cijfers[</w:t>
-            </w:r>
-            <w:r>
-              <w:rPr>
-                <w:rFonts w:ascii="Courier New" w:hAnsi="Courier New" w:cs="Courier New"/>
-                <w:color w:val="002060"/>
-              </w:rPr>
-              <w:t>1</w:t>
-            </w:r>
-            <w:r>
-              <w:rPr>
-                <w:rFonts w:ascii="Courier New" w:hAnsi="Courier New" w:cs="Courier New"/>
-                <w:color w:val="002060"/>
-              </w:rPr>
-              <w:t>][</w:t>
-            </w:r>
-            <w:r>
-              <w:rPr>
-                <w:rFonts w:ascii="Courier New" w:hAnsi="Courier New" w:cs="Courier New"/>
-                <w:color w:val="002060"/>
-              </w:rPr>
-              <w:t>2</w:t>
-            </w:r>
-            <w:r>
-              <w:rPr>
-                <w:rFonts w:ascii="Courier New" w:hAnsi="Courier New" w:cs="Courier New"/>
-                <w:color w:val="002060"/>
-              </w:rPr>
-              <w:t>]</w:t>
+              <w:t>cijfers[1][2]</w:t>
             </w:r>
           </w:p>
         </w:tc>
@@ -11740,257 +11673,521 @@
     <w:p>
       <w:pPr>
         <w:pStyle w:val="Syntax"/>
-        <w:rPr>
-          <w:lang w:val="en-US"/>
-        </w:rPr>
-      </w:pPr>
-      <w:r>
-        <w:rPr>
-          <w:lang w:val="en-US"/>
-        </w:rPr>
+      </w:pPr>
+      <w:r>
         <w:t>/* afdruk</w:t>
       </w:r>
       <w:r>
-        <w:rPr>
-          <w:lang w:val="en-US"/>
-        </w:rPr>
         <w:br/>
         <w:t>1 2 3</w:t>
       </w:r>
       <w:r>
-        <w:rPr>
-          <w:lang w:val="en-US"/>
-        </w:rPr>
         <w:br/>
         <w:t>4 5 6</w:t>
       </w:r>
       <w:r>
-        <w:rPr>
-          <w:lang w:val="en-US"/>
-        </w:rPr>
         <w:br/>
         <w:t>*/</w:t>
       </w:r>
     </w:p>
-    <w:p>
-      <w:pPr>
-        <w:rPr>
-          <w:lang w:val="en-US"/>
-        </w:rPr>
-      </w:pPr>
-    </w:p>
-    <w:p>
-      <w:pPr>
-        <w:rPr>
-          <w:lang w:val="en-US"/>
-        </w:rPr>
-      </w:pPr>
-    </w:p>
+    <w:p/>
+    <w:p/>
     <w:p>
       <w:pPr>
         <w:pStyle w:val="Syntax"/>
-        <w:rPr>
-          <w:lang w:val="en-US"/>
-        </w:rPr>
-      </w:pPr>
-      <w:r>
-        <w:rPr>
-          <w:lang w:val="en-US"/>
-        </w:rPr>
+      </w:pPr>
+      <w:r>
         <w:lastRenderedPageBreak/>
         <w:t xml:space="preserve">for (int[] </w:t>
       </w:r>
       <w:r>
-        <w:rPr>
-          <w:lang w:val="en-US"/>
-        </w:rPr>
         <w:t>rijen</w:t>
       </w:r>
       <w:r>
-        <w:rPr>
-          <w:lang w:val="en-US"/>
-        </w:rPr>
         <w:t xml:space="preserve"> : cijfers) {</w:t>
       </w:r>
       <w:r>
-        <w:rPr>
-          <w:lang w:val="en-US"/>
-        </w:rPr>
         <w:br/>
       </w:r>
       <w:r>
-        <w:rPr>
-          <w:lang w:val="en-US"/>
-        </w:rPr>
         <w:tab/>
         <w:t xml:space="preserve">for (cijfer : </w:t>
       </w:r>
       <w:r>
-        <w:rPr>
-          <w:lang w:val="en-US"/>
-        </w:rPr>
         <w:t>rij</w:t>
+      </w:r>
+      <w:r>
+        <w:t>){</w:t>
+      </w:r>
+      <w:r>
+        <w:br/>
+        <w:t xml:space="preserve"> </w:t>
+      </w:r>
+      <w:r>
+        <w:tab/>
+      </w:r>
+      <w:r>
+        <w:tab/>
+        <w:t>System.</w:t>
+      </w:r>
+      <w:r>
+        <w:rPr>
+          <w:i/>
+          <w:color w:val="7030A0"/>
+        </w:rPr>
+        <w:t>out</w:t>
+      </w:r>
+      <w:r>
+        <w:t xml:space="preserve">.print(cijfer + </w:t>
+      </w:r>
+      <w:r>
+        <w:rPr>
+          <w:color w:val="00B050"/>
+        </w:rPr>
+        <w:t>“ “</w:t>
+      </w:r>
+      <w:r>
+        <w:t>);</w:t>
+      </w:r>
+      <w:r>
+        <w:br/>
+      </w:r>
+      <w:r>
+        <w:tab/>
+        <w:t>}</w:t>
+      </w:r>
+      <w:r>
+        <w:br/>
+        <w:t xml:space="preserve"> </w:t>
+      </w:r>
+      <w:r>
+        <w:tab/>
+        <w:t>System.</w:t>
+      </w:r>
+      <w:r>
+        <w:rPr>
+          <w:i/>
+          <w:color w:val="7030A0"/>
+        </w:rPr>
+        <w:t>out</w:t>
+      </w:r>
+      <w:r>
+        <w:t>.println();</w:t>
+      </w:r>
+      <w:r>
+        <w:br/>
+        <w:t>}</w:t>
+      </w:r>
+    </w:p>
+    <w:p>
+      <w:pPr>
+        <w:pStyle w:val="Syntax"/>
+        <w:rPr>
+          <w:lang w:val="en-US"/>
+        </w:rPr>
+      </w:pPr>
+      <w:r>
+        <w:rPr>
+          <w:lang w:val="en-US"/>
+        </w:rPr>
+        <w:t>/* afdruk</w:t>
+      </w:r>
+      <w:r>
+        <w:rPr>
+          <w:lang w:val="en-US"/>
+        </w:rPr>
+        <w:br/>
+        <w:t>1 2 3</w:t>
+      </w:r>
+      <w:r>
+        <w:rPr>
+          <w:lang w:val="en-US"/>
+        </w:rPr>
+        <w:br/>
+        <w:t>4 5 6</w:t>
+      </w:r>
+      <w:r>
+        <w:rPr>
+          <w:lang w:val="en-US"/>
+        </w:rPr>
+        <w:br/>
+        <w:t>*/</w:t>
+      </w:r>
+    </w:p>
+    <w:p>
+      <w:pPr>
+        <w:rPr>
+          <w:lang w:val="en-US"/>
+        </w:rPr>
+      </w:pPr>
+    </w:p>
+    <w:p>
+      <w:pPr>
+        <w:pStyle w:val="Heading1"/>
+        <w:numPr>
+          <w:ilvl w:val="0"/>
+          <w:numId w:val="5"/>
+        </w:numPr>
+      </w:pPr>
+      <w:r>
+        <w:t>Overerving</w:t>
+      </w:r>
+    </w:p>
+    <w:p>
+      <w:r>
+        <w:t xml:space="preserve"> </w:t>
+      </w:r>
+    </w:p>
+    <w:p>
+      <w:r>
+        <w:t>///DRAFT</w:t>
+      </w:r>
+    </w:p>
+    <w:p>
+      <w:r>
+        <w:t>2 klassen met dezelfde attributen =&gt; 1 superklasse met 2 subklassen waarbij de superklasse de gemeenschappelijke attributen bevat</w:t>
+      </w:r>
+    </w:p>
+    <w:p>
+      <w:r>
+        <w:t>Square</w:t>
+      </w:r>
+      <w:r>
+        <w:t xml:space="preserve"> (subklasse)</w:t>
+      </w:r>
+      <w:r>
+        <w:t xml:space="preserve"> extens Rectangle </w:t>
+      </w:r>
+      <w:r>
+        <w:t xml:space="preserve">(superklasse) </w:t>
+      </w:r>
+      <w:r>
+        <w:t>(klassenhiërarchie)</w:t>
+      </w:r>
+      <w:r>
+        <w:t>, subklasse erft over van/is een soort van superklasse.</w:t>
+      </w:r>
+    </w:p>
+    <w:p>
+      <w:r>
+        <w:t>een subklasse erft eigenschappen en methoden over van superklasse, kan zelf eigenschappen en methoden toevoegen en kan deze overri</w:t>
+      </w:r>
+      <w:r>
+        <w:t>den( (één superklasse per klasse/één keer extends), die superklasse kan wel subklasse zijn van een andere superklasse enz</w:t>
+      </w:r>
+    </w:p>
+    <w:p>
+      <w:r>
+        <w:t>overriden = eigenschap met dezelfde naam en datatype, je krijgt bijgevolg de overschreven eigenschapswaarde</w:t>
+      </w:r>
+    </w:p>
+    <w:p>
+      <w:r>
+        <w:t>DON’T do this met eigenschappen, wel met methoden (bad practice)</w:t>
+      </w:r>
+    </w:p>
+    <w:p>
+      <w:r>
+        <w:t>//TOEGANGSNIVEAU DIAGRAM</w:t>
+      </w:r>
+    </w:p>
+    <w:p>
+      <w:r>
+        <w:t>alle public en protected methoden van de superklasse kunnen we gebruiken vanuit de subklasse, een subklasse is een uitbreiding van de superklasse (alle niet private eigenschappen en methoden van de superklasse zijn ook beschikbaar in de subklasse).</w:t>
+      </w:r>
+    </w:p>
+    <w:p>
+      <w:r>
+        <w:t>override (overschrijven/verbergen) is wanneer we in een subklasse een andere implementatie geven van een bestaande methode in de superklasse (dezelfde signatuur = naam + parameters + return type)</w:t>
+      </w:r>
+    </w:p>
+    <w:p>
+      <w:r>
+        <w:t>!elke methode uit een superklasse is standaard o</w:t>
+      </w:r>
+      <w:r>
+        <w:t>verschrijfbaar in een subklasse</w:t>
+      </w:r>
+    </w:p>
+    <w:p>
+      <w:pPr>
+        <w:pStyle w:val="Syntax"/>
+        <w:rPr>
+          <w:lang w:val="en-US"/>
+        </w:rPr>
+      </w:pPr>
+      <w:r>
+        <w:rPr>
+          <w:lang w:val="en-US"/>
+        </w:rPr>
+        <w:t>public c</w:t>
+      </w:r>
+      <w:r>
+        <w:rPr>
+          <w:lang w:val="en-US"/>
+        </w:rPr>
+        <w:t>lass Square extends Rectangle {</w:t>
+      </w:r>
+      <w:r>
+        <w:rPr>
+          <w:lang w:val="en-US"/>
+        </w:rPr>
+        <w:br/>
+      </w:r>
+      <w:r>
+        <w:rPr>
+          <w:lang w:val="en-US"/>
+        </w:rPr>
+        <w:tab/>
+        <w:t>private int side;</w:t>
+      </w:r>
+    </w:p>
+    <w:p>
+      <w:pPr>
+        <w:pStyle w:val="Syntax"/>
+      </w:pPr>
+      <w:r>
+        <w:t>//met deze annotatie in de subklasse om de compiler te laten nakijken of deze methode wel degelijk een methode uit zijn superklasse overschrijft</w:t>
+      </w:r>
+      <w:r>
+        <w:br/>
+      </w:r>
+      <w:r>
+        <w:tab/>
+        <w:t>@Override</w:t>
+      </w:r>
+      <w:r>
+        <w:br/>
+      </w:r>
+      <w:r>
+        <w:tab/>
+        <w:t>public int getArea(){</w:t>
+      </w:r>
+      <w:r>
+        <w:br/>
+      </w:r>
+      <w:r>
+        <w:tab/>
+      </w:r>
+      <w:r>
+        <w:tab/>
+        <w:t>return side * 2;</w:t>
+      </w:r>
+      <w:r>
+        <w:br/>
+      </w:r>
+      <w:r>
+        <w:tab/>
+        <w:t>}</w:t>
+      </w:r>
+      <w:r>
+        <w:br/>
+        <w:t>}</w:t>
+      </w:r>
+    </w:p>
+    <w:p>
+      <w:r>
+        <w:lastRenderedPageBreak/>
+        <w:t>om aan te duiden dat de methode uit de superklasse gebruikt moet worden</w:t>
+      </w:r>
+    </w:p>
+    <w:p>
+      <w:pPr>
+        <w:pStyle w:val="Syntax"/>
+        <w:rPr>
+          <w:lang w:val="en-US"/>
+        </w:rPr>
+      </w:pPr>
+      <w:r>
+        <w:rPr>
+          <w:lang w:val="en-US"/>
+        </w:rPr>
+        <w:t>public void setSide(int side){</w:t>
+      </w:r>
+      <w:r>
+        <w:rPr>
+          <w:lang w:val="en-US"/>
+        </w:rPr>
+        <w:br/>
+      </w:r>
+      <w:r>
+        <w:rPr>
+          <w:lang w:val="en-US"/>
+        </w:rPr>
+        <w:tab/>
+        <w:t>super.setWidth(side);</w:t>
+      </w:r>
+      <w:r>
+        <w:rPr>
+          <w:lang w:val="en-US"/>
+        </w:rPr>
+        <w:br/>
+      </w:r>
+      <w:r>
+        <w:rPr>
+          <w:lang w:val="en-US"/>
+        </w:rPr>
+        <w:tab/>
+        <w:t>super.setHeight(side);</w:t>
+      </w:r>
+      <w:r>
+        <w:rPr>
+          <w:lang w:val="en-US"/>
+        </w:rPr>
+        <w:br/>
+        <w:t>}</w:t>
+      </w:r>
+    </w:p>
+    <w:p>
+      <w:r>
+        <w:t>Constructors</w:t>
+      </w:r>
+    </w:p>
+    <w:p>
+      <w:r>
+        <w:t>Indien geen geschreven =&gt; default</w:t>
+      </w:r>
+    </w:p>
+    <w:p>
+      <w:pPr>
+        <w:pStyle w:val="Syntax"/>
+      </w:pPr>
+      <w:r>
+        <w:t>//default contructor van normale klasse, in dit geval superklasse</w:t>
+      </w:r>
+      <w:r>
+        <w:br/>
+        <w:t>public Rectangle(){</w:t>
+      </w:r>
+      <w:r>
+        <w:br/>
+        <w:t>}</w:t>
+      </w:r>
+    </w:p>
+    <w:p>
+      <w:pPr>
+        <w:pStyle w:val="Syntax"/>
+        <w:rPr>
+          <w:lang w:val="en-US"/>
+        </w:rPr>
+      </w:pPr>
+      <w:r>
+        <w:rPr>
+          <w:lang w:val="en-US"/>
+        </w:rPr>
+        <w:t>//default constructor van subklasse</w:t>
+      </w:r>
+      <w:r>
+        <w:rPr>
+          <w:lang w:val="en-US"/>
+        </w:rPr>
+        <w:br/>
+      </w:r>
+      <w:r>
+        <w:rPr>
+          <w:lang w:val="en-US"/>
+        </w:rPr>
+        <w:t>public Square(){</w:t>
+      </w:r>
+      <w:r>
+        <w:rPr>
+          <w:lang w:val="en-US"/>
+        </w:rPr>
+        <w:br/>
+      </w:r>
+      <w:r>
+        <w:rPr>
+          <w:lang w:val="en-US"/>
+        </w:rPr>
+        <w:tab/>
+        <w:t>super();</w:t>
+      </w:r>
+      <w:r>
+        <w:rPr>
+          <w:lang w:val="en-US"/>
+        </w:rPr>
+        <w:br/>
+      </w:r>
+      <w:r>
+        <w:rPr>
+          <w:lang w:val="en-US"/>
+        </w:rPr>
+        <w:t>}</w:t>
+      </w:r>
+    </w:p>
+    <w:p>
+      <w:r>
+        <w:t>Indien een subklasse gebruikt maakt van een constructor van de superklasse, moet deze met de juiste parameters opgeroepen worden in de subklasse</w:t>
+      </w:r>
+    </w:p>
+    <w:p>
+      <w:pPr>
+        <w:pStyle w:val="Syntax"/>
+        <w:rPr>
+          <w:lang w:val="en-US"/>
+        </w:rPr>
+      </w:pPr>
+      <w:r>
+        <w:rPr>
+          <w:lang w:val="en-US"/>
+        </w:rPr>
+        <w:t>public Square(int side){</w:t>
+      </w:r>
+      <w:r>
+        <w:rPr>
+          <w:lang w:val="en-US"/>
+        </w:rPr>
+        <w:br/>
+      </w:r>
+      <w:r>
+        <w:rPr>
+          <w:lang w:val="en-US"/>
+        </w:rPr>
+        <w:tab/>
+        <w:t>super(this, this); //altijd eerste statement</w:t>
+      </w:r>
+      <w:r>
+        <w:rPr>
+          <w:lang w:val="en-US"/>
+        </w:rPr>
+        <w:br/>
+      </w:r>
+      <w:r>
+        <w:rPr>
+          <w:lang w:val="en-US"/>
+        </w:rPr>
+        <w:tab/>
+        <w:t>this.side = side;</w:t>
+      </w:r>
+      <w:r>
+        <w:rPr>
+          <w:lang w:val="en-US"/>
+        </w:rPr>
+        <w:br/>
+        <w:t>}</w:t>
+      </w:r>
+    </w:p>
+    <w:p>
+      <w:pPr>
+        <w:rPr>
+          <w:lang w:val="en-US"/>
+        </w:rPr>
+      </w:pPr>
+      <w:r>
+        <w:rPr>
+          <w:lang w:val="en-US"/>
+        </w:rPr>
+        <w:t>SLIDE21</w:t>
       </w:r>
       <w:bookmarkStart w:id="0" w:name="_GoBack"/>
       <w:bookmarkEnd w:id="0"/>
-      <w:r>
-        <w:rPr>
-          <w:lang w:val="en-US"/>
-        </w:rPr>
-        <w:t>){</w:t>
-      </w:r>
-      <w:r>
-        <w:rPr>
-          <w:lang w:val="en-US"/>
-        </w:rPr>
-        <w:br/>
-        <w:t xml:space="preserve"> </w:t>
-      </w:r>
-      <w:r>
-        <w:rPr>
-          <w:lang w:val="en-US"/>
-        </w:rPr>
-        <w:tab/>
-      </w:r>
-      <w:r>
-        <w:rPr>
-          <w:lang w:val="en-US"/>
-        </w:rPr>
-        <w:tab/>
-      </w:r>
-      <w:r>
-        <w:rPr>
-          <w:lang w:val="en-US"/>
-        </w:rPr>
-        <w:t>System.</w:t>
-      </w:r>
-      <w:r>
-        <w:rPr>
-          <w:i/>
-          <w:color w:val="7030A0"/>
-          <w:lang w:val="en-US"/>
-        </w:rPr>
-        <w:t>out</w:t>
-      </w:r>
-      <w:r>
-        <w:rPr>
-          <w:lang w:val="en-US"/>
-        </w:rPr>
-        <w:t>.print(</w:t>
-      </w:r>
-      <w:r>
-        <w:rPr>
-          <w:lang w:val="en-US"/>
-        </w:rPr>
-        <w:t>cijfer</w:t>
-      </w:r>
-      <w:r>
-        <w:rPr>
-          <w:lang w:val="en-US"/>
-        </w:rPr>
-        <w:t xml:space="preserve"> + </w:t>
-      </w:r>
-      <w:r>
-        <w:rPr>
-          <w:color w:val="00B050"/>
-          <w:lang w:val="en-US"/>
-        </w:rPr>
-        <w:t>“ “</w:t>
-      </w:r>
-      <w:r>
-        <w:rPr>
-          <w:lang w:val="en-US"/>
-        </w:rPr>
-        <w:t>);</w:t>
-      </w:r>
-      <w:r>
-        <w:rPr>
-          <w:lang w:val="en-US"/>
-        </w:rPr>
-        <w:br/>
-      </w:r>
-      <w:r>
-        <w:rPr>
-          <w:lang w:val="en-US"/>
-        </w:rPr>
-        <w:tab/>
-        <w:t>}</w:t>
-      </w:r>
-      <w:r>
-        <w:rPr>
-          <w:lang w:val="en-US"/>
-        </w:rPr>
-        <w:br/>
-        <w:t xml:space="preserve"> </w:t>
-      </w:r>
-      <w:r>
-        <w:rPr>
-          <w:lang w:val="en-US"/>
-        </w:rPr>
-        <w:tab/>
-      </w:r>
-      <w:r>
-        <w:rPr>
-          <w:lang w:val="en-US"/>
-        </w:rPr>
-        <w:t>System.</w:t>
-      </w:r>
-      <w:r>
-        <w:rPr>
-          <w:i/>
-          <w:color w:val="7030A0"/>
-          <w:lang w:val="en-US"/>
-        </w:rPr>
-        <w:t>out</w:t>
-      </w:r>
-      <w:r>
-        <w:rPr>
-          <w:lang w:val="en-US"/>
-        </w:rPr>
-        <w:t>.println();</w:t>
-      </w:r>
-      <w:r>
-        <w:rPr>
-          <w:lang w:val="en-US"/>
-        </w:rPr>
-        <w:br/>
-        <w:t>}</w:t>
-      </w:r>
-    </w:p>
-    <w:p>
-      <w:pPr>
-        <w:pStyle w:val="Syntax"/>
-        <w:rPr>
-          <w:lang w:val="en-US"/>
-        </w:rPr>
-      </w:pPr>
-      <w:r>
-        <w:rPr>
-          <w:lang w:val="en-US"/>
-        </w:rPr>
-        <w:t>/* afdruk</w:t>
-      </w:r>
-      <w:r>
-        <w:rPr>
-          <w:lang w:val="en-US"/>
-        </w:rPr>
-        <w:br/>
-        <w:t>1 2 3</w:t>
-      </w:r>
-      <w:r>
-        <w:rPr>
-          <w:lang w:val="en-US"/>
-        </w:rPr>
-        <w:br/>
-        <w:t>4 5 6</w:t>
-      </w:r>
-      <w:r>
-        <w:rPr>
-          <w:lang w:val="en-US"/>
-        </w:rPr>
-        <w:br/>
-        <w:t>*/</w:t>
-      </w:r>
+    </w:p>
+    <w:p>
+      <w:pPr>
+        <w:rPr>
+          <w:lang w:val="en-US"/>
+        </w:rPr>
+      </w:pPr>
     </w:p>
     <w:sectPr>
       <w:footerReference w:type="default" r:id="rId7"/>
@@ -12078,7 +12275,7 @@
         <w:rFonts w:ascii="Courier New" w:hAnsi="Courier New" w:cs="Courier New"/>
         <w:noProof/>
       </w:rPr>
-      <w:t>14</w:t>
+      <w:t>15</w:t>
     </w:r>
     <w:r>
       <w:rPr>
@@ -12534,6 +12731,95 @@
     </w:lvl>
   </w:abstractNum>
   <w:abstractNum w:abstractNumId="3" w15:restartNumberingAfterBreak="0">
+    <w:nsid w:val="13402529"/>
+    <w:multiLevelType w:val="hybridMultilevel"/>
+    <w:tmpl w:val="9EF0C58A"/>
+    <w:lvl w:ilvl="0" w:tplc="0813000F">
+      <w:start w:val="1"/>
+      <w:numFmt w:val="decimal"/>
+      <w:lvlText w:val="%1."/>
+      <w:lvlJc w:val="left"/>
+      <w:pPr>
+        <w:ind w:left="720" w:hanging="360"/>
+      </w:pPr>
+      <w:rPr>
+        <w:rFonts w:hint="default"/>
+      </w:rPr>
+    </w:lvl>
+    <w:lvl w:ilvl="1" w:tplc="08130019" w:tentative="1">
+      <w:start w:val="1"/>
+      <w:numFmt w:val="lowerLetter"/>
+      <w:lvlText w:val="%2."/>
+      <w:lvlJc w:val="left"/>
+      <w:pPr>
+        <w:ind w:left="1440" w:hanging="360"/>
+      </w:pPr>
+    </w:lvl>
+    <w:lvl w:ilvl="2" w:tplc="0813001B" w:tentative="1">
+      <w:start w:val="1"/>
+      <w:numFmt w:val="lowerRoman"/>
+      <w:lvlText w:val="%3."/>
+      <w:lvlJc w:val="right"/>
+      <w:pPr>
+        <w:ind w:left="2160" w:hanging="180"/>
+      </w:pPr>
+    </w:lvl>
+    <w:lvl w:ilvl="3" w:tplc="0813000F" w:tentative="1">
+      <w:start w:val="1"/>
+      <w:numFmt w:val="decimal"/>
+      <w:lvlText w:val="%4."/>
+      <w:lvlJc w:val="left"/>
+      <w:pPr>
+        <w:ind w:left="2880" w:hanging="360"/>
+      </w:pPr>
+    </w:lvl>
+    <w:lvl w:ilvl="4" w:tplc="08130019" w:tentative="1">
+      <w:start w:val="1"/>
+      <w:numFmt w:val="lowerLetter"/>
+      <w:lvlText w:val="%5."/>
+      <w:lvlJc w:val="left"/>
+      <w:pPr>
+        <w:ind w:left="3600" w:hanging="360"/>
+      </w:pPr>
+    </w:lvl>
+    <w:lvl w:ilvl="5" w:tplc="0813001B" w:tentative="1">
+      <w:start w:val="1"/>
+      <w:numFmt w:val="lowerRoman"/>
+      <w:lvlText w:val="%6."/>
+      <w:lvlJc w:val="right"/>
+      <w:pPr>
+        <w:ind w:left="4320" w:hanging="180"/>
+      </w:pPr>
+    </w:lvl>
+    <w:lvl w:ilvl="6" w:tplc="0813000F" w:tentative="1">
+      <w:start w:val="1"/>
+      <w:numFmt w:val="decimal"/>
+      <w:lvlText w:val="%7."/>
+      <w:lvlJc w:val="left"/>
+      <w:pPr>
+        <w:ind w:left="5040" w:hanging="360"/>
+      </w:pPr>
+    </w:lvl>
+    <w:lvl w:ilvl="7" w:tplc="08130019" w:tentative="1">
+      <w:start w:val="1"/>
+      <w:numFmt w:val="lowerLetter"/>
+      <w:lvlText w:val="%8."/>
+      <w:lvlJc w:val="left"/>
+      <w:pPr>
+        <w:ind w:left="5760" w:hanging="360"/>
+      </w:pPr>
+    </w:lvl>
+    <w:lvl w:ilvl="8" w:tplc="0813001B" w:tentative="1">
+      <w:start w:val="1"/>
+      <w:numFmt w:val="lowerRoman"/>
+      <w:lvlText w:val="%9."/>
+      <w:lvlJc w:val="right"/>
+      <w:pPr>
+        <w:ind w:left="6480" w:hanging="180"/>
+      </w:pPr>
+    </w:lvl>
+  </w:abstractNum>
+  <w:abstractNum w:abstractNumId="4" w15:restartNumberingAfterBreak="0">
     <w:nsid w:val="14192D48"/>
     <w:multiLevelType w:val="multilevel"/>
     <w:tmpl w:val="A1C82774"/>
@@ -12682,7 +12968,7 @@
       </w:rPr>
     </w:lvl>
   </w:abstractNum>
-  <w:abstractNum w:abstractNumId="4" w15:restartNumberingAfterBreak="0">
+  <w:abstractNum w:abstractNumId="5" w15:restartNumberingAfterBreak="0">
     <w:nsid w:val="168B03DB"/>
     <w:multiLevelType w:val="multilevel"/>
     <w:tmpl w:val="2DFA328C"/>
@@ -12831,7 +13117,7 @@
       </w:rPr>
     </w:lvl>
   </w:abstractNum>
-  <w:abstractNum w:abstractNumId="5" w15:restartNumberingAfterBreak="0">
+  <w:abstractNum w:abstractNumId="6" w15:restartNumberingAfterBreak="0">
     <w:nsid w:val="1AA85D26"/>
     <w:multiLevelType w:val="hybridMultilevel"/>
     <w:tmpl w:val="3DF07F84"/>
@@ -12920,7 +13206,7 @@
       </w:pPr>
     </w:lvl>
   </w:abstractNum>
-  <w:abstractNum w:abstractNumId="6" w15:restartNumberingAfterBreak="0">
+  <w:abstractNum w:abstractNumId="7" w15:restartNumberingAfterBreak="0">
     <w:nsid w:val="23CD1AFA"/>
     <w:multiLevelType w:val="multilevel"/>
     <w:tmpl w:val="3A6CAD74"/>
@@ -13033,7 +13319,7 @@
       </w:pPr>
     </w:lvl>
   </w:abstractNum>
-  <w:abstractNum w:abstractNumId="7" w15:restartNumberingAfterBreak="0">
+  <w:abstractNum w:abstractNumId="8" w15:restartNumberingAfterBreak="0">
     <w:nsid w:val="28AA4340"/>
     <w:multiLevelType w:val="hybridMultilevel"/>
     <w:tmpl w:val="452E8842"/>
@@ -13146,7 +13432,7 @@
       </w:rPr>
     </w:lvl>
   </w:abstractNum>
-  <w:abstractNum w:abstractNumId="8" w15:restartNumberingAfterBreak="0">
+  <w:abstractNum w:abstractNumId="9" w15:restartNumberingAfterBreak="0">
     <w:nsid w:val="29F97904"/>
     <w:multiLevelType w:val="hybridMultilevel"/>
     <w:tmpl w:val="76EA5F12"/>
@@ -13235,7 +13521,7 @@
       </w:pPr>
     </w:lvl>
   </w:abstractNum>
-  <w:abstractNum w:abstractNumId="9" w15:restartNumberingAfterBreak="0">
+  <w:abstractNum w:abstractNumId="10" w15:restartNumberingAfterBreak="0">
     <w:nsid w:val="2A3E54B7"/>
     <w:multiLevelType w:val="multilevel"/>
     <w:tmpl w:val="5E3A2CA2"/>
@@ -13384,7 +13670,7 @@
       </w:rPr>
     </w:lvl>
   </w:abstractNum>
-  <w:abstractNum w:abstractNumId="10" w15:restartNumberingAfterBreak="0">
+  <w:abstractNum w:abstractNumId="11" w15:restartNumberingAfterBreak="0">
     <w:nsid w:val="2FEC24DE"/>
     <w:multiLevelType w:val="hybridMultilevel"/>
     <w:tmpl w:val="19F08DDA"/>
@@ -13473,7 +13759,7 @@
       </w:pPr>
     </w:lvl>
   </w:abstractNum>
-  <w:abstractNum w:abstractNumId="11" w15:restartNumberingAfterBreak="0">
+  <w:abstractNum w:abstractNumId="12" w15:restartNumberingAfterBreak="0">
     <w:nsid w:val="384E5887"/>
     <w:multiLevelType w:val="hybridMultilevel"/>
     <w:tmpl w:val="D924B73E"/>
@@ -13586,7 +13872,7 @@
       </w:rPr>
     </w:lvl>
   </w:abstractNum>
-  <w:abstractNum w:abstractNumId="12" w15:restartNumberingAfterBreak="0">
+  <w:abstractNum w:abstractNumId="13" w15:restartNumberingAfterBreak="0">
     <w:nsid w:val="3CEF536E"/>
     <w:multiLevelType w:val="multilevel"/>
     <w:tmpl w:val="D0502690"/>
@@ -13735,7 +14021,7 @@
       </w:rPr>
     </w:lvl>
   </w:abstractNum>
-  <w:abstractNum w:abstractNumId="13" w15:restartNumberingAfterBreak="0">
+  <w:abstractNum w:abstractNumId="14" w15:restartNumberingAfterBreak="0">
     <w:nsid w:val="3D494752"/>
     <w:multiLevelType w:val="hybridMultilevel"/>
     <w:tmpl w:val="9EF0C58A"/>
@@ -13824,7 +14110,7 @@
       </w:pPr>
     </w:lvl>
   </w:abstractNum>
-  <w:abstractNum w:abstractNumId="14" w15:restartNumberingAfterBreak="0">
+  <w:abstractNum w:abstractNumId="15" w15:restartNumberingAfterBreak="0">
     <w:nsid w:val="3D842ED8"/>
     <w:multiLevelType w:val="multilevel"/>
     <w:tmpl w:val="98C079D8"/>
@@ -13973,7 +14259,7 @@
       </w:rPr>
     </w:lvl>
   </w:abstractNum>
-  <w:abstractNum w:abstractNumId="15" w15:restartNumberingAfterBreak="0">
+  <w:abstractNum w:abstractNumId="16" w15:restartNumberingAfterBreak="0">
     <w:nsid w:val="3F06140D"/>
     <w:multiLevelType w:val="hybridMultilevel"/>
     <w:tmpl w:val="B0367C7E"/>
@@ -14059,7 +14345,7 @@
       </w:pPr>
     </w:lvl>
   </w:abstractNum>
-  <w:abstractNum w:abstractNumId="16" w15:restartNumberingAfterBreak="0">
+  <w:abstractNum w:abstractNumId="17" w15:restartNumberingAfterBreak="0">
     <w:nsid w:val="4036103D"/>
     <w:multiLevelType w:val="hybridMultilevel"/>
     <w:tmpl w:val="5E04273E"/>
@@ -14172,7 +14458,7 @@
       </w:rPr>
     </w:lvl>
   </w:abstractNum>
-  <w:abstractNum w:abstractNumId="17" w15:restartNumberingAfterBreak="0">
+  <w:abstractNum w:abstractNumId="18" w15:restartNumberingAfterBreak="0">
     <w:nsid w:val="4363013F"/>
     <w:multiLevelType w:val="multilevel"/>
     <w:tmpl w:val="D444DE00"/>
@@ -14289,7 +14575,7 @@
       </w:pPr>
     </w:lvl>
   </w:abstractNum>
-  <w:abstractNum w:abstractNumId="18" w15:restartNumberingAfterBreak="0">
+  <w:abstractNum w:abstractNumId="19" w15:restartNumberingAfterBreak="0">
     <w:nsid w:val="4D4E6B9B"/>
     <w:multiLevelType w:val="multilevel"/>
     <w:tmpl w:val="E62E0C5A"/>
@@ -14402,7 +14688,7 @@
       </w:pPr>
     </w:lvl>
   </w:abstractNum>
-  <w:abstractNum w:abstractNumId="19" w15:restartNumberingAfterBreak="0">
+  <w:abstractNum w:abstractNumId="20" w15:restartNumberingAfterBreak="0">
     <w:nsid w:val="55D62B0F"/>
     <w:multiLevelType w:val="hybridMultilevel"/>
     <w:tmpl w:val="76EA5F12"/>
@@ -14491,7 +14777,7 @@
       </w:pPr>
     </w:lvl>
   </w:abstractNum>
-  <w:abstractNum w:abstractNumId="20" w15:restartNumberingAfterBreak="0">
+  <w:abstractNum w:abstractNumId="21" w15:restartNumberingAfterBreak="0">
     <w:nsid w:val="598E5DD8"/>
     <w:multiLevelType w:val="hybridMultilevel"/>
     <w:tmpl w:val="F04C3C00"/>
@@ -14604,7 +14890,7 @@
       </w:rPr>
     </w:lvl>
   </w:abstractNum>
-  <w:abstractNum w:abstractNumId="21" w15:restartNumberingAfterBreak="0">
+  <w:abstractNum w:abstractNumId="22" w15:restartNumberingAfterBreak="0">
     <w:nsid w:val="5CEC03D7"/>
     <w:multiLevelType w:val="hybridMultilevel"/>
     <w:tmpl w:val="EE1A043A"/>
@@ -14693,7 +14979,7 @@
       </w:pPr>
     </w:lvl>
   </w:abstractNum>
-  <w:abstractNum w:abstractNumId="22" w15:restartNumberingAfterBreak="0">
+  <w:abstractNum w:abstractNumId="23" w15:restartNumberingAfterBreak="0">
     <w:nsid w:val="62314E47"/>
     <w:multiLevelType w:val="multilevel"/>
     <w:tmpl w:val="7FC416BC"/>
@@ -14842,7 +15128,7 @@
       </w:rPr>
     </w:lvl>
   </w:abstractNum>
-  <w:abstractNum w:abstractNumId="23" w15:restartNumberingAfterBreak="0">
+  <w:abstractNum w:abstractNumId="24" w15:restartNumberingAfterBreak="0">
     <w:nsid w:val="635758E2"/>
     <w:multiLevelType w:val="multilevel"/>
     <w:tmpl w:val="4BAA1E34"/>
@@ -14955,7 +15241,7 @@
       </w:pPr>
     </w:lvl>
   </w:abstractNum>
-  <w:abstractNum w:abstractNumId="24" w15:restartNumberingAfterBreak="0">
+  <w:abstractNum w:abstractNumId="25" w15:restartNumberingAfterBreak="0">
     <w:nsid w:val="68706E0D"/>
     <w:multiLevelType w:val="hybridMultilevel"/>
     <w:tmpl w:val="9EF0C58A"/>
@@ -15044,7 +15330,7 @@
       </w:pPr>
     </w:lvl>
   </w:abstractNum>
-  <w:abstractNum w:abstractNumId="25" w15:restartNumberingAfterBreak="0">
+  <w:abstractNum w:abstractNumId="26" w15:restartNumberingAfterBreak="0">
     <w:nsid w:val="6A325869"/>
     <w:multiLevelType w:val="hybridMultilevel"/>
     <w:tmpl w:val="E94A50C0"/>
@@ -15157,7 +15443,7 @@
       </w:rPr>
     </w:lvl>
   </w:abstractNum>
-  <w:abstractNum w:abstractNumId="26" w15:restartNumberingAfterBreak="0">
+  <w:abstractNum w:abstractNumId="27" w15:restartNumberingAfterBreak="0">
     <w:nsid w:val="721D19C4"/>
     <w:multiLevelType w:val="multilevel"/>
     <w:tmpl w:val="690E9AB8"/>
@@ -15306,7 +15592,7 @@
       </w:rPr>
     </w:lvl>
   </w:abstractNum>
-  <w:abstractNum w:abstractNumId="27" w15:restartNumberingAfterBreak="0">
+  <w:abstractNum w:abstractNumId="28" w15:restartNumberingAfterBreak="0">
     <w:nsid w:val="72C241F7"/>
     <w:multiLevelType w:val="hybridMultilevel"/>
     <w:tmpl w:val="C9D81068"/>
@@ -15419,7 +15705,7 @@
       </w:rPr>
     </w:lvl>
   </w:abstractNum>
-  <w:abstractNum w:abstractNumId="28" w15:restartNumberingAfterBreak="0">
+  <w:abstractNum w:abstractNumId="29" w15:restartNumberingAfterBreak="0">
     <w:nsid w:val="77CA655D"/>
     <w:multiLevelType w:val="hybridMultilevel"/>
     <w:tmpl w:val="9EF0C58A"/>
@@ -15509,91 +15795,94 @@
     </w:lvl>
   </w:abstractNum>
   <w:num w:numId="1">
+    <w:abstractNumId w:val="6"/>
+  </w:num>
+  <w:num w:numId="2">
     <w:abstractNumId w:val="5"/>
   </w:num>
-  <w:num w:numId="2">
+  <w:num w:numId="3">
+    <w:abstractNumId w:val="18"/>
+  </w:num>
+  <w:num w:numId="4">
     <w:abstractNumId w:val="4"/>
   </w:num>
-  <w:num w:numId="3">
-    <w:abstractNumId w:val="17"/>
-  </w:num>
-  <w:num w:numId="4">
-    <w:abstractNumId w:val="3"/>
-  </w:num>
   <w:num w:numId="5">
-    <w:abstractNumId w:val="13"/>
+    <w:abstractNumId w:val="14"/>
   </w:num>
   <w:num w:numId="6">
-    <w:abstractNumId w:val="11"/>
+    <w:abstractNumId w:val="12"/>
   </w:num>
   <w:num w:numId="7">
-    <w:abstractNumId w:val="16"/>
+    <w:abstractNumId w:val="17"/>
   </w:num>
   <w:num w:numId="8">
     <w:abstractNumId w:val="0"/>
   </w:num>
   <w:num w:numId="9">
-    <w:abstractNumId w:val="27"/>
+    <w:abstractNumId w:val="28"/>
   </w:num>
   <w:num w:numId="10">
-    <w:abstractNumId w:val="20"/>
+    <w:abstractNumId w:val="21"/>
   </w:num>
   <w:num w:numId="11">
-    <w:abstractNumId w:val="7"/>
+    <w:abstractNumId w:val="8"/>
   </w:num>
   <w:num w:numId="12">
-    <w:abstractNumId w:val="25"/>
+    <w:abstractNumId w:val="26"/>
   </w:num>
   <w:num w:numId="13">
-    <w:abstractNumId w:val="12"/>
+    <w:abstractNumId w:val="13"/>
   </w:num>
   <w:num w:numId="14">
-    <w:abstractNumId w:val="26"/>
+    <w:abstractNumId w:val="27"/>
   </w:num>
   <w:num w:numId="15">
     <w:abstractNumId w:val="1"/>
   </w:num>
   <w:num w:numId="16">
-    <w:abstractNumId w:val="22"/>
+    <w:abstractNumId w:val="23"/>
   </w:num>
   <w:num w:numId="17">
-    <w:abstractNumId w:val="14"/>
+    <w:abstractNumId w:val="15"/>
   </w:num>
   <w:num w:numId="18">
-    <w:abstractNumId w:val="8"/>
+    <w:abstractNumId w:val="9"/>
   </w:num>
   <w:num w:numId="19">
-    <w:abstractNumId w:val="9"/>
+    <w:abstractNumId w:val="10"/>
   </w:num>
   <w:num w:numId="20">
-    <w:abstractNumId w:val="18"/>
+    <w:abstractNumId w:val="19"/>
   </w:num>
   <w:num w:numId="21">
-    <w:abstractNumId w:val="6"/>
+    <w:abstractNumId w:val="7"/>
   </w:num>
   <w:num w:numId="22">
-    <w:abstractNumId w:val="23"/>
+    <w:abstractNumId w:val="24"/>
   </w:num>
   <w:num w:numId="23">
     <w:abstractNumId w:val="2"/>
   </w:num>
   <w:num w:numId="24">
-    <w:abstractNumId w:val="19"/>
+    <w:abstractNumId w:val="20"/>
   </w:num>
   <w:num w:numId="25">
-    <w:abstractNumId w:val="28"/>
+    <w:abstractNumId w:val="29"/>
   </w:num>
   <w:num w:numId="26">
-    <w:abstractNumId w:val="15"/>
+    <w:abstractNumId w:val="16"/>
   </w:num>
   <w:num w:numId="27">
-    <w:abstractNumId w:val="10"/>
+    <w:abstractNumId w:val="11"/>
   </w:num>
   <w:num w:numId="28">
-    <w:abstractNumId w:val="21"/>
+    <w:abstractNumId w:val="22"/>
   </w:num>
   <w:num w:numId="29">
-    <w:abstractNumId w:val="24"/>
+    <w:abstractNumId w:val="25"/>
+  </w:num>
+  <w:num w:numId="30">
+    <w:abstractNumId w:val="3"/>
   </w:num>
 </w:numbering>
 </file>

</xml_diff>

<commit_message>
[JAVA] Deel 2|Week 1 Overerving DRAFT + oefeningen
</commit_message>
<xml_diff>
--- a/Java Programming/JAVA - Deel 1 Samenvatting.docx
+++ b/Java Programming/JAVA - Deel 1 Samenvatting.docx
@@ -15,6 +15,14 @@
         </w:rPr>
         <w:t>Java Programming</w:t>
       </w:r>
+      <w:r>
+        <w:rPr>
+          <w:lang w:val="en-US"/>
+        </w:rPr>
+        <w:t xml:space="preserve">  - Deel 1</w:t>
+      </w:r>
+      <w:bookmarkStart w:id="0" w:name="_GoBack"/>
+      <w:bookmarkEnd w:id="0"/>
     </w:p>
     <w:p>
       <w:pPr>
@@ -11782,413 +11790,24 @@
     <w:p>
       <w:pPr>
         <w:pStyle w:val="Syntax"/>
-        <w:rPr>
-          <w:lang w:val="en-US"/>
-        </w:rPr>
-      </w:pPr>
-      <w:r>
-        <w:rPr>
-          <w:lang w:val="en-US"/>
-        </w:rPr>
+      </w:pPr>
+      <w:r>
         <w:t>/* afdruk</w:t>
       </w:r>
       <w:r>
-        <w:rPr>
-          <w:lang w:val="en-US"/>
-        </w:rPr>
         <w:br/>
         <w:t>1 2 3</w:t>
       </w:r>
       <w:r>
-        <w:rPr>
-          <w:lang w:val="en-US"/>
-        </w:rPr>
         <w:br/>
         <w:t>4 5 6</w:t>
       </w:r>
       <w:r>
-        <w:rPr>
-          <w:lang w:val="en-US"/>
-        </w:rPr>
         <w:br/>
         <w:t>*/</w:t>
       </w:r>
     </w:p>
-    <w:p>
-      <w:pPr>
-        <w:rPr>
-          <w:lang w:val="en-US"/>
-        </w:rPr>
-      </w:pPr>
-    </w:p>
-    <w:p>
-      <w:pPr>
-        <w:pStyle w:val="Heading1"/>
-        <w:numPr>
-          <w:ilvl w:val="0"/>
-          <w:numId w:val="5"/>
-        </w:numPr>
-      </w:pPr>
-      <w:r>
-        <w:t>Overerving</w:t>
-      </w:r>
-    </w:p>
-    <w:p>
-      <w:r>
-        <w:t xml:space="preserve"> </w:t>
-      </w:r>
-    </w:p>
-    <w:p>
-      <w:r>
-        <w:t>///DRAFT</w:t>
-      </w:r>
-    </w:p>
-    <w:p>
-      <w:r>
-        <w:t>2 klassen met dezelfde attributen =&gt; 1 superklasse met 2 subklassen waarbij de superklasse de gemeenschappelijke attributen bevat</w:t>
-      </w:r>
-    </w:p>
-    <w:p>
-      <w:r>
-        <w:t>Square</w:t>
-      </w:r>
-      <w:r>
-        <w:t xml:space="preserve"> (subklasse)</w:t>
-      </w:r>
-      <w:r>
-        <w:t xml:space="preserve"> extens Rectangle </w:t>
-      </w:r>
-      <w:r>
-        <w:t xml:space="preserve">(superklasse) </w:t>
-      </w:r>
-      <w:r>
-        <w:t>(klassenhiërarchie)</w:t>
-      </w:r>
-      <w:r>
-        <w:t>, subklasse erft over van/is een soort van superklasse.</w:t>
-      </w:r>
-    </w:p>
-    <w:p>
-      <w:r>
-        <w:t>een subklasse erft eigenschappen en methoden over van superklasse, kan zelf eigenschappen en methoden toevoegen en kan deze overri</w:t>
-      </w:r>
-      <w:r>
-        <w:t>den( (één superklasse per klasse/één keer extends), die superklasse kan wel subklasse zijn van een andere superklasse enz</w:t>
-      </w:r>
-    </w:p>
-    <w:p>
-      <w:r>
-        <w:t>overriden = eigenschap met dezelfde naam en datatype, je krijgt bijgevolg de overschreven eigenschapswaarde</w:t>
-      </w:r>
-    </w:p>
-    <w:p>
-      <w:r>
-        <w:t>DON’T do this met eigenschappen, wel met methoden (bad practice)</w:t>
-      </w:r>
-    </w:p>
-    <w:p>
-      <w:r>
-        <w:t>//TOEGANGSNIVEAU DIAGRAM</w:t>
-      </w:r>
-    </w:p>
-    <w:p>
-      <w:r>
-        <w:t>alle public en protected methoden van de superklasse kunnen we gebruiken vanuit de subklasse, een subklasse is een uitbreiding van de superklasse (alle niet private eigenschappen en methoden van de superklasse zijn ook beschikbaar in de subklasse).</w:t>
-      </w:r>
-    </w:p>
-    <w:p>
-      <w:r>
-        <w:t>override (overschrijven/verbergen) is wanneer we in een subklasse een andere implementatie geven van een bestaande methode in de superklasse (dezelfde signatuur = naam + parameters + return type)</w:t>
-      </w:r>
-    </w:p>
-    <w:p>
-      <w:r>
-        <w:t>!elke methode uit een superklasse is standaard o</w:t>
-      </w:r>
-      <w:r>
-        <w:t>verschrijfbaar in een subklasse</w:t>
-      </w:r>
-    </w:p>
-    <w:p>
-      <w:pPr>
-        <w:pStyle w:val="Syntax"/>
-        <w:rPr>
-          <w:lang w:val="en-US"/>
-        </w:rPr>
-      </w:pPr>
-      <w:r>
-        <w:rPr>
-          <w:lang w:val="en-US"/>
-        </w:rPr>
-        <w:t>public c</w:t>
-      </w:r>
-      <w:r>
-        <w:rPr>
-          <w:lang w:val="en-US"/>
-        </w:rPr>
-        <w:t>lass Square extends Rectangle {</w:t>
-      </w:r>
-      <w:r>
-        <w:rPr>
-          <w:lang w:val="en-US"/>
-        </w:rPr>
-        <w:br/>
-      </w:r>
-      <w:r>
-        <w:rPr>
-          <w:lang w:val="en-US"/>
-        </w:rPr>
-        <w:tab/>
-        <w:t>private int side;</w:t>
-      </w:r>
-    </w:p>
-    <w:p>
-      <w:pPr>
-        <w:pStyle w:val="Syntax"/>
-      </w:pPr>
-      <w:r>
-        <w:t>//met deze annotatie in de subklasse om de compiler te laten nakijken of deze methode wel degelijk een methode uit zijn superklasse overschrijft</w:t>
-      </w:r>
-      <w:r>
-        <w:br/>
-      </w:r>
-      <w:r>
-        <w:tab/>
-        <w:t>@Override</w:t>
-      </w:r>
-      <w:r>
-        <w:br/>
-      </w:r>
-      <w:r>
-        <w:tab/>
-        <w:t>public int getArea(){</w:t>
-      </w:r>
-      <w:r>
-        <w:br/>
-      </w:r>
-      <w:r>
-        <w:tab/>
-      </w:r>
-      <w:r>
-        <w:tab/>
-        <w:t>return side * 2;</w:t>
-      </w:r>
-      <w:r>
-        <w:br/>
-      </w:r>
-      <w:r>
-        <w:tab/>
-        <w:t>}</w:t>
-      </w:r>
-      <w:r>
-        <w:br/>
-        <w:t>}</w:t>
-      </w:r>
-    </w:p>
-    <w:p>
-      <w:r>
-        <w:lastRenderedPageBreak/>
-        <w:t>om aan te duiden dat de methode uit de superklasse gebruikt moet worden</w:t>
-      </w:r>
-    </w:p>
-    <w:p>
-      <w:pPr>
-        <w:pStyle w:val="Syntax"/>
-        <w:rPr>
-          <w:lang w:val="en-US"/>
-        </w:rPr>
-      </w:pPr>
-      <w:r>
-        <w:rPr>
-          <w:lang w:val="en-US"/>
-        </w:rPr>
-        <w:t>public void setSide(int side){</w:t>
-      </w:r>
-      <w:r>
-        <w:rPr>
-          <w:lang w:val="en-US"/>
-        </w:rPr>
-        <w:br/>
-      </w:r>
-      <w:r>
-        <w:rPr>
-          <w:lang w:val="en-US"/>
-        </w:rPr>
-        <w:tab/>
-        <w:t>super.setWidth(side);</w:t>
-      </w:r>
-      <w:r>
-        <w:rPr>
-          <w:lang w:val="en-US"/>
-        </w:rPr>
-        <w:br/>
-      </w:r>
-      <w:r>
-        <w:rPr>
-          <w:lang w:val="en-US"/>
-        </w:rPr>
-        <w:tab/>
-        <w:t>super.setHeight(side);</w:t>
-      </w:r>
-      <w:r>
-        <w:rPr>
-          <w:lang w:val="en-US"/>
-        </w:rPr>
-        <w:br/>
-        <w:t>}</w:t>
-      </w:r>
-    </w:p>
-    <w:p>
-      <w:r>
-        <w:t>Constructors</w:t>
-      </w:r>
-    </w:p>
-    <w:p>
-      <w:r>
-        <w:t>Indien geen geschreven =&gt; default</w:t>
-      </w:r>
-    </w:p>
-    <w:p>
-      <w:pPr>
-        <w:pStyle w:val="Syntax"/>
-      </w:pPr>
-      <w:r>
-        <w:t>//default contructor van normale klasse, in dit geval superklasse</w:t>
-      </w:r>
-      <w:r>
-        <w:br/>
-        <w:t>public Rectangle(){</w:t>
-      </w:r>
-      <w:r>
-        <w:br/>
-        <w:t>}</w:t>
-      </w:r>
-    </w:p>
-    <w:p>
-      <w:pPr>
-        <w:pStyle w:val="Syntax"/>
-        <w:rPr>
-          <w:lang w:val="en-US"/>
-        </w:rPr>
-      </w:pPr>
-      <w:r>
-        <w:rPr>
-          <w:lang w:val="en-US"/>
-        </w:rPr>
-        <w:t>//default constructor van subklasse</w:t>
-      </w:r>
-      <w:r>
-        <w:rPr>
-          <w:lang w:val="en-US"/>
-        </w:rPr>
-        <w:br/>
-      </w:r>
-      <w:r>
-        <w:rPr>
-          <w:lang w:val="en-US"/>
-        </w:rPr>
-        <w:t>public Square(){</w:t>
-      </w:r>
-      <w:r>
-        <w:rPr>
-          <w:lang w:val="en-US"/>
-        </w:rPr>
-        <w:br/>
-      </w:r>
-      <w:r>
-        <w:rPr>
-          <w:lang w:val="en-US"/>
-        </w:rPr>
-        <w:tab/>
-        <w:t>super();</w:t>
-      </w:r>
-      <w:r>
-        <w:rPr>
-          <w:lang w:val="en-US"/>
-        </w:rPr>
-        <w:br/>
-      </w:r>
-      <w:r>
-        <w:rPr>
-          <w:lang w:val="en-US"/>
-        </w:rPr>
-        <w:t>}</w:t>
-      </w:r>
-    </w:p>
-    <w:p>
-      <w:r>
-        <w:t>Indien een subklasse gebruikt maakt van een constructor van de superklasse, moet deze met de juiste parameters opgeroepen worden in de subklasse</w:t>
-      </w:r>
-    </w:p>
-    <w:p>
-      <w:pPr>
-        <w:pStyle w:val="Syntax"/>
-        <w:rPr>
-          <w:lang w:val="en-US"/>
-        </w:rPr>
-      </w:pPr>
-      <w:r>
-        <w:rPr>
-          <w:lang w:val="en-US"/>
-        </w:rPr>
-        <w:t>public Square(int side){</w:t>
-      </w:r>
-      <w:r>
-        <w:rPr>
-          <w:lang w:val="en-US"/>
-        </w:rPr>
-        <w:br/>
-      </w:r>
-      <w:r>
-        <w:rPr>
-          <w:lang w:val="en-US"/>
-        </w:rPr>
-        <w:tab/>
-        <w:t>super(this, this); //altijd eerste statement</w:t>
-      </w:r>
-      <w:r>
-        <w:rPr>
-          <w:lang w:val="en-US"/>
-        </w:rPr>
-        <w:br/>
-      </w:r>
-      <w:r>
-        <w:rPr>
-          <w:lang w:val="en-US"/>
-        </w:rPr>
-        <w:tab/>
-        <w:t>this.side = side;</w:t>
-      </w:r>
-      <w:r>
-        <w:rPr>
-          <w:lang w:val="en-US"/>
-        </w:rPr>
-        <w:br/>
-        <w:t>}</w:t>
-      </w:r>
-    </w:p>
-    <w:p>
-      <w:pPr>
-        <w:rPr>
-          <w:lang w:val="en-US"/>
-        </w:rPr>
-      </w:pPr>
-      <w:r>
-        <w:rPr>
-          <w:lang w:val="en-US"/>
-        </w:rPr>
-        <w:t>SLIDE21</w:t>
-      </w:r>
-      <w:bookmarkStart w:id="0" w:name="_GoBack"/>
-      <w:bookmarkEnd w:id="0"/>
-    </w:p>
-    <w:p>
-      <w:pPr>
-        <w:rPr>
-          <w:lang w:val="en-US"/>
-        </w:rPr>
-      </w:pPr>
-    </w:p>
+    <w:p/>
     <w:sectPr>
       <w:footerReference w:type="default" r:id="rId7"/>
       <w:pgSz w:w="11906" w:h="16838"/>
@@ -12275,7 +11894,7 @@
         <w:rFonts w:ascii="Courier New" w:hAnsi="Courier New" w:cs="Courier New"/>
         <w:noProof/>
       </w:rPr>
-      <w:t>15</w:t>
+      <w:t>1</w:t>
     </w:r>
     <w:r>
       <w:rPr>

</xml_diff>